<commit_message>
Agrego imgs al doc
</commit_message>
<xml_diff>
--- a/Informe Final/Eagal - Informe final del proyecto - v1.docx
+++ b/Informe Final/Eagal - Informe final del proyecto - v1.docx
@@ -253,52 +253,88 @@
           <w:szCs w:val="32"/>
         </w:rPr>
       </w:pPr>
+      <w:proofErr w:type="spellStart"/>
       <w:r>
         <w:rPr>
           <w:sz w:val="32"/>
           <w:szCs w:val="32"/>
         </w:rPr>
-        <w:t>Garcia, Diego</w:t>
-      </w:r>
-    </w:p>
-    <w:p>
-      <w:pPr>
-        <w:pStyle w:val="Prrafodelista1"/>
-        <w:numPr>
-          <w:ilvl w:val="0"/>
-          <w:numId w:val="1"/>
-        </w:numPr>
+        <w:t>Garcia</w:t>
+      </w:r>
+      <w:proofErr w:type="spellEnd"/>
+      <w:r>
         <w:rPr>
           <w:sz w:val="32"/>
           <w:szCs w:val="32"/>
         </w:rPr>
-      </w:pPr>
-      <w:r>
+        <w:t>, Diego</w:t>
+      </w:r>
+    </w:p>
+    <w:p>
+      <w:pPr>
+        <w:pStyle w:val="Prrafodelista1"/>
+        <w:numPr>
+          <w:ilvl w:val="0"/>
+          <w:numId w:val="1"/>
+        </w:numPr>
         <w:rPr>
           <w:sz w:val="32"/>
           <w:szCs w:val="32"/>
         </w:rPr>
-        <w:t>Martinez, Julian</w:t>
-      </w:r>
-    </w:p>
-    <w:p>
-      <w:pPr>
-        <w:pStyle w:val="Prrafodelista1"/>
-        <w:numPr>
-          <w:ilvl w:val="0"/>
-          <w:numId w:val="1"/>
-        </w:numPr>
+      </w:pPr>
+      <w:proofErr w:type="spellStart"/>
+      <w:r>
         <w:rPr>
           <w:sz w:val="32"/>
           <w:szCs w:val="32"/>
         </w:rPr>
-      </w:pPr>
+        <w:t>Martinez</w:t>
+      </w:r>
+      <w:proofErr w:type="spellEnd"/>
       <w:r>
         <w:rPr>
           <w:sz w:val="32"/>
           <w:szCs w:val="32"/>
         </w:rPr>
-        <w:t>Noseda, Maximiliano</w:t>
+        <w:t xml:space="preserve">, </w:t>
+      </w:r>
+      <w:proofErr w:type="spellStart"/>
+      <w:r>
+        <w:rPr>
+          <w:sz w:val="32"/>
+          <w:szCs w:val="32"/>
+        </w:rPr>
+        <w:t>Julian</w:t>
+      </w:r>
+      <w:proofErr w:type="spellEnd"/>
+    </w:p>
+    <w:p>
+      <w:pPr>
+        <w:pStyle w:val="Prrafodelista1"/>
+        <w:numPr>
+          <w:ilvl w:val="0"/>
+          <w:numId w:val="1"/>
+        </w:numPr>
+        <w:rPr>
+          <w:sz w:val="32"/>
+          <w:szCs w:val="32"/>
+        </w:rPr>
+      </w:pPr>
+      <w:proofErr w:type="spellStart"/>
+      <w:r>
+        <w:rPr>
+          <w:sz w:val="32"/>
+          <w:szCs w:val="32"/>
+        </w:rPr>
+        <w:t>Noseda</w:t>
+      </w:r>
+      <w:proofErr w:type="spellEnd"/>
+      <w:r>
+        <w:rPr>
+          <w:sz w:val="32"/>
+          <w:szCs w:val="32"/>
+        </w:rPr>
+        <w:t>, Maximiliano</w:t>
       </w:r>
     </w:p>
     <w:p>
@@ -548,28 +584,7 @@
             <w:rStyle w:val="Hyperlink"/>
             <w:noProof/>
           </w:rPr>
-          <w:t>Problemas al impl</w:t>
-        </w:r>
-        <w:r>
-          <w:rPr>
-            <w:rStyle w:val="Hyperlink"/>
-            <w:noProof/>
-          </w:rPr>
-          <w:t>e</w:t>
-        </w:r>
-        <w:r>
-          <w:rPr>
-            <w:rStyle w:val="Hyperlink"/>
-            <w:noProof/>
-          </w:rPr>
-          <w:t>mentar el hardware</w:t>
-        </w:r>
-        <w:r>
-          <w:rPr>
-            <w:rStyle w:val="Hyperlink"/>
-            <w:noProof/>
-          </w:rPr>
-          <w:t>:</w:t>
+          <w:t>Problemas al implementar el hardware:</w:t>
         </w:r>
         <w:r>
           <w:rPr>
@@ -578,13 +593,6 @@
             <w:webHidden/>
           </w:rPr>
           <w:tab/>
-        </w:r>
-        <w:r>
-          <w:rPr>
-            <w:rStyle w:val="Hyperlink"/>
-            <w:noProof/>
-            <w:webHidden/>
-          </w:rPr>
           <w:t>10</w:t>
         </w:r>
       </w:hyperlink>
@@ -696,14 +704,7 @@
             <w:rStyle w:val="Hyperlink"/>
             <w:noProof/>
           </w:rPr>
-          <w:t>Diagramas en bloque</w:t>
-        </w:r>
-        <w:r>
-          <w:rPr>
-            <w:rStyle w:val="Hyperlink"/>
-            <w:noProof/>
-          </w:rPr>
-          <w:t>:</w:t>
+          <w:t>Diagramas en bloque:</w:t>
         </w:r>
         <w:r>
           <w:rPr>
@@ -712,6 +713,75 @@
             <w:webHidden/>
           </w:rPr>
           <w:tab/>
+          <w:t>13</w:t>
+        </w:r>
+      </w:hyperlink>
+    </w:p>
+    <w:p>
+      <w:pPr>
+        <w:pStyle w:val="TOC1"/>
+        <w:tabs>
+          <w:tab w:val="right" w:leader="hyphen" w:pos="8494"/>
+        </w:tabs>
+        <w:rPr>
+          <w:rFonts w:eastAsiaTheme="minorEastAsia"/>
+          <w:noProof/>
+          <w:lang w:eastAsia="es-AR"/>
+        </w:rPr>
+      </w:pPr>
+      <w:hyperlink r:id="rId16" w:anchor="_Toc486944802" w:history="1">
+        <w:r>
+          <w:rPr>
+            <w:rStyle w:val="Hyperlink"/>
+            <w:noProof/>
+          </w:rPr>
+          <w:t>Bibliografía Utilizada:</w:t>
+        </w:r>
+        <w:r>
+          <w:rPr>
+            <w:rStyle w:val="Hyperlink"/>
+            <w:noProof/>
+            <w:webHidden/>
+          </w:rPr>
+          <w:tab/>
+        </w:r>
+        <w:r>
+          <w:rPr>
+            <w:rStyle w:val="Hyperlink"/>
+            <w:noProof/>
+            <w:webHidden/>
+          </w:rPr>
+          <w:fldChar w:fldCharType="begin"/>
+        </w:r>
+        <w:r>
+          <w:rPr>
+            <w:rStyle w:val="Hyperlink"/>
+            <w:noProof/>
+            <w:webHidden/>
+          </w:rPr>
+          <w:instrText xml:space="preserve"> PAGEREF _Toc486944802 \h </w:instrText>
+        </w:r>
+        <w:r>
+          <w:rPr>
+            <w:rStyle w:val="Hyperlink"/>
+            <w:noProof/>
+            <w:webHidden/>
+          </w:rPr>
+        </w:r>
+        <w:r>
+          <w:rPr>
+            <w:rStyle w:val="Hyperlink"/>
+            <w:noProof/>
+            <w:webHidden/>
+          </w:rPr>
+          <w:fldChar w:fldCharType="separate"/>
+        </w:r>
+        <w:r>
+          <w:rPr>
+            <w:rStyle w:val="Hyperlink"/>
+            <w:noProof/>
+            <w:webHidden/>
+          </w:rPr>
           <w:t>1</w:t>
         </w:r>
         <w:r>
@@ -720,113 +790,20 @@
             <w:noProof/>
             <w:webHidden/>
           </w:rPr>
-          <w:t>3</w:t>
+          <w:t>4</w:t>
+        </w:r>
+        <w:r>
+          <w:rPr>
+            <w:rStyle w:val="Hyperlink"/>
+            <w:noProof/>
+            <w:webHidden/>
+          </w:rPr>
+          <w:fldChar w:fldCharType="end"/>
         </w:r>
       </w:hyperlink>
     </w:p>
     <w:p>
       <w:pPr>
-        <w:pStyle w:val="TOC1"/>
-        <w:tabs>
-          <w:tab w:val="right" w:leader="hyphen" w:pos="8494"/>
-        </w:tabs>
-        <w:rPr>
-          <w:rFonts w:eastAsiaTheme="minorEastAsia"/>
-          <w:noProof/>
-          <w:lang w:eastAsia="es-AR"/>
-        </w:rPr>
-      </w:pPr>
-      <w:r>
-        <w:fldChar w:fldCharType="begin"/>
-      </w:r>
-      <w:r>
-        <w:instrText xml:space="preserve"> HYPERLINK "file:///D:\\Users\\F004306\\AppData\\Local\\Temp\\Temp1_TP%20General-Curso%202017.zip\\TP%20General\\Informe\\SIstema%20de%20BEBidas%20por%20Arduino_V2.docx" \l "_Toc486944802" </w:instrText>
-      </w:r>
-      <w:r>
-        <w:fldChar w:fldCharType="separate"/>
-      </w:r>
-      <w:r>
-        <w:rPr>
-          <w:rStyle w:val="Hyperlink"/>
-          <w:noProof/>
-        </w:rPr>
-        <w:t>Bibliografía Utilizada:</w:t>
-      </w:r>
-      <w:r>
-        <w:rPr>
-          <w:rStyle w:val="Hyperlink"/>
-          <w:noProof/>
-          <w:webHidden/>
-        </w:rPr>
-        <w:tab/>
-      </w:r>
-      <w:r>
-        <w:rPr>
-          <w:rStyle w:val="Hyperlink"/>
-          <w:noProof/>
-          <w:webHidden/>
-        </w:rPr>
-        <w:fldChar w:fldCharType="begin"/>
-      </w:r>
-      <w:r>
-        <w:rPr>
-          <w:rStyle w:val="Hyperlink"/>
-          <w:noProof/>
-          <w:webHidden/>
-        </w:rPr>
-        <w:instrText xml:space="preserve"> PAGEREF _Toc486944802 \h </w:instrText>
-      </w:r>
-      <w:r>
-        <w:rPr>
-          <w:rStyle w:val="Hyperlink"/>
-          <w:noProof/>
-          <w:webHidden/>
-        </w:rPr>
-      </w:r>
-      <w:r>
-        <w:rPr>
-          <w:rStyle w:val="Hyperlink"/>
-          <w:noProof/>
-          <w:webHidden/>
-        </w:rPr>
-        <w:fldChar w:fldCharType="separate"/>
-      </w:r>
-      <w:r>
-        <w:rPr>
-          <w:rStyle w:val="Hyperlink"/>
-          <w:noProof/>
-          <w:webHidden/>
-        </w:rPr>
-        <w:t>1</w:t>
-      </w:r>
-      <w:r>
-        <w:rPr>
-          <w:rStyle w:val="Hyperlink"/>
-          <w:noProof/>
-          <w:webHidden/>
-        </w:rPr>
-        <w:t>4</w:t>
-      </w:r>
-      <w:bookmarkStart w:id="0" w:name="_GoBack"/>
-      <w:bookmarkEnd w:id="0"/>
-      <w:r>
-        <w:rPr>
-          <w:rStyle w:val="Hyperlink"/>
-          <w:noProof/>
-          <w:webHidden/>
-        </w:rPr>
-        <w:fldChar w:fldCharType="end"/>
-      </w:r>
-      <w:r>
-        <w:rPr>
-          <w:rStyle w:val="Hyperlink"/>
-          <w:noProof/>
-        </w:rPr>
-        <w:fldChar w:fldCharType="end"/>
-      </w:r>
-    </w:p>
-    <w:p>
-      <w:pPr>
         <w:pStyle w:val="Prrafodelista1"/>
         <w:rPr>
           <w:sz w:val="32"/>
@@ -854,7 +831,7 @@
           <w:u w:val="single"/>
         </w:rPr>
       </w:pPr>
-      <w:bookmarkStart w:id="1" w:name="_Toc486944792"/>
+      <w:bookmarkStart w:id="0" w:name="_Toc486944792"/>
       <w:r>
         <w:rPr>
           <w:u w:val="single"/>
@@ -862,7 +839,7 @@
         <w:lastRenderedPageBreak/>
         <w:t>Introducción</w:t>
       </w:r>
-      <w:bookmarkEnd w:id="1"/>
+      <w:bookmarkEnd w:id="0"/>
     </w:p>
     <w:p/>
     <w:p>
@@ -877,13 +854,29 @@
         <w:t>continuación,</w:t>
       </w:r>
       <w:r>
-        <w:t xml:space="preserve"> se describirán las funcionalidades y prestaciones propuestas por el producto Eagal. Su fin principal es proveer al usuario de un dispositivo el cual podrá utilizar como </w:t>
+        <w:t xml:space="preserve"> se describirán las funcionalidades y prestaciones propuestas por el producto </w:t>
+      </w:r>
+      <w:proofErr w:type="spellStart"/>
+      <w:r>
+        <w:t>Eagal</w:t>
+      </w:r>
+      <w:proofErr w:type="spellEnd"/>
+      <w:r>
+        <w:t xml:space="preserve">. Su fin principal es proveer al usuario de un dispositivo el cual podrá utilizar como </w:t>
       </w:r>
       <w:r>
         <w:t>reloj</w:t>
       </w:r>
       <w:r>
-        <w:t xml:space="preserve"> despertador inteligente, siendo este configurable totalmente desde una aplicación para dispositivos móviles Android. A su vez, Eagal posee una serie de sensores conectados que suministrarán información relevante al usuario mediante su pantalla táctil o en la aplicación. </w:t>
+        <w:t xml:space="preserve"> despertador inteligente, siendo este configurable totalmente desde una aplicación para dispositivos móviles Android. A su vez, </w:t>
+      </w:r>
+      <w:proofErr w:type="spellStart"/>
+      <w:r>
+        <w:t>Eagal</w:t>
+      </w:r>
+      <w:proofErr w:type="spellEnd"/>
+      <w:r>
+        <w:t xml:space="preserve"> posee una serie de sensores conectados que suministrarán información relevante al usuario mediante su pantalla táctil o en la aplicación. </w:t>
       </w:r>
     </w:p>
     <w:p>
@@ -892,7 +885,15 @@
         <w:jc w:val="both"/>
       </w:pPr>
       <w:r>
-        <w:t xml:space="preserve">El producto está diseñado para conectarse a Internet mediante una conexión Wi-Fi, mediante la cual proveerá los datos pertinentes a la nube para ser consultados por la </w:t>
+        <w:t xml:space="preserve">El producto está diseñado para conectarse a Internet mediante una conexión </w:t>
+      </w:r>
+      <w:proofErr w:type="spellStart"/>
+      <w:r>
+        <w:t>Wi</w:t>
+      </w:r>
+      <w:proofErr w:type="spellEnd"/>
+      <w:r>
+        <w:t xml:space="preserve">-Fi, mediante la cual proveerá los datos pertinentes a la nube para ser consultados por la </w:t>
       </w:r>
       <w:proofErr w:type="gramStart"/>
       <w:r>
@@ -951,7 +952,14 @@
       </w:pPr>
       <w:r>
         <w:tab/>
-        <w:t>Eagal también tiene la capacidad mediante sus sensores, de medir la temperatura y humedad del ambiente donde se ubique, siendo esta una funcionalidad muy interesante para calefaccionar o refrigerar el lugar físico en el que se encuentra. Esta información puede ser vista tanto en la pantalla del dispositivo como a través de la aplicación, ya que la misma se actualiza cada un periodo de tiempo hacia la nube.</w:t>
+      </w:r>
+      <w:proofErr w:type="spellStart"/>
+      <w:r>
+        <w:t>Eagal</w:t>
+      </w:r>
+      <w:proofErr w:type="spellEnd"/>
+      <w:r>
+        <w:t xml:space="preserve"> también tiene la capacidad mediante sus sensores, de medir la temperatura y humedad del ambiente donde se ubique, siendo esta una funcionalidad muy interesante para calefaccionar o refrigerar el lugar físico en el que se encuentra. Esta información puede ser vista tanto en la pantalla del dispositivo como a través de la aplicación, ya que la misma se actualiza cada un periodo de tiempo hacia la nube.</w:t>
       </w:r>
     </w:p>
     <w:p>
@@ -960,7 +968,15 @@
       </w:pPr>
       <w:r>
         <w:tab/>
-        <w:t>Adicionalmente a la temperatura ambiente, Eagal realiza consultas</w:t>
+        <w:t xml:space="preserve">Adicionalmente a la temperatura ambiente, </w:t>
+      </w:r>
+      <w:proofErr w:type="spellStart"/>
+      <w:r>
+        <w:t>Eagal</w:t>
+      </w:r>
+      <w:proofErr w:type="spellEnd"/>
+      <w:r>
+        <w:t xml:space="preserve"> realiza consultas</w:t>
       </w:r>
       <w:r>
         <w:t xml:space="preserve"> periódicas mediante internet</w:t>
@@ -1070,14 +1086,14 @@
           <w:u w:val="single"/>
         </w:rPr>
       </w:pPr>
-      <w:bookmarkStart w:id="2" w:name="_Toc486944793"/>
+      <w:bookmarkStart w:id="1" w:name="_Toc486944793"/>
       <w:r>
         <w:rPr>
           <w:u w:val="single"/>
         </w:rPr>
         <w:t>Materiales</w:t>
       </w:r>
-      <w:bookmarkEnd w:id="2"/>
+      <w:bookmarkEnd w:id="1"/>
     </w:p>
     <w:p>
       <w:pPr>
@@ -1100,8 +1116,21 @@
         </w:numPr>
       </w:pPr>
       <w:r>
-        <w:t>Microcontrolador Particle Proton</w:t>
-      </w:r>
+        <w:t xml:space="preserve">Microcontrolador </w:t>
+      </w:r>
+      <w:proofErr w:type="spellStart"/>
+      <w:r>
+        <w:t>Particle</w:t>
+      </w:r>
+      <w:proofErr w:type="spellEnd"/>
+      <w:r>
+        <w:t xml:space="preserve"> </w:t>
+      </w:r>
+      <w:proofErr w:type="spellStart"/>
+      <w:r>
+        <w:t>Proton</w:t>
+      </w:r>
+      <w:proofErr w:type="spellEnd"/>
       <w:r>
         <w:t xml:space="preserve"> (P0)</w:t>
       </w:r>
@@ -1127,7 +1156,15 @@
         </w:numPr>
       </w:pPr>
       <w:r>
-        <w:t xml:space="preserve">Microcontrolador ARM Cortex M3. </w:t>
+        <w:t xml:space="preserve">Microcontrolador ARM </w:t>
+      </w:r>
+      <w:proofErr w:type="spellStart"/>
+      <w:r>
+        <w:t>Cortex</w:t>
+      </w:r>
+      <w:proofErr w:type="spellEnd"/>
+      <w:r>
+        <w:t xml:space="preserve"> M3. </w:t>
       </w:r>
     </w:p>
     <w:p>
@@ -1138,14 +1175,35 @@
           <w:numId w:val="2"/>
         </w:numPr>
       </w:pPr>
-      <w:r>
-        <w:t xml:space="preserve">Wi-Fi Module: Este módulo lo utilizamos </w:t>
+      <w:proofErr w:type="spellStart"/>
+      <w:r>
+        <w:t>Wi</w:t>
+      </w:r>
+      <w:proofErr w:type="spellEnd"/>
+      <w:r>
+        <w:t xml:space="preserve">-Fi Module: Este módulo lo utilizamos </w:t>
       </w:r>
       <w:r>
         <w:t>para comunicar el embeb</w:t>
       </w:r>
       <w:r>
-        <w:t>ido con la aplicación, por medio del servidor que proporciona el Particle Proton en la nube.</w:t>
+        <w:t xml:space="preserve">ido con la aplicación, por medio del servidor que proporciona el </w:t>
+      </w:r>
+      <w:proofErr w:type="spellStart"/>
+      <w:r>
+        <w:t>Particle</w:t>
+      </w:r>
+      <w:proofErr w:type="spellEnd"/>
+      <w:r>
+        <w:t xml:space="preserve"> </w:t>
+      </w:r>
+      <w:proofErr w:type="spellStart"/>
+      <w:r>
+        <w:t>Proton</w:t>
+      </w:r>
+      <w:proofErr w:type="spellEnd"/>
+      <w:r>
+        <w:t xml:space="preserve"> en la nube.</w:t>
       </w:r>
     </w:p>
     <w:p>
@@ -1157,7 +1215,15 @@
         </w:numPr>
       </w:pPr>
       <w:r>
-        <w:t>Fuente Alimentación: Photon se alimenta con un cable USB Micro B directamente en el conector VIN</w:t>
+        <w:t xml:space="preserve">Fuente Alimentación: </w:t>
+      </w:r>
+      <w:proofErr w:type="spellStart"/>
+      <w:r>
+        <w:t>Photon</w:t>
+      </w:r>
+      <w:proofErr w:type="spellEnd"/>
+      <w:r>
+        <w:t xml:space="preserve"> se alimenta con un cable USB Micro B directamente en el conector VIN</w:t>
       </w:r>
       <w:r>
         <w:t>, el voltaje requerido debe estar entre 3,6 y 5.5VDC.</w:t>
@@ -1211,10 +1277,34 @@
         <w:t xml:space="preserve"> KY-004</w:t>
       </w:r>
       <w:r>
-        <w:t xml:space="preserve">: Es un módulo preparado con resistencia pull down </w:t>
-      </w:r>
-      <w:r>
-        <w:t xml:space="preserve">para eliminar el ruido que puede generar falsos estados y un botón tactil. </w:t>
+        <w:t xml:space="preserve">: Es un módulo preparado con resistencia </w:t>
+      </w:r>
+      <w:proofErr w:type="spellStart"/>
+      <w:r>
+        <w:t>pull</w:t>
+      </w:r>
+      <w:proofErr w:type="spellEnd"/>
+      <w:r>
+        <w:t xml:space="preserve"> </w:t>
+      </w:r>
+      <w:proofErr w:type="spellStart"/>
+      <w:r>
+        <w:t>down</w:t>
+      </w:r>
+      <w:proofErr w:type="spellEnd"/>
+      <w:r>
+        <w:t xml:space="preserve"> </w:t>
+      </w:r>
+      <w:r>
+        <w:t xml:space="preserve">para eliminar el ruido que puede generar falsos estados y un botón </w:t>
+      </w:r>
+      <w:proofErr w:type="spellStart"/>
+      <w:r>
+        <w:t>tactil</w:t>
+      </w:r>
+      <w:proofErr w:type="spellEnd"/>
+      <w:r>
+        <w:t xml:space="preserve">. </w:t>
       </w:r>
       <w:r>
         <w:t>Se alimenta con 5V</w:t>
@@ -1235,10 +1325,23 @@
         </w:numPr>
       </w:pPr>
       <w:r>
-        <w:t xml:space="preserve">Pantalla Nextion </w:t>
-      </w:r>
-      <w:r>
-        <w:t xml:space="preserve">Enhanced </w:t>
+        <w:t xml:space="preserve">Pantalla </w:t>
+      </w:r>
+      <w:proofErr w:type="spellStart"/>
+      <w:r>
+        <w:t>Nextion</w:t>
+      </w:r>
+      <w:proofErr w:type="spellEnd"/>
+      <w:r>
+        <w:t xml:space="preserve"> </w:t>
+      </w:r>
+      <w:proofErr w:type="spellStart"/>
+      <w:r>
+        <w:t>Enhanced</w:t>
+      </w:r>
+      <w:proofErr w:type="spellEnd"/>
+      <w:r>
+        <w:t xml:space="preserve"> </w:t>
       </w:r>
       <w:r>
         <w:t>3,5’’</w:t>
@@ -1273,8 +1376,13 @@
           <w:numId w:val="2"/>
         </w:numPr>
       </w:pPr>
-      <w:r>
-        <w:t>Protoboard: Sirve</w:t>
+      <w:proofErr w:type="spellStart"/>
+      <w:r>
+        <w:t>Protoboard</w:t>
+      </w:r>
+      <w:proofErr w:type="spellEnd"/>
+      <w:r>
+        <w:t>: Sirve</w:t>
       </w:r>
       <w:r>
         <w:t xml:space="preserve"> de soporte para el cableado entre los distintos dispositivos con el </w:t>
@@ -1286,7 +1394,15 @@
         <w:t>conectar</w:t>
       </w:r>
       <w:r>
-        <w:t xml:space="preserve"> componentes electrónicos (en nuestro caso los sensores y el buzzer)</w:t>
+        <w:t xml:space="preserve"> componentes electrónicos (en nuestro caso los sensores y el </w:t>
+      </w:r>
+      <w:proofErr w:type="spellStart"/>
+      <w:r>
+        <w:t>buzzer</w:t>
+      </w:r>
+      <w:proofErr w:type="spellEnd"/>
+      <w:r>
+        <w:t>)</w:t>
       </w:r>
       <w:r>
         <w:t xml:space="preserve"> y cables para el armado de circuitos</w:t>
@@ -1373,76 +1489,6 @@
             <wp:extent cx="1781175" cy="1886932"/>
             <wp:effectExtent l="0" t="0" r="0" b="0"/>
             <wp:docPr id="10" name="Imagen 1"/>
-            <wp:cNvGraphicFramePr>
-              <a:graphicFrameLocks xmlns:a="http://schemas.openxmlformats.org/drawingml/2006/main" noChangeAspect="1"/>
-            </wp:cNvGraphicFramePr>
-            <a:graphic xmlns:a="http://schemas.openxmlformats.org/drawingml/2006/main">
-              <a:graphicData uri="http://schemas.openxmlformats.org/drawingml/2006/picture">
-                <pic:pic xmlns:pic="http://schemas.openxmlformats.org/drawingml/2006/picture">
-                  <pic:nvPicPr>
-                    <pic:cNvPr id="1" name=""/>
-                    <pic:cNvPicPr/>
-                  </pic:nvPicPr>
-                  <pic:blipFill>
-                    <a:blip r:embed="rId16"/>
-                    <a:stretch>
-                      <a:fillRect/>
-                    </a:stretch>
-                  </pic:blipFill>
-                  <pic:spPr>
-                    <a:xfrm>
-                      <a:off x="0" y="0"/>
-                      <a:ext cx="1806207" cy="1913450"/>
-                    </a:xfrm>
-                    <a:prstGeom prst="rect">
-                      <a:avLst/>
-                    </a:prstGeom>
-                  </pic:spPr>
-                </pic:pic>
-              </a:graphicData>
-            </a:graphic>
-          </wp:inline>
-        </w:drawing>
-      </w:r>
-    </w:p>
-    <w:p>
-      <w:pPr>
-        <w:pStyle w:val="ListParagraph"/>
-        <w:numPr>
-          <w:ilvl w:val="0"/>
-          <w:numId w:val="2"/>
-        </w:numPr>
-      </w:pPr>
-      <w:r>
-        <w:t xml:space="preserve">Sensor de temperatura y humedad que utiliza el protocolo de comunicación </w:t>
-      </w:r>
-      <w:proofErr w:type="gramStart"/>
-      <w:r>
-        <w:t>Single</w:t>
-      </w:r>
-      <w:proofErr w:type="gramEnd"/>
-      <w:r>
-        <w:t>-Wire (una línea).</w:t>
-      </w:r>
-    </w:p>
-    <w:p>
-      <w:pPr>
-        <w:pStyle w:val="ListParagraph"/>
-        <w:numPr>
-          <w:ilvl w:val="0"/>
-          <w:numId w:val="2"/>
-        </w:numPr>
-        <w:jc w:val="center"/>
-      </w:pPr>
-      <w:r>
-        <w:rPr>
-          <w:noProof/>
-        </w:rPr>
-        <w:drawing>
-          <wp:inline distT="0" distB="0" distL="0" distR="0" wp14:anchorId="20D76341" wp14:editId="02076D0A">
-            <wp:extent cx="4314825" cy="2519110"/>
-            <wp:effectExtent l="0" t="0" r="0" b="0"/>
-            <wp:docPr id="2" name="Imagen 2"/>
             <wp:cNvGraphicFramePr>
               <a:graphicFrameLocks xmlns:a="http://schemas.openxmlformats.org/drawingml/2006/main" noChangeAspect="1"/>
             </wp:cNvGraphicFramePr>
@@ -1462,7 +1508,7 @@
                   <pic:spPr>
                     <a:xfrm>
                       <a:off x="0" y="0"/>
-                      <a:ext cx="4334451" cy="2530568"/>
+                      <a:ext cx="1806207" cy="1913450"/>
                     </a:xfrm>
                     <a:prstGeom prst="rect">
                       <a:avLst/>
@@ -1484,7 +1530,15 @@
         </w:numPr>
       </w:pPr>
       <w:r>
-        <w:t>Una comunicación con el DHT11 lleva aproximadamente 4 milisegundos.</w:t>
+        <w:t xml:space="preserve">Sensor de temperatura y humedad que utiliza el protocolo de comunicación </w:t>
+      </w:r>
+      <w:proofErr w:type="gramStart"/>
+      <w:r>
+        <w:t>Single</w:t>
+      </w:r>
+      <w:proofErr w:type="gramEnd"/>
+      <w:r>
+        <w:t>-Wire (una línea).</w:t>
       </w:r>
     </w:p>
     <w:p>
@@ -1494,162 +1548,17 @@
           <w:ilvl w:val="0"/>
           <w:numId w:val="2"/>
         </w:numPr>
-      </w:pPr>
-      <w:r>
-        <w:t>Una respuesta contiene 40 bits, de las cuales se envía primero el bit más significativo, y los datos corresponden a:</w:t>
-      </w:r>
-    </w:p>
-    <w:p>
-      <w:pPr>
-        <w:pStyle w:val="ListParagraph"/>
-        <w:numPr>
-          <w:ilvl w:val="0"/>
-          <w:numId w:val="2"/>
-        </w:numPr>
-      </w:pPr>
-      <w:r>
-        <w:t>8 bits para la porción entera de la humedad relativa.</w:t>
-      </w:r>
-    </w:p>
-    <w:p>
-      <w:pPr>
-        <w:pStyle w:val="ListParagraph"/>
-        <w:numPr>
-          <w:ilvl w:val="0"/>
-          <w:numId w:val="2"/>
-        </w:numPr>
-      </w:pPr>
-      <w:r>
-        <w:t>8 bits para la porción decimal de la humedad relativa.</w:t>
-      </w:r>
-    </w:p>
-    <w:p>
-      <w:pPr>
-        <w:pStyle w:val="ListParagraph"/>
-        <w:numPr>
-          <w:ilvl w:val="0"/>
-          <w:numId w:val="2"/>
-        </w:numPr>
-      </w:pPr>
-      <w:r>
-        <w:t>8 bits para la porción entera de la temperatura.</w:t>
-      </w:r>
-    </w:p>
-    <w:p>
-      <w:pPr>
-        <w:pStyle w:val="ListParagraph"/>
-        <w:numPr>
-          <w:ilvl w:val="0"/>
-          <w:numId w:val="2"/>
-        </w:numPr>
-      </w:pPr>
-      <w:r>
-        <w:t>8 bits para la porción decimal de la temperatura.</w:t>
-      </w:r>
-    </w:p>
-    <w:p>
-      <w:pPr>
-        <w:pStyle w:val="ListParagraph"/>
-        <w:numPr>
-          <w:ilvl w:val="0"/>
-          <w:numId w:val="2"/>
-        </w:numPr>
-      </w:pPr>
-      <w:r>
-        <w:t>8 bits para comprobación de errores (check-sum)</w:t>
-      </w:r>
-    </w:p>
-    <w:p>
-      <w:pPr>
-        <w:pStyle w:val="ListParagraph"/>
-        <w:numPr>
-          <w:ilvl w:val="0"/>
-          <w:numId w:val="2"/>
-        </w:numPr>
-      </w:pPr>
-      <w:r>
-        <w:br w:type="page"/>
-      </w:r>
-    </w:p>
-    <w:p>
-      <w:pPr>
-        <w:ind w:left="705"/>
-        <w:rPr>
-          <w:b/>
-          <w:sz w:val="28"/>
-        </w:rPr>
-      </w:pPr>
-      <w:r>
-        <w:rPr>
-          <w:b/>
-          <w:sz w:val="28"/>
-        </w:rPr>
-        <w:lastRenderedPageBreak/>
-        <w:t>Método de comunicación</w:t>
-      </w:r>
-    </w:p>
-    <w:p>
-      <w:pPr>
-        <w:ind w:left="705"/>
-        <w:rPr>
-          <w:b/>
-          <w:sz w:val="28"/>
-        </w:rPr>
-      </w:pPr>
-    </w:p>
-    <w:p>
-      <w:pPr>
-        <w:pStyle w:val="ListParagraph"/>
-        <w:numPr>
-          <w:ilvl w:val="0"/>
-          <w:numId w:val="2"/>
-        </w:numPr>
-      </w:pPr>
-      <w:r>
-        <w:t>El bus de datos se encuentra siempre en estado alto para indicar que está libre.</w:t>
-      </w:r>
-    </w:p>
-    <w:p>
-      <w:pPr>
-        <w:pStyle w:val="ListParagraph"/>
-        <w:numPr>
-          <w:ilvl w:val="0"/>
-          <w:numId w:val="2"/>
-        </w:numPr>
-      </w:pPr>
-      <w:r>
-        <w:t>El MCU envía una señal de inicio cambiando el estado de alto a bajo. Luego, el estado se cambia nuevamente a alto, para que el DHT11 sepa que el bus de datos está libre. Inmediatamente, el DHT11 cambia el estado de alto a bajo para indicarle al MCU que va a transmitir. Luego levanta la señal nuevamente por unos microsegundos y comienza a transmitir los bits de los datos recolectados. Para cada transmisión de bit envía un pulso bajo de 50 microsegundos y luego un pulso alto. La duración del pulso determina si el dato es un cero o un uno. Para los ceros, se envía inmediatamente un pulso alto de 26 microsegundos. Para los unos, se envía inmediatamente un pulso alto de 70 microsegundos.</w:t>
-      </w:r>
-    </w:p>
-    <w:p>
-      <w:pPr>
-        <w:pStyle w:val="ListParagraph"/>
-        <w:numPr>
-          <w:ilvl w:val="0"/>
-          <w:numId w:val="2"/>
-        </w:numPr>
-      </w:pPr>
-      <w:r>
-        <w:t>Para finalizar la transmisión, el DHT11 cambia el estado a bajo durante 50 microsegundos y luego lo devuelve al estado alto para indicar que el bus está libre.</w:t>
-      </w:r>
-    </w:p>
-    <w:p>
-      <w:pPr>
-        <w:pStyle w:val="ListParagraph"/>
-        <w:numPr>
-          <w:ilvl w:val="0"/>
-          <w:numId w:val="2"/>
-        </w:numPr>
+        <w:jc w:val="center"/>
       </w:pPr>
       <w:r>
         <w:rPr>
           <w:noProof/>
         </w:rPr>
         <w:drawing>
-          <wp:inline distT="0" distB="0" distL="0" distR="0" wp14:anchorId="71EEC37D" wp14:editId="6FCE8EB7">
-            <wp:extent cx="5941498" cy="2076450"/>
-            <wp:effectExtent l="0" t="0" r="2540" b="0"/>
-            <wp:docPr id="3" name="Imagen 3"/>
+          <wp:inline distT="0" distB="0" distL="0" distR="0" wp14:anchorId="20D76341" wp14:editId="02076D0A">
+            <wp:extent cx="4314825" cy="2519110"/>
+            <wp:effectExtent l="0" t="0" r="0" b="0"/>
+            <wp:docPr id="2" name="Imagen 2"/>
             <wp:cNvGraphicFramePr>
               <a:graphicFrameLocks xmlns:a="http://schemas.openxmlformats.org/drawingml/2006/main" noChangeAspect="1"/>
             </wp:cNvGraphicFramePr>
@@ -1669,7 +1578,7 @@
                   <pic:spPr>
                     <a:xfrm>
                       <a:off x="0" y="0"/>
-                      <a:ext cx="5964055" cy="2084333"/>
+                      <a:ext cx="4334451" cy="2530568"/>
                     </a:xfrm>
                     <a:prstGeom prst="rect">
                       <a:avLst/>
@@ -1690,6 +1599,9 @@
           <w:numId w:val="2"/>
         </w:numPr>
       </w:pPr>
+      <w:r>
+        <w:t>Una comunicación con el DHT11 lleva aproximadamente 4 milisegundos.</w:t>
+      </w:r>
     </w:p>
     <w:p>
       <w:pPr>
@@ -1698,6 +1610,94 @@
           <w:ilvl w:val="0"/>
           <w:numId w:val="2"/>
         </w:numPr>
+      </w:pPr>
+      <w:r>
+        <w:t>Una respuesta contiene 40 bits, de las cuales se envía primero el bit más significativo, y los datos corresponden a:</w:t>
+      </w:r>
+    </w:p>
+    <w:p>
+      <w:pPr>
+        <w:pStyle w:val="ListParagraph"/>
+        <w:numPr>
+          <w:ilvl w:val="0"/>
+          <w:numId w:val="2"/>
+        </w:numPr>
+      </w:pPr>
+      <w:r>
+        <w:t>8 bits para la porción entera de la humedad relativa.</w:t>
+      </w:r>
+    </w:p>
+    <w:p>
+      <w:pPr>
+        <w:pStyle w:val="ListParagraph"/>
+        <w:numPr>
+          <w:ilvl w:val="0"/>
+          <w:numId w:val="2"/>
+        </w:numPr>
+      </w:pPr>
+      <w:r>
+        <w:t>8 bits para la porción decimal de la humedad relativa.</w:t>
+      </w:r>
+    </w:p>
+    <w:p>
+      <w:pPr>
+        <w:pStyle w:val="ListParagraph"/>
+        <w:numPr>
+          <w:ilvl w:val="0"/>
+          <w:numId w:val="2"/>
+        </w:numPr>
+      </w:pPr>
+      <w:r>
+        <w:t>8 bits para la porción entera de la temperatura.</w:t>
+      </w:r>
+    </w:p>
+    <w:p>
+      <w:pPr>
+        <w:pStyle w:val="ListParagraph"/>
+        <w:numPr>
+          <w:ilvl w:val="0"/>
+          <w:numId w:val="2"/>
+        </w:numPr>
+      </w:pPr>
+      <w:r>
+        <w:t>8 bits para la porción decimal de la temperatura.</w:t>
+      </w:r>
+    </w:p>
+    <w:p>
+      <w:pPr>
+        <w:pStyle w:val="ListParagraph"/>
+        <w:numPr>
+          <w:ilvl w:val="0"/>
+          <w:numId w:val="2"/>
+        </w:numPr>
+      </w:pPr>
+      <w:r>
+        <w:t>8 bits para comprobación de errores (</w:t>
+      </w:r>
+      <w:proofErr w:type="spellStart"/>
+      <w:r>
+        <w:t>check</w:t>
+      </w:r>
+      <w:proofErr w:type="spellEnd"/>
+      <w:r>
+        <w:t>-sum)</w:t>
+      </w:r>
+    </w:p>
+    <w:p>
+      <w:pPr>
+        <w:pStyle w:val="ListParagraph"/>
+        <w:numPr>
+          <w:ilvl w:val="0"/>
+          <w:numId w:val="2"/>
+        </w:numPr>
+      </w:pPr>
+      <w:r>
+        <w:br w:type="page"/>
+      </w:r>
+    </w:p>
+    <w:p>
+      <w:pPr>
+        <w:ind w:left="705"/>
         <w:rPr>
           <w:b/>
           <w:sz w:val="28"/>
@@ -1708,13 +1708,13 @@
           <w:b/>
           <w:sz w:val="28"/>
         </w:rPr>
-        <w:t>Funcionamiento físico</w:t>
-      </w:r>
-    </w:p>
-    <w:p>
-      <w:pPr>
-        <w:pStyle w:val="ListParagraph"/>
-        <w:ind w:left="1065"/>
+        <w:lastRenderedPageBreak/>
+        <w:t>Método de comunicación</w:t>
+      </w:r>
+    </w:p>
+    <w:p>
+      <w:pPr>
+        <w:ind w:left="705"/>
         <w:rPr>
           <w:b/>
           <w:sz w:val="28"/>
@@ -1730,7 +1730,7 @@
         </w:numPr>
       </w:pPr>
       <w:r>
-        <w:t>El sensor DHT11 se compone internamente de un componente sensor de humedad y un componente sensor de temperatura (NTC, termistor), sumado al circuito integrado que permite la comunicación con el protocolo mencionado.</w:t>
+        <w:t>El bus de datos se encuentra siempre en estado alto para indicar que está libre.</w:t>
       </w:r>
     </w:p>
     <w:p>
@@ -1741,6 +1741,9 @@
           <w:numId w:val="2"/>
         </w:numPr>
       </w:pPr>
+      <w:r>
+        <w:t>El MCU envía una señal de inicio cambiando el estado de alto a bajo. Luego, el estado se cambia nuevamente a alto, para que el DHT11 sepa que el bus de datos está libre. Inmediatamente, el DHT11 cambia el estado de alto a bajo para indicarle al MCU que va a transmitir. Luego levanta la señal nuevamente por unos microsegundos y comienza a transmitir los bits de los datos recolectados. Para cada transmisión de bit envía un pulso bajo de 50 microsegundos y luego un pulso alto. La duración del pulso determina si el dato es un cero o un uno. Para los ceros, se envía inmediatamente un pulso alto de 26 microsegundos. Para los unos, se envía inmediatamente un pulso alto de 70 microsegundos.</w:t>
+      </w:r>
     </w:p>
     <w:p>
       <w:pPr>
@@ -1749,17 +1752,28 @@
           <w:ilvl w:val="0"/>
           <w:numId w:val="2"/>
         </w:numPr>
-        <w:jc w:val="center"/>
+      </w:pPr>
+      <w:r>
+        <w:t>Para finalizar la transmisión, el DHT11 cambia el estado a bajo durante 50 microsegundos y luego lo devuelve al estado alto para indicar que el bus está libre.</w:t>
+      </w:r>
+    </w:p>
+    <w:p>
+      <w:pPr>
+        <w:pStyle w:val="ListParagraph"/>
+        <w:numPr>
+          <w:ilvl w:val="0"/>
+          <w:numId w:val="2"/>
+        </w:numPr>
       </w:pPr>
       <w:r>
         <w:rPr>
           <w:noProof/>
         </w:rPr>
         <w:drawing>
-          <wp:inline distT="0" distB="0" distL="0" distR="0" wp14:anchorId="6246006F" wp14:editId="328B8934">
-            <wp:extent cx="3179173" cy="1885950"/>
+          <wp:inline distT="0" distB="0" distL="0" distR="0" wp14:anchorId="71EEC37D" wp14:editId="6FCE8EB7">
+            <wp:extent cx="5941498" cy="2076450"/>
             <wp:effectExtent l="0" t="0" r="2540" b="0"/>
-            <wp:docPr id="4" name="Imagen 4"/>
+            <wp:docPr id="3" name="Imagen 3"/>
             <wp:cNvGraphicFramePr>
               <a:graphicFrameLocks xmlns:a="http://schemas.openxmlformats.org/drawingml/2006/main" noChangeAspect="1"/>
             </wp:cNvGraphicFramePr>
@@ -1779,7 +1793,7 @@
                   <pic:spPr>
                     <a:xfrm>
                       <a:off x="0" y="0"/>
-                      <a:ext cx="3193822" cy="1894640"/>
+                      <a:ext cx="5964055" cy="2084333"/>
                     </a:xfrm>
                     <a:prstGeom prst="rect">
                       <a:avLst/>
@@ -1800,10 +1814,6 @@
           <w:numId w:val="2"/>
         </w:numPr>
       </w:pPr>
-      <w:r>
-        <w:lastRenderedPageBreak/>
-        <w:t>Para el sensor de humedad se utilizan dos placas paralelas denominadas electrodos, que contienen un material entre ellas que conserva la humedad. Por ello, se mide el cambio de la resistencia entre ambos electrodos a medida que el material interno absorbe mas humedad.</w:t>
-      </w:r>
     </w:p>
     <w:p>
       <w:pPr>
@@ -1812,6 +1822,57 @@
           <w:ilvl w:val="0"/>
           <w:numId w:val="2"/>
         </w:numPr>
+        <w:rPr>
+          <w:b/>
+          <w:sz w:val="28"/>
+        </w:rPr>
+      </w:pPr>
+      <w:r>
+        <w:rPr>
+          <w:b/>
+          <w:sz w:val="28"/>
+        </w:rPr>
+        <w:t>Funcionamiento físico</w:t>
+      </w:r>
+    </w:p>
+    <w:p>
+      <w:pPr>
+        <w:pStyle w:val="ListParagraph"/>
+        <w:ind w:left="1065"/>
+        <w:rPr>
+          <w:b/>
+          <w:sz w:val="28"/>
+        </w:rPr>
+      </w:pPr>
+    </w:p>
+    <w:p>
+      <w:pPr>
+        <w:pStyle w:val="ListParagraph"/>
+        <w:numPr>
+          <w:ilvl w:val="0"/>
+          <w:numId w:val="2"/>
+        </w:numPr>
+      </w:pPr>
+      <w:r>
+        <w:t>El sensor DHT11 se compone internamente de un componente sensor de humedad y un componente sensor de temperatura (NTC, termistor), sumado al circuito integrado que permite la comunicación con el protocolo mencionado.</w:t>
+      </w:r>
+    </w:p>
+    <w:p>
+      <w:pPr>
+        <w:pStyle w:val="ListParagraph"/>
+        <w:numPr>
+          <w:ilvl w:val="0"/>
+          <w:numId w:val="2"/>
+        </w:numPr>
+      </w:pPr>
+    </w:p>
+    <w:p>
+      <w:pPr>
+        <w:pStyle w:val="ListParagraph"/>
+        <w:numPr>
+          <w:ilvl w:val="0"/>
+          <w:numId w:val="2"/>
+        </w:numPr>
         <w:jc w:val="center"/>
       </w:pPr>
       <w:r>
@@ -1819,10 +1880,10 @@
           <w:noProof/>
         </w:rPr>
         <w:drawing>
-          <wp:inline distT="0" distB="0" distL="0" distR="0" wp14:anchorId="2E1B526E" wp14:editId="693604D3">
-            <wp:extent cx="2971800" cy="2305050"/>
-            <wp:effectExtent l="0" t="0" r="0" b="0"/>
-            <wp:docPr id="5" name="Imagen 5"/>
+          <wp:inline distT="0" distB="0" distL="0" distR="0" wp14:anchorId="6246006F" wp14:editId="328B8934">
+            <wp:extent cx="3179173" cy="1885950"/>
+            <wp:effectExtent l="0" t="0" r="2540" b="0"/>
+            <wp:docPr id="4" name="Imagen 4"/>
             <wp:cNvGraphicFramePr>
               <a:graphicFrameLocks xmlns:a="http://schemas.openxmlformats.org/drawingml/2006/main" noChangeAspect="1"/>
             </wp:cNvGraphicFramePr>
@@ -1842,7 +1903,7 @@
                   <pic:spPr>
                     <a:xfrm>
                       <a:off x="0" y="0"/>
-                      <a:ext cx="2971800" cy="2305050"/>
+                      <a:ext cx="3193822" cy="1894640"/>
                     </a:xfrm>
                     <a:prstGeom prst="rect">
                       <a:avLst/>
@@ -1864,36 +1925,16 @@
         </w:numPr>
       </w:pPr>
       <w:r>
-        <w:t>Para el sensor de temperatura, se utiliza un resistor variable que cambia su resistencia con la temperatura. Por ser un sensor NTC (Negative Temperature Coefficient), el sensor disminuye su resistencia a medida que aumenta la temperatura. Consisten en un material polímero o cerámico que varía en gran cantidad la resistencia a pequeños cambios de temperatura.</w:t>
-      </w:r>
-    </w:p>
-    <w:p/>
-    <w:p/>
-    <w:p/>
-    <w:p/>
-    <w:p/>
-    <w:p/>
-    <w:p/>
-    <w:p/>
-    <w:p/>
-    <w:p/>
-    <w:p/>
-    <w:p/>
-    <w:p/>
-    <w:p/>
-    <w:p>
-      <w:pPr>
-        <w:rPr>
-          <w:sz w:val="32"/>
-        </w:rPr>
-      </w:pPr>
-      <w:r>
-        <w:rPr>
-          <w:b/>
-          <w:sz w:val="32"/>
-        </w:rPr>
         <w:lastRenderedPageBreak/>
-        <w:t>LDR</w:t>
+        <w:t xml:space="preserve">Para el sensor de humedad se utilizan dos placas paralelas denominadas electrodos, que contienen un material entre ellas que conserva la humedad. Por ello, se mide el cambio de la resistencia entre ambos electrodos a medida que el material interno absorbe </w:t>
+      </w:r>
+      <w:proofErr w:type="spellStart"/>
+      <w:r>
+        <w:t>mas</w:t>
+      </w:r>
+      <w:proofErr w:type="spellEnd"/>
+      <w:r>
+        <w:t xml:space="preserve"> humedad.</w:t>
       </w:r>
     </w:p>
     <w:p>
@@ -1910,10 +1951,10 @@
           <w:noProof/>
         </w:rPr>
         <w:drawing>
-          <wp:inline distT="0" distB="0" distL="0" distR="0" wp14:anchorId="5863FBB3" wp14:editId="0EBBF532">
-            <wp:extent cx="1647825" cy="1545237"/>
+          <wp:inline distT="0" distB="0" distL="0" distR="0" wp14:anchorId="2E1B526E" wp14:editId="693604D3">
+            <wp:extent cx="2971800" cy="2305050"/>
             <wp:effectExtent l="0" t="0" r="0" b="0"/>
-            <wp:docPr id="6" name="Imagen 6"/>
+            <wp:docPr id="5" name="Imagen 5"/>
             <wp:cNvGraphicFramePr>
               <a:graphicFrameLocks xmlns:a="http://schemas.openxmlformats.org/drawingml/2006/main" noChangeAspect="1"/>
             </wp:cNvGraphicFramePr>
@@ -1933,7 +1974,7 @@
                   <pic:spPr>
                     <a:xfrm>
                       <a:off x="0" y="0"/>
-                      <a:ext cx="1672062" cy="1567965"/>
+                      <a:ext cx="2971800" cy="2305050"/>
                     </a:xfrm>
                     <a:prstGeom prst="rect">
                       <a:avLst/>
@@ -1955,15 +1996,60 @@
         </w:numPr>
       </w:pPr>
       <w:r>
-        <w:t xml:space="preserve">Sensor de luz que varía </w:t>
-      </w:r>
-      <w:proofErr w:type="gramStart"/>
-      <w:r>
-        <w:t>sus resistencia</w:t>
-      </w:r>
-      <w:proofErr w:type="gramEnd"/>
-      <w:r>
-        <w:t xml:space="preserve"> según la incidencia de radiación electromagnética.</w:t>
+        <w:t>Para el sensor de temperatura, se utiliza un resistor variable que cambia su resistencia con la temperatura. Por ser un sensor NTC (</w:t>
+      </w:r>
+      <w:proofErr w:type="spellStart"/>
+      <w:r>
+        <w:t>Negative</w:t>
+      </w:r>
+      <w:proofErr w:type="spellEnd"/>
+      <w:r>
+        <w:t xml:space="preserve"> </w:t>
+      </w:r>
+      <w:proofErr w:type="spellStart"/>
+      <w:r>
+        <w:t>Temperature</w:t>
+      </w:r>
+      <w:proofErr w:type="spellEnd"/>
+      <w:r>
+        <w:t xml:space="preserve"> </w:t>
+      </w:r>
+      <w:proofErr w:type="spellStart"/>
+      <w:r>
+        <w:t>Coefficient</w:t>
+      </w:r>
+      <w:proofErr w:type="spellEnd"/>
+      <w:r>
+        <w:t>), el sensor disminuye su resistencia a medida que aumenta la temperatura. Consisten en un material polímero o cerámico que varía en gran cantidad la resistencia a pequeños cambios de temperatura.</w:t>
+      </w:r>
+    </w:p>
+    <w:p/>
+    <w:p/>
+    <w:p/>
+    <w:p/>
+    <w:p/>
+    <w:p/>
+    <w:p/>
+    <w:p/>
+    <w:p/>
+    <w:p/>
+    <w:p/>
+    <w:p/>
+    <w:p/>
+    <w:p/>
+    <w:p>
+      <w:pPr>
+        <w:rPr>
+          <w:sz w:val="32"/>
+        </w:rPr>
+      </w:pPr>
+      <w:r>
+        <w:rPr>
+          <w:b/>
+          <w:sz w:val="32"/>
+        </w:rPr>
+        <w:lastRenderedPageBreak/>
+        <w:t>LDR</w:t>
       </w:r>
     </w:p>
     <w:p>
@@ -1973,30 +2059,6 @@
           <w:ilvl w:val="0"/>
           <w:numId w:val="2"/>
         </w:numPr>
-      </w:pPr>
-      <w:r>
-        <w:t xml:space="preserve">Los LDR funcionan con el principio de fotoconductividad, que es un fenómeno óptico-eléctrico en el cual la conductividad de un material aumenta cuando la luz es absorbida por el mismo. </w:t>
-      </w:r>
-    </w:p>
-    <w:p>
-      <w:pPr>
-        <w:pStyle w:val="ListParagraph"/>
-        <w:numPr>
-          <w:ilvl w:val="0"/>
-          <w:numId w:val="2"/>
-        </w:numPr>
-      </w:pPr>
-      <w:r>
-        <w:t>El LDR está compuesto por una banda de valencia y una banda de conducción. Cunado los fotones ingresan a la banda de valencia, los electrones se excitan y desplazan a la banda de conducción. De esta forma, cuando muchos fotones ingresan a la banda de valencia aumentan los electrones en la banda de conducción, permitiendo grandes desplazamientos de carga.</w:t>
-      </w:r>
-    </w:p>
-    <w:p>
-      <w:pPr>
-        <w:pStyle w:val="ListParagraph"/>
-        <w:numPr>
-          <w:ilvl w:val="0"/>
-          <w:numId w:val="2"/>
-        </w:numPr>
         <w:jc w:val="center"/>
       </w:pPr>
       <w:r>
@@ -2004,10 +2066,10 @@
           <w:noProof/>
         </w:rPr>
         <w:drawing>
-          <wp:inline distT="0" distB="0" distL="0" distR="0" wp14:anchorId="5BBA399B" wp14:editId="1240E33A">
-            <wp:extent cx="2428875" cy="1724428"/>
-            <wp:effectExtent l="0" t="0" r="0" b="9525"/>
-            <wp:docPr id="7" name="Imagen 7"/>
+          <wp:inline distT="0" distB="0" distL="0" distR="0" wp14:anchorId="5863FBB3" wp14:editId="0EBBF532">
+            <wp:extent cx="1647825" cy="1545237"/>
+            <wp:effectExtent l="0" t="0" r="0" b="0"/>
+            <wp:docPr id="6" name="Imagen 6"/>
             <wp:cNvGraphicFramePr>
               <a:graphicFrameLocks xmlns:a="http://schemas.openxmlformats.org/drawingml/2006/main" noChangeAspect="1"/>
             </wp:cNvGraphicFramePr>
@@ -2027,7 +2089,7 @@
                   <pic:spPr>
                     <a:xfrm>
                       <a:off x="0" y="0"/>
-                      <a:ext cx="2470702" cy="1754124"/>
+                      <a:ext cx="1672062" cy="1567965"/>
                     </a:xfrm>
                     <a:prstGeom prst="rect">
                       <a:avLst/>
@@ -2049,7 +2111,15 @@
         </w:numPr>
       </w:pPr>
       <w:r>
-        <w:t>Los LDR entonces, reducen la resistencia a medida que ingresa más luz a la banda de valencia, y son fabricados con estructuras cristalinas fotoconductoras, como el sulfuro de cadmio y seleniuro de cadmio.</w:t>
+        <w:t xml:space="preserve">Sensor de luz que varía </w:t>
+      </w:r>
+      <w:proofErr w:type="gramStart"/>
+      <w:r>
+        <w:t>sus resistencia</w:t>
+      </w:r>
+      <w:proofErr w:type="gramEnd"/>
+      <w:r>
+        <w:t xml:space="preserve"> según la incidencia de radiación electromagnética.</w:t>
       </w:r>
     </w:p>
     <w:p>
@@ -2059,6 +2129,38 @@
           <w:ilvl w:val="0"/>
           <w:numId w:val="2"/>
         </w:numPr>
+      </w:pPr>
+      <w:r>
+        <w:t xml:space="preserve">Los LDR funcionan con el principio de fotoconductividad, que es un fenómeno óptico-eléctrico en el cual la conductividad de un material aumenta cuando la luz es absorbida por el mismo. </w:t>
+      </w:r>
+    </w:p>
+    <w:p>
+      <w:pPr>
+        <w:pStyle w:val="ListParagraph"/>
+        <w:numPr>
+          <w:ilvl w:val="0"/>
+          <w:numId w:val="2"/>
+        </w:numPr>
+      </w:pPr>
+      <w:r>
+        <w:t xml:space="preserve">El LDR está compuesto por una banda de valencia y una banda de conducción. </w:t>
+      </w:r>
+      <w:proofErr w:type="spellStart"/>
+      <w:r>
+        <w:t>Cunado</w:t>
+      </w:r>
+      <w:proofErr w:type="spellEnd"/>
+      <w:r>
+        <w:t xml:space="preserve"> los fotones ingresan a la banda de valencia, los electrones se excitan y desplazan a la banda de conducción. De esta forma, cuando muchos fotones ingresan a la banda de valencia aumentan los electrones en la banda de conducción, permitiendo grandes desplazamientos de carga.</w:t>
+      </w:r>
+    </w:p>
+    <w:p>
+      <w:pPr>
+        <w:pStyle w:val="ListParagraph"/>
+        <w:numPr>
+          <w:ilvl w:val="0"/>
+          <w:numId w:val="2"/>
+        </w:numPr>
         <w:jc w:val="center"/>
       </w:pPr>
       <w:r>
@@ -2066,10 +2168,10 @@
           <w:noProof/>
         </w:rPr>
         <w:drawing>
-          <wp:inline distT="0" distB="0" distL="0" distR="0" wp14:anchorId="5E59DB78" wp14:editId="38457BA9">
-            <wp:extent cx="3019425" cy="2156732"/>
-            <wp:effectExtent l="0" t="0" r="0" b="0"/>
-            <wp:docPr id="8" name="Imagen 8"/>
+          <wp:inline distT="0" distB="0" distL="0" distR="0" wp14:anchorId="5BBA399B" wp14:editId="1240E33A">
+            <wp:extent cx="2428875" cy="1724428"/>
+            <wp:effectExtent l="0" t="0" r="0" b="9525"/>
+            <wp:docPr id="7" name="Imagen 7"/>
             <wp:cNvGraphicFramePr>
               <a:graphicFrameLocks xmlns:a="http://schemas.openxmlformats.org/drawingml/2006/main" noChangeAspect="1"/>
             </wp:cNvGraphicFramePr>
@@ -2089,7 +2191,7 @@
                   <pic:spPr>
                     <a:xfrm>
                       <a:off x="0" y="0"/>
-                      <a:ext cx="3035372" cy="2168123"/>
+                      <a:ext cx="2470702" cy="1754124"/>
                     </a:xfrm>
                     <a:prstGeom prst="rect">
                       <a:avLst/>
@@ -2104,27 +2206,23 @@
     </w:p>
     <w:p>
       <w:pPr>
-        <w:rPr>
-          <w:b/>
-          <w:sz w:val="32"/>
-        </w:rPr>
-      </w:pPr>
-      <w:r>
-        <w:rPr>
-          <w:b/>
-          <w:sz w:val="32"/>
-        </w:rPr>
-        <w:lastRenderedPageBreak/>
-        <w:t>Buzzer piezoeléctrico</w:t>
-      </w:r>
-    </w:p>
-    <w:p>
-      <w:pPr>
         <w:pStyle w:val="ListParagraph"/>
         <w:numPr>
           <w:ilvl w:val="0"/>
           <w:numId w:val="2"/>
         </w:numPr>
+      </w:pPr>
+      <w:r>
+        <w:t>Los LDR entonces, reducen la resistencia a medida que ingresa más luz a la banda de valencia, y son fabricados con estructuras cristalinas fotoconductoras, como el sulfuro de cadmio y seleniuro de cadmio.</w:t>
+      </w:r>
+    </w:p>
+    <w:p>
+      <w:pPr>
+        <w:pStyle w:val="ListParagraph"/>
+        <w:numPr>
+          <w:ilvl w:val="0"/>
+          <w:numId w:val="2"/>
+        </w:numPr>
         <w:jc w:val="center"/>
       </w:pPr>
       <w:r>
@@ -2132,10 +2230,10 @@
           <w:noProof/>
         </w:rPr>
         <w:drawing>
-          <wp:inline distT="0" distB="0" distL="0" distR="0" wp14:anchorId="5CA5DFE7" wp14:editId="628B9521">
-            <wp:extent cx="3518289" cy="2514600"/>
-            <wp:effectExtent l="0" t="0" r="6350" b="0"/>
-            <wp:docPr id="9" name="Imagen 9"/>
+          <wp:inline distT="0" distB="0" distL="0" distR="0" wp14:anchorId="5E59DB78" wp14:editId="38457BA9">
+            <wp:extent cx="3019425" cy="2156732"/>
+            <wp:effectExtent l="0" t="0" r="0" b="0"/>
+            <wp:docPr id="8" name="Imagen 8"/>
             <wp:cNvGraphicFramePr>
               <a:graphicFrameLocks xmlns:a="http://schemas.openxmlformats.org/drawingml/2006/main" noChangeAspect="1"/>
             </wp:cNvGraphicFramePr>
@@ -2155,6 +2253,81 @@
                   <pic:spPr>
                     <a:xfrm>
                       <a:off x="0" y="0"/>
+                      <a:ext cx="3035372" cy="2168123"/>
+                    </a:xfrm>
+                    <a:prstGeom prst="rect">
+                      <a:avLst/>
+                    </a:prstGeom>
+                  </pic:spPr>
+                </pic:pic>
+              </a:graphicData>
+            </a:graphic>
+          </wp:inline>
+        </w:drawing>
+      </w:r>
+    </w:p>
+    <w:p>
+      <w:pPr>
+        <w:rPr>
+          <w:b/>
+          <w:sz w:val="32"/>
+        </w:rPr>
+      </w:pPr>
+      <w:proofErr w:type="spellStart"/>
+      <w:r>
+        <w:rPr>
+          <w:b/>
+          <w:sz w:val="32"/>
+        </w:rPr>
+        <w:lastRenderedPageBreak/>
+        <w:t>Buzzer</w:t>
+      </w:r>
+      <w:proofErr w:type="spellEnd"/>
+      <w:r>
+        <w:rPr>
+          <w:b/>
+          <w:sz w:val="32"/>
+        </w:rPr>
+        <w:t xml:space="preserve"> piezoeléctrico</w:t>
+      </w:r>
+    </w:p>
+    <w:p>
+      <w:pPr>
+        <w:pStyle w:val="ListParagraph"/>
+        <w:numPr>
+          <w:ilvl w:val="0"/>
+          <w:numId w:val="2"/>
+        </w:numPr>
+        <w:jc w:val="center"/>
+      </w:pPr>
+      <w:r>
+        <w:rPr>
+          <w:noProof/>
+        </w:rPr>
+        <w:drawing>
+          <wp:inline distT="0" distB="0" distL="0" distR="0" wp14:anchorId="5CA5DFE7" wp14:editId="628B9521">
+            <wp:extent cx="3518289" cy="2514600"/>
+            <wp:effectExtent l="0" t="0" r="6350" b="0"/>
+            <wp:docPr id="9" name="Imagen 9"/>
+            <wp:cNvGraphicFramePr>
+              <a:graphicFrameLocks xmlns:a="http://schemas.openxmlformats.org/drawingml/2006/main" noChangeAspect="1"/>
+            </wp:cNvGraphicFramePr>
+            <a:graphic xmlns:a="http://schemas.openxmlformats.org/drawingml/2006/main">
+              <a:graphicData uri="http://schemas.openxmlformats.org/drawingml/2006/picture">
+                <pic:pic xmlns:pic="http://schemas.openxmlformats.org/drawingml/2006/picture">
+                  <pic:nvPicPr>
+                    <pic:cNvPr id="1" name=""/>
+                    <pic:cNvPicPr/>
+                  </pic:nvPicPr>
+                  <pic:blipFill>
+                    <a:blip r:embed="rId25"/>
+                    <a:stretch>
+                      <a:fillRect/>
+                    </a:stretch>
+                  </pic:blipFill>
+                  <pic:spPr>
+                    <a:xfrm>
+                      <a:off x="0" y="0"/>
                       <a:ext cx="3534628" cy="2526278"/>
                     </a:xfrm>
                     <a:prstGeom prst="rect">
@@ -2177,7 +2350,15 @@
         </w:numPr>
       </w:pPr>
       <w:r>
-        <w:t xml:space="preserve">El buzzer piezoeléctrico contiene un resistor, un transistor y un inductor. </w:t>
+        <w:t xml:space="preserve">El </w:t>
+      </w:r>
+      <w:proofErr w:type="spellStart"/>
+      <w:r>
+        <w:t>buzzer</w:t>
+      </w:r>
+      <w:proofErr w:type="spellEnd"/>
+      <w:r>
+        <w:t xml:space="preserve"> piezoeléctrico contiene un resistor, un transistor y un inductor. </w:t>
       </w:r>
     </w:p>
     <w:p>
@@ -2364,7 +2545,15 @@
         <w:t>Cambio de librería de módulo sensor DHT11:</w:t>
       </w:r>
       <w:r>
-        <w:t xml:space="preserve"> La librería más utilizada del módulo DHT11 no realiza la comprobación de errores de lectura del mismo, y en nuestro primer uso no estábamos recibiendo datos. Para poder verificar por qué no se obtenía lectura del sensor tuvimos que utilizar otra librería que maneja todos los errores que informa el módulo sensor, como por ejemplo, si el sensor todavía se encuentra adquiriendo la información para transferir o si hubo un fallo al verificar los datos con el checksum. Gracias a esto pudimos comprobar que el sensor requería de un tiempo mínimo entre lecturas (2,5 segundos) y que debíamos hacerlas más espaciadas entre sí para comprobar su funcionamiento. </w:t>
+        <w:t xml:space="preserve"> La librería más utilizada del módulo DHT11 no realiza la comprobación de errores de lectura del mismo, y en nuestro primer uso no estábamos recibiendo datos. Para poder verificar por qué no se obtenía lectura del sensor tuvimos que utilizar otra librería que maneja todos los errores que informa el módulo sensor, como por ejemplo, si el sensor todavía se encuentra adquiriendo la información para transferir o si hubo un fallo al verificar los datos con el </w:t>
+      </w:r>
+      <w:proofErr w:type="spellStart"/>
+      <w:r>
+        <w:t>checksum</w:t>
+      </w:r>
+      <w:proofErr w:type="spellEnd"/>
+      <w:r>
+        <w:t xml:space="preserve">. Gracias a esto pudimos comprobar que el sensor requería de un tiempo mínimo entre lecturas (2,5 segundos) y que debíamos hacerlas más espaciadas entre sí para comprobar su funcionamiento. </w:t>
       </w:r>
     </w:p>
     <w:p>
@@ -2414,7 +2603,31 @@
         <w:t>Problemas de concurrencia con la interfaz serial:</w:t>
       </w:r>
       <w:r>
-        <w:t xml:space="preserve"> El uso de la interfaz serial genera problemas en el caso de que ocurra una interrupción de nuestro botón o se atienda un pedido de internet, ya que podría no poder completarse un envío de comando a la pantalla. De esta manera, decidimos utilizar objetos Timer de la librería que provee el fabricante, que al ser llamados a ejecución se encolan en un stack y se ejecutan atómicamente uno detrás de otro en un núcleo del procesador aparte al de proceso principal. Ésto nos permite también que la máquina de estados se ejecute constantemente, independientemente de si se está actualizando el pronóstico en la pantalla u otros datos.</w:t>
+        <w:t xml:space="preserve"> El uso de la interfaz serial genera problemas en el caso de que ocurra una interrupción de nuestro botón o se atienda un pedido de internet, ya que podría no poder completarse un envío de comando a la pantalla. De esta manera, decidimos utilizar objetos </w:t>
+      </w:r>
+      <w:proofErr w:type="spellStart"/>
+      <w:r>
+        <w:t>Timer</w:t>
+      </w:r>
+      <w:proofErr w:type="spellEnd"/>
+      <w:r>
+        <w:t xml:space="preserve"> de la librería que provee el fabricante, que al ser llamados a ejecución se encolan en un </w:t>
+      </w:r>
+      <w:proofErr w:type="spellStart"/>
+      <w:r>
+        <w:t>stack</w:t>
+      </w:r>
+      <w:proofErr w:type="spellEnd"/>
+      <w:r>
+        <w:t xml:space="preserve"> y se ejecutan atómicamente uno detrás de otro en un núcleo del procesador aparte al de proceso principal. </w:t>
+      </w:r>
+      <w:proofErr w:type="spellStart"/>
+      <w:r>
+        <w:t>Ésto</w:t>
+      </w:r>
+      <w:proofErr w:type="spellEnd"/>
+      <w:r>
+        <w:t xml:space="preserve"> nos permite también que la máquina de estados se ejecute constantemente, independientemente de si se está actualizando el pronóstico en la pantalla u otros datos.</w:t>
       </w:r>
     </w:p>
     <w:p>
@@ -2443,7 +2656,15 @@
         <w:t>El microcontrolador deja de responder</w:t>
       </w:r>
       <w:r>
-        <w:t>: En una versión el microcontrolador dejó de funcionar debido a que las canciones utilizadas para la alarma eran muy extensas y no cabían en la memoria del dispositivo. Tuvimos que realizar un procedimiento para poner el microcontrolador en modo seguro y volver a flashearlo, ya que en nuestro dispositivo el firmware se instala a través de WIFI.</w:t>
+        <w:t xml:space="preserve">: En una versión el microcontrolador dejó de funcionar debido a que las canciones utilizadas para la alarma eran muy extensas y no cabían en la memoria del dispositivo. Tuvimos que realizar un procedimiento para poner el microcontrolador en modo seguro y volver a </w:t>
+      </w:r>
+      <w:proofErr w:type="spellStart"/>
+      <w:r>
+        <w:t>flashearlo</w:t>
+      </w:r>
+      <w:proofErr w:type="spellEnd"/>
+      <w:r>
+        <w:t>, ya que en nuestro dispositivo el firmware se instala a través de WIFI.</w:t>
       </w:r>
     </w:p>
     <w:p>
@@ -2497,7 +2718,7 @@
           <w:u w:val="single"/>
         </w:rPr>
       </w:pPr>
-      <w:bookmarkStart w:id="3" w:name="_Toc486944800"/>
+      <w:bookmarkStart w:id="2" w:name="_Toc486944800"/>
       <w:r>
         <w:rPr>
           <w:u w:val="single"/>
@@ -2505,14 +2726,46 @@
         <w:lastRenderedPageBreak/>
         <w:t>Aplicación Android</w:t>
       </w:r>
-      <w:bookmarkEnd w:id="3"/>
+      <w:bookmarkEnd w:id="2"/>
     </w:p>
     <w:p>
       <w:pPr>
         <w:ind w:firstLine="708"/>
       </w:pPr>
       <w:r>
-        <w:t xml:space="preserve">La aplicación para Android fue desarrollada utilizada el framework React Native el cual provee una plataforma que permite construir aplicaciones nativas utilizando código JavaScript y componentes React. </w:t>
+        <w:t xml:space="preserve">La aplicación para Android fue desarrollada utilizada el </w:t>
+      </w:r>
+      <w:proofErr w:type="spellStart"/>
+      <w:r>
+        <w:t>framework</w:t>
+      </w:r>
+      <w:proofErr w:type="spellEnd"/>
+      <w:r>
+        <w:t xml:space="preserve"> </w:t>
+      </w:r>
+      <w:proofErr w:type="spellStart"/>
+      <w:r>
+        <w:t>React</w:t>
+      </w:r>
+      <w:proofErr w:type="spellEnd"/>
+      <w:r>
+        <w:t xml:space="preserve"> </w:t>
+      </w:r>
+      <w:proofErr w:type="spellStart"/>
+      <w:r>
+        <w:t>Native</w:t>
+      </w:r>
+      <w:proofErr w:type="spellEnd"/>
+      <w:r>
+        <w:t xml:space="preserve"> el cual provee una plataforma que permite construir aplicaciones nativas utilizando código JavaScript y componentes </w:t>
+      </w:r>
+      <w:proofErr w:type="spellStart"/>
+      <w:r>
+        <w:t>React</w:t>
+      </w:r>
+      <w:proofErr w:type="spellEnd"/>
+      <w:r>
+        <w:t xml:space="preserve">. </w:t>
       </w:r>
     </w:p>
     <w:p>
@@ -2520,7 +2773,15 @@
         <w:ind w:firstLine="708"/>
       </w:pPr>
       <w:r>
-        <w:t xml:space="preserve">El fin de la aplicación es interconectarse con el dispositivo Eagal para obtener la información de los </w:t>
+        <w:t xml:space="preserve">El fin de la aplicación es interconectarse con el dispositivo </w:t>
+      </w:r>
+      <w:proofErr w:type="spellStart"/>
+      <w:r>
+        <w:t>Eagal</w:t>
+      </w:r>
+      <w:proofErr w:type="spellEnd"/>
+      <w:r>
+        <w:t xml:space="preserve"> para obtener la información de los </w:t>
       </w:r>
       <w:proofErr w:type="gramStart"/>
       <w:r>
@@ -2536,10 +2797,31 @@
         <w:ind w:firstLine="708"/>
       </w:pPr>
       <w:r>
-        <w:t>La manera de conectarse con Eagal</w:t>
-      </w:r>
-      <w:r>
-        <w:t xml:space="preserve"> es mediante conexión a internet (ya sea Wi-Fi o redes móviles) y el consumo de servicios Web del tipo REST, provistos por Particle. La aplicación tiene un Token con el cual se identifica y accede a las distintas rutas abiertas a la consulta y envío de datos mediante solicitudes HTTP.  La infraestructura de estos servicios se encuentra en servidores externos, siendo esta nube el nexo entre la aplicación y el sistema embebido.</w:t>
+        <w:t xml:space="preserve">La manera de conectarse con </w:t>
+      </w:r>
+      <w:proofErr w:type="spellStart"/>
+      <w:r>
+        <w:t>Eagal</w:t>
+      </w:r>
+      <w:proofErr w:type="spellEnd"/>
+      <w:r>
+        <w:t xml:space="preserve"> es mediante conexión a internet (ya sea </w:t>
+      </w:r>
+      <w:proofErr w:type="spellStart"/>
+      <w:r>
+        <w:t>Wi</w:t>
+      </w:r>
+      <w:proofErr w:type="spellEnd"/>
+      <w:r>
+        <w:t xml:space="preserve">-Fi o redes móviles) y el consumo de servicios Web del tipo REST, provistos por </w:t>
+      </w:r>
+      <w:proofErr w:type="spellStart"/>
+      <w:r>
+        <w:t>Particle</w:t>
+      </w:r>
+      <w:proofErr w:type="spellEnd"/>
+      <w:r>
+        <w:t>. La aplicación tiene un Token con el cual se identifica y accede a las distintas rutas abiertas a la consulta y envío de datos mediante solicitudes HTTP.  La infraestructura de estos servicios se encuentra en servidores externos, siendo esta nube el nexo entre la aplicación y el sistema embebido.</w:t>
       </w:r>
     </w:p>
     <w:p>
@@ -2648,7 +2930,21 @@
         <w:rPr>
           <w:rFonts w:cstheme="minorHAnsi"/>
         </w:rPr>
-        <w:t>También es el encargado de la comunicación con el acelerómetro, mediante el cual detecta un “shake” del dispositivo para apagar la alarma en el caso de que esté sonando</w:t>
+        <w:t>También es el encargado de la comunicación con el acelerómetro, mediante el cual detecta un “</w:t>
+      </w:r>
+      <w:proofErr w:type="spellStart"/>
+      <w:r>
+        <w:rPr>
+          <w:rFonts w:cstheme="minorHAnsi"/>
+        </w:rPr>
+        <w:t>shake</w:t>
+      </w:r>
+      <w:proofErr w:type="spellEnd"/>
+      <w:r>
+        <w:rPr>
+          <w:rFonts w:cstheme="minorHAnsi"/>
+        </w:rPr>
+        <w:t>” del dispositivo para apagar la alarma en el caso de que esté sonando</w:t>
       </w:r>
       <w:r>
         <w:rPr>
@@ -2714,8 +3010,55 @@
         <w:rPr>
           <w:rFonts w:cstheme="minorHAnsi"/>
         </w:rPr>
+        <w:lastRenderedPageBreak/>
         <w:tab/>
-        <w:t>-------------------------------IMAGEN ALARMA--------------------------------</w:t>
+      </w:r>
+      <w:r>
+        <w:rPr>
+          <w:rFonts w:cstheme="minorHAnsi"/>
+          <w:noProof/>
+        </w:rPr>
+        <w:drawing>
+          <wp:inline distT="0" distB="0" distL="0" distR="0">
+            <wp:extent cx="5612130" cy="5128260"/>
+            <wp:effectExtent l="0" t="0" r="7620" b="0"/>
+            <wp:docPr id="11" name="Picture 11"/>
+            <wp:cNvGraphicFramePr>
+              <a:graphicFrameLocks xmlns:a="http://schemas.openxmlformats.org/drawingml/2006/main" noChangeAspect="1"/>
+            </wp:cNvGraphicFramePr>
+            <a:graphic xmlns:a="http://schemas.openxmlformats.org/drawingml/2006/main">
+              <a:graphicData uri="http://schemas.openxmlformats.org/drawingml/2006/picture">
+                <pic:pic xmlns:pic="http://schemas.openxmlformats.org/drawingml/2006/picture">
+                  <pic:nvPicPr>
+                    <pic:cNvPr id="11" name="img_alarma.png"/>
+                    <pic:cNvPicPr/>
+                  </pic:nvPicPr>
+                  <pic:blipFill>
+                    <a:blip r:embed="rId26">
+                      <a:extLst>
+                        <a:ext uri="{28A0092B-C50C-407E-A947-70E740481C1C}">
+                          <a14:useLocalDpi xmlns:a14="http://schemas.microsoft.com/office/drawing/2010/main" val="0"/>
+                        </a:ext>
+                      </a:extLst>
+                    </a:blip>
+                    <a:stretch>
+                      <a:fillRect/>
+                    </a:stretch>
+                  </pic:blipFill>
+                  <pic:spPr>
+                    <a:xfrm>
+                      <a:off x="0" y="0"/>
+                      <a:ext cx="5612130" cy="5128260"/>
+                    </a:xfrm>
+                    <a:prstGeom prst="rect">
+                      <a:avLst/>
+                    </a:prstGeom>
+                  </pic:spPr>
+                </pic:pic>
+              </a:graphicData>
+            </a:graphic>
+          </wp:inline>
+        </w:drawing>
       </w:r>
     </w:p>
     <w:p>
@@ -2747,24 +3090,114 @@
         <w:jc w:val="both"/>
         <w:rPr>
           <w:rFonts w:cstheme="minorHAnsi"/>
-        </w:rPr>
-      </w:pPr>
+          <w:b/>
+        </w:rPr>
+      </w:pPr>
+      <w:r>
+        <w:rPr>
+          <w:rFonts w:cstheme="minorHAnsi"/>
+          <w:b/>
+        </w:rPr>
+        <w:t>Temperatura y humedad</w:t>
+      </w:r>
     </w:p>
     <w:p>
       <w:pPr>
         <w:jc w:val="both"/>
         <w:rPr>
           <w:rFonts w:cstheme="minorHAnsi"/>
+        </w:rPr>
+      </w:pPr>
+      <w:r>
+        <w:rPr>
+          <w:rFonts w:cstheme="minorHAnsi"/>
           <w:b/>
         </w:rPr>
-      </w:pPr>
-      <w:r>
+        <w:tab/>
+      </w:r>
+      <w:r>
+        <w:rPr>
+          <w:rFonts w:cstheme="minorHAnsi"/>
+        </w:rPr>
+        <w:t xml:space="preserve">Mediante este componente se presenta al usuario la posibilidad de ver en pantalla la información de los sensores de temperatura y de humedad, actualizándolos automáticamente cada cierto periodo de tiempo y brindando la opción de actualizarlos manualmente. </w:t>
+      </w:r>
+      <w:r>
+        <w:rPr>
+          <w:rFonts w:cstheme="minorHAnsi"/>
+        </w:rPr>
+        <w:t xml:space="preserve"> Su visualización es la siguiente:</w:t>
+      </w:r>
+    </w:p>
+    <w:p>
+      <w:pPr>
+        <w:jc w:val="both"/>
+        <w:rPr>
+          <w:rFonts w:cstheme="minorHAnsi"/>
+        </w:rPr>
+      </w:pPr>
+      <w:r>
+        <w:rPr>
+          <w:rFonts w:cstheme="minorHAnsi"/>
+          <w:noProof/>
+        </w:rPr>
+        <w:lastRenderedPageBreak/>
+        <w:drawing>
+          <wp:inline distT="0" distB="0" distL="0" distR="0">
+            <wp:extent cx="5612130" cy="2630170"/>
+            <wp:effectExtent l="0" t="0" r="7620" b="0"/>
+            <wp:docPr id="12" name="Picture 12"/>
+            <wp:cNvGraphicFramePr>
+              <a:graphicFrameLocks xmlns:a="http://schemas.openxmlformats.org/drawingml/2006/main" noChangeAspect="1"/>
+            </wp:cNvGraphicFramePr>
+            <a:graphic xmlns:a="http://schemas.openxmlformats.org/drawingml/2006/main">
+              <a:graphicData uri="http://schemas.openxmlformats.org/drawingml/2006/picture">
+                <pic:pic xmlns:pic="http://schemas.openxmlformats.org/drawingml/2006/picture">
+                  <pic:nvPicPr>
+                    <pic:cNvPr id="12" name="img_temperatura_humedad.png"/>
+                    <pic:cNvPicPr/>
+                  </pic:nvPicPr>
+                  <pic:blipFill>
+                    <a:blip r:embed="rId27">
+                      <a:extLst>
+                        <a:ext uri="{28A0092B-C50C-407E-A947-70E740481C1C}">
+                          <a14:useLocalDpi xmlns:a14="http://schemas.microsoft.com/office/drawing/2010/main" val="0"/>
+                        </a:ext>
+                      </a:extLst>
+                    </a:blip>
+                    <a:stretch>
+                      <a:fillRect/>
+                    </a:stretch>
+                  </pic:blipFill>
+                  <pic:spPr>
+                    <a:xfrm>
+                      <a:off x="0" y="0"/>
+                      <a:ext cx="5612130" cy="2630170"/>
+                    </a:xfrm>
+                    <a:prstGeom prst="rect">
+                      <a:avLst/>
+                    </a:prstGeom>
+                  </pic:spPr>
+                </pic:pic>
+              </a:graphicData>
+            </a:graphic>
+          </wp:inline>
+        </w:drawing>
+      </w:r>
+    </w:p>
+    <w:p>
+      <w:pPr>
+        <w:jc w:val="both"/>
         <w:rPr>
           <w:rFonts w:cstheme="minorHAnsi"/>
           <w:b/>
         </w:rPr>
-        <w:lastRenderedPageBreak/>
-        <w:t>Temperatura y humedad</w:t>
+      </w:pPr>
+      <w:r>
+        <w:rPr>
+          <w:rFonts w:cstheme="minorHAnsi"/>
+          <w:b/>
+        </w:rPr>
+        <w:t>Brillo</w:t>
       </w:r>
     </w:p>
     <w:p>
@@ -2785,28 +3218,90 @@
         <w:rPr>
           <w:rFonts w:cstheme="minorHAnsi"/>
         </w:rPr>
-        <w:t xml:space="preserve">Mediante este componente se presenta al usuario la posibilidad de ver en pantalla la información de los sensores de temperatura y de humedad, actualizándolos automáticamente cada cierto periodo de tiempo y brindando la opción de actualizarlos manualmente. </w:t>
-      </w:r>
-      <w:r>
-        <w:rPr>
-          <w:rFonts w:cstheme="minorHAnsi"/>
-        </w:rPr>
-        <w:t xml:space="preserve"> Su visualización es la siguiente:</w:t>
-      </w:r>
-    </w:p>
-    <w:p>
-      <w:pPr>
-        <w:ind w:firstLine="708"/>
+        <w:t xml:space="preserve">Es el componente encargado de </w:t>
+      </w:r>
+      <w:r>
+        <w:rPr>
+          <w:rFonts w:cstheme="minorHAnsi"/>
+        </w:rPr>
+        <w:t xml:space="preserve">obtener la información del sensor de luz y también tiene la posibilidad de activar la utilización de los valores obtenidos por dicho sensor para modificar el nivel de brillo de la pantalla de </w:t>
+      </w:r>
+      <w:proofErr w:type="spellStart"/>
+      <w:r>
+        <w:rPr>
+          <w:rFonts w:cstheme="minorHAnsi"/>
+        </w:rPr>
+        <w:t>Eagal</w:t>
+      </w:r>
+      <w:proofErr w:type="spellEnd"/>
+      <w:r>
+        <w:rPr>
+          <w:rFonts w:cstheme="minorHAnsi"/>
+        </w:rPr>
+        <w:t xml:space="preserve"> automáticamente. Utiliza una cuenta para traducir los niveles provistos por Android a lo compatible con el dispositivo. En pantalla se ve de la siguiente forma:</w:t>
+      </w:r>
+    </w:p>
+    <w:p>
+      <w:pPr>
         <w:jc w:val="both"/>
         <w:rPr>
           <w:rFonts w:cstheme="minorHAnsi"/>
-        </w:rPr>
-      </w:pPr>
-      <w:r>
-        <w:rPr>
-          <w:rFonts w:cstheme="minorHAnsi"/>
-        </w:rPr>
-        <w:t>-----------------------------IMAGEN TEMP Y HUMEDAD---------------------</w:t>
+          <w:b/>
+        </w:rPr>
+      </w:pPr>
+      <w:r>
+        <w:rPr>
+          <w:rFonts w:cstheme="minorHAnsi"/>
+        </w:rPr>
+        <w:tab/>
+      </w:r>
+      <w:r>
+        <w:rPr>
+          <w:rFonts w:cstheme="minorHAnsi"/>
+          <w:b/>
+          <w:noProof/>
+        </w:rPr>
+        <w:drawing>
+          <wp:inline distT="0" distB="0" distL="0" distR="0">
+            <wp:extent cx="5612130" cy="1039495"/>
+            <wp:effectExtent l="0" t="0" r="7620" b="8255"/>
+            <wp:docPr id="13" name="Picture 13"/>
+            <wp:cNvGraphicFramePr>
+              <a:graphicFrameLocks xmlns:a="http://schemas.openxmlformats.org/drawingml/2006/main" noChangeAspect="1"/>
+            </wp:cNvGraphicFramePr>
+            <a:graphic xmlns:a="http://schemas.openxmlformats.org/drawingml/2006/main">
+              <a:graphicData uri="http://schemas.openxmlformats.org/drawingml/2006/picture">
+                <pic:pic xmlns:pic="http://schemas.openxmlformats.org/drawingml/2006/picture">
+                  <pic:nvPicPr>
+                    <pic:cNvPr id="13" name="img_brillo.png"/>
+                    <pic:cNvPicPr/>
+                  </pic:nvPicPr>
+                  <pic:blipFill>
+                    <a:blip r:embed="rId28">
+                      <a:extLst>
+                        <a:ext uri="{28A0092B-C50C-407E-A947-70E740481C1C}">
+                          <a14:useLocalDpi xmlns:a14="http://schemas.microsoft.com/office/drawing/2010/main" val="0"/>
+                        </a:ext>
+                      </a:extLst>
+                    </a:blip>
+                    <a:stretch>
+                      <a:fillRect/>
+                    </a:stretch>
+                  </pic:blipFill>
+                  <pic:spPr>
+                    <a:xfrm>
+                      <a:off x="0" y="0"/>
+                      <a:ext cx="5612130" cy="1039495"/>
+                    </a:xfrm>
+                    <a:prstGeom prst="rect">
+                      <a:avLst/>
+                    </a:prstGeom>
+                  </pic:spPr>
+                </pic:pic>
+              </a:graphicData>
+            </a:graphic>
+          </wp:inline>
+        </w:drawing>
       </w:r>
     </w:p>
     <w:p>
@@ -2822,7 +3317,7 @@
           <w:rFonts w:cstheme="minorHAnsi"/>
           <w:b/>
         </w:rPr>
-        <w:t>Brillo</w:t>
+        <w:t>Ubicación</w:t>
       </w:r>
     </w:p>
     <w:p>
@@ -2843,13 +3338,43 @@
         <w:rPr>
           <w:rFonts w:cstheme="minorHAnsi"/>
         </w:rPr>
-        <w:t xml:space="preserve">Es el componente encargado de </w:t>
-      </w:r>
-      <w:r>
-        <w:rPr>
-          <w:rFonts w:cstheme="minorHAnsi"/>
-        </w:rPr>
-        <w:t>obtener la información del sensor de luz y también tiene la posibilidad de activar la utilización de los valores obtenidos por dicho sensor para modificar el nivel de brillo de la pantalla de Eagal automáticamente. Utiliza una cuenta para traducir los niveles provistos por Android a lo compatible con el dispositivo. En pantalla se ve de la siguiente forma:</w:t>
+        <w:t xml:space="preserve">En este componente, se accede a la información del GPS del celular para su posterior informe a </w:t>
+      </w:r>
+      <w:proofErr w:type="spellStart"/>
+      <w:r>
+        <w:rPr>
+          <w:rFonts w:cstheme="minorHAnsi"/>
+        </w:rPr>
+        <w:t>Eagal</w:t>
+      </w:r>
+      <w:proofErr w:type="spellEnd"/>
+      <w:r>
+        <w:rPr>
+          <w:rFonts w:cstheme="minorHAnsi"/>
+        </w:rPr>
+        <w:t>. Utilizando la geolocalización se</w:t>
+      </w:r>
+      <w:bookmarkStart w:id="3" w:name="_GoBack"/>
+      <w:bookmarkEnd w:id="3"/>
+      <w:r>
+        <w:rPr>
+          <w:rFonts w:cstheme="minorHAnsi"/>
+        </w:rPr>
+        <w:t xml:space="preserve"> obtienen coordenadas en latitud y longitud, por las cuales la aplicación contacta a un servicio Web de Google para obtener la dirección aproximada de dónde se encuentra el dispositivo en el momento. Posteriormente, se envían los datos a </w:t>
+      </w:r>
+      <w:proofErr w:type="spellStart"/>
+      <w:r>
+        <w:rPr>
+          <w:rFonts w:cstheme="minorHAnsi"/>
+        </w:rPr>
+        <w:t>Eagal</w:t>
+      </w:r>
+      <w:proofErr w:type="spellEnd"/>
+      <w:r>
+        <w:rPr>
+          <w:rFonts w:cstheme="minorHAnsi"/>
+        </w:rPr>
+        <w:t xml:space="preserve"> para que el dispositivo actualice el informe del clima con respecto a esta ubicación en pantalla.</w:t>
       </w:r>
     </w:p>
     <w:p>
@@ -2863,89 +3388,67 @@
         <w:rPr>
           <w:rFonts w:cstheme="minorHAnsi"/>
         </w:rPr>
+        <w:t>En la aplicación se ve de la siguiente manera:</w:t>
+      </w:r>
+    </w:p>
+    <w:p>
+      <w:pPr>
+        <w:jc w:val="both"/>
+        <w:rPr>
+          <w:rFonts w:cstheme="minorHAnsi"/>
+        </w:rPr>
+      </w:pPr>
+      <w:r>
+        <w:rPr>
+          <w:rFonts w:cstheme="minorHAnsi"/>
+        </w:rPr>
         <w:tab/>
-        <w:t>------------------------------IMAGEN BRILLO--------------------------------------</w:t>
-      </w:r>
-    </w:p>
-    <w:p>
-      <w:pPr>
-        <w:jc w:val="both"/>
-        <w:rPr>
-          <w:rFonts w:cstheme="minorHAnsi"/>
-          <w:b/>
-        </w:rPr>
-      </w:pPr>
-    </w:p>
-    <w:p>
-      <w:pPr>
-        <w:jc w:val="both"/>
-        <w:rPr>
-          <w:rFonts w:cstheme="minorHAnsi"/>
-          <w:b/>
-        </w:rPr>
-      </w:pPr>
-      <w:r>
-        <w:rPr>
-          <w:rFonts w:cstheme="minorHAnsi"/>
-          <w:b/>
-        </w:rPr>
-        <w:t>Ubicación</w:t>
-      </w:r>
-    </w:p>
-    <w:p>
-      <w:pPr>
-        <w:jc w:val="both"/>
-        <w:rPr>
-          <w:rFonts w:cstheme="minorHAnsi"/>
-        </w:rPr>
-      </w:pPr>
-      <w:r>
-        <w:rPr>
-          <w:rFonts w:cstheme="minorHAnsi"/>
-          <w:b/>
-        </w:rPr>
-        <w:tab/>
-      </w:r>
-      <w:r>
-        <w:rPr>
-          <w:rFonts w:cstheme="minorHAnsi"/>
-        </w:rPr>
-        <w:t>En este componente, se accede a la información del GPS del celular para su posterior informe a Eagal. Utilizando la geolocalización se obtienen coordenadas en latitud y longitud, por las cuales la aplicación contacta a un servicio Web de Google para obtener la dirección aproximada de dónde se encuentra el dispositivo en el momento. Posteriormente, se envían los datos a Eagal para que el dispositivo actualice el informe del clima con respecto a esta ubicación en pantalla.</w:t>
-      </w:r>
-    </w:p>
-    <w:p>
-      <w:pPr>
-        <w:jc w:val="both"/>
-        <w:rPr>
-          <w:rFonts w:cstheme="minorHAnsi"/>
-        </w:rPr>
-      </w:pPr>
-      <w:r>
-        <w:rPr>
-          <w:rFonts w:cstheme="minorHAnsi"/>
-        </w:rPr>
-        <w:t>En la aplicación se ve de la siguiente manera:</w:t>
-      </w:r>
-    </w:p>
-    <w:p>
-      <w:pPr>
-        <w:jc w:val="both"/>
-        <w:rPr>
-          <w:rFonts w:cstheme="minorHAnsi"/>
-        </w:rPr>
-      </w:pPr>
-      <w:r>
-        <w:rPr>
-          <w:rFonts w:cstheme="minorHAnsi"/>
-        </w:rPr>
-        <w:tab/>
-        <w:t>------------------------------IMAGEN UBICACIÓN-------</w:t>
-      </w:r>
-      <w:r>
-        <w:rPr>
-          <w:rFonts w:cstheme="minorHAnsi"/>
-        </w:rPr>
-        <w:t>-------------------------------</w:t>
+      </w:r>
+      <w:r>
+        <w:rPr>
+          <w:noProof/>
+        </w:rPr>
+        <w:drawing>
+          <wp:inline distT="0" distB="0" distL="0" distR="0">
+            <wp:extent cx="5612130" cy="1007110"/>
+            <wp:effectExtent l="0" t="0" r="7620" b="2540"/>
+            <wp:docPr id="14" name="Picture 14"/>
+            <wp:cNvGraphicFramePr>
+              <a:graphicFrameLocks xmlns:a="http://schemas.openxmlformats.org/drawingml/2006/main" noChangeAspect="1"/>
+            </wp:cNvGraphicFramePr>
+            <a:graphic xmlns:a="http://schemas.openxmlformats.org/drawingml/2006/main">
+              <a:graphicData uri="http://schemas.openxmlformats.org/drawingml/2006/picture">
+                <pic:pic xmlns:pic="http://schemas.openxmlformats.org/drawingml/2006/picture">
+                  <pic:nvPicPr>
+                    <pic:cNvPr id="14" name="img_localizacion.png"/>
+                    <pic:cNvPicPr/>
+                  </pic:nvPicPr>
+                  <pic:blipFill>
+                    <a:blip r:embed="rId29">
+                      <a:extLst>
+                        <a:ext uri="{28A0092B-C50C-407E-A947-70E740481C1C}">
+                          <a14:useLocalDpi xmlns:a14="http://schemas.microsoft.com/office/drawing/2010/main" val="0"/>
+                        </a:ext>
+                      </a:extLst>
+                    </a:blip>
+                    <a:stretch>
+                      <a:fillRect/>
+                    </a:stretch>
+                  </pic:blipFill>
+                  <pic:spPr>
+                    <a:xfrm>
+                      <a:off x="0" y="0"/>
+                      <a:ext cx="5612130" cy="1007110"/>
+                    </a:xfrm>
+                    <a:prstGeom prst="rect">
+                      <a:avLst/>
+                    </a:prstGeom>
+                  </pic:spPr>
+                </pic:pic>
+              </a:graphicData>
+            </a:graphic>
+          </wp:inline>
+        </w:drawing>
       </w:r>
       <w:r>
         <w:br w:type="page"/>
@@ -2990,7 +3493,7 @@
                     </pic:cNvPicPr>
                   </pic:nvPicPr>
                   <pic:blipFill>
-                    <a:blip r:embed="rId25">
+                    <a:blip r:embed="rId30">
                       <a:extLst>
                         <a:ext uri="{28A0092B-C50C-407E-A947-70E740481C1C}">
                           <a14:useLocalDpi xmlns:a14="http://schemas.microsoft.com/office/drawing/2010/main" val="0"/>
@@ -3046,7 +3549,7 @@
                     </pic:cNvPicPr>
                   </pic:nvPicPr>
                   <pic:blipFill>
-                    <a:blip r:embed="rId26">
+                    <a:blip r:embed="rId31">
                       <a:extLst>
                         <a:ext uri="{28A0092B-C50C-407E-A947-70E740481C1C}">
                           <a14:useLocalDpi xmlns:a14="http://schemas.microsoft.com/office/drawing/2010/main" val="0"/>
@@ -3106,7 +3609,7 @@
         </w:numPr>
         <w:jc w:val="both"/>
       </w:pPr>
-      <w:hyperlink r:id="rId27" w:history="1">
+      <w:hyperlink r:id="rId32" w:history="1">
         <w:r>
           <w:rPr>
             <w:rStyle w:val="Hyperlink"/>
@@ -3123,7 +3626,7 @@
         </w:numPr>
         <w:jc w:val="both"/>
       </w:pPr>
-      <w:hyperlink r:id="rId28" w:history="1">
+      <w:hyperlink r:id="rId33" w:history="1">
         <w:r>
           <w:rPr>
             <w:rStyle w:val="Hyperlink"/>
@@ -3140,7 +3643,7 @@
         </w:numPr>
         <w:jc w:val="both"/>
       </w:pPr>
-      <w:hyperlink r:id="rId29" w:history="1">
+      <w:hyperlink r:id="rId34" w:history="1">
         <w:r>
           <w:rPr>
             <w:rStyle w:val="Hyperlink"/>
@@ -3157,7 +3660,7 @@
         </w:numPr>
         <w:jc w:val="both"/>
       </w:pPr>
-      <w:hyperlink r:id="rId30" w:history="1">
+      <w:hyperlink r:id="rId35" w:history="1">
         <w:r>
           <w:rPr>
             <w:rStyle w:val="Hyperlink"/>
@@ -3179,7 +3682,7 @@
       </w:r>
     </w:p>
     <w:sectPr>
-      <w:footerReference w:type="default" r:id="rId31"/>
+      <w:footerReference w:type="default" r:id="rId36"/>
       <w:pgSz w:w="12240" w:h="15840"/>
       <w:pgMar w:top="1417" w:right="1701" w:bottom="1417" w:left="1701" w:header="708" w:footer="708" w:gutter="0"/>
       <w:cols w:space="708"/>
@@ -3227,6 +3730,7 @@
         <w:docPartUnique/>
       </w:docPartObj>
     </w:sdtPr>
+    <w:sdtEndPr/>
     <w:sdtContent>
       <w:p>
         <w:pPr>
@@ -3253,7 +3757,7 @@
             <w:noProof/>
             <w:lang w:val="es-ES"/>
           </w:rPr>
-          <w:t>1</w:t>
+          <w:t>12</w:t>
         </w:r>
         <w:r>
           <w:fldChar w:fldCharType="end"/>
@@ -4980,7 +5484,7 @@
 </file>
 
 <file path=customXml/itemProps1.xml><?xml version="1.0" encoding="utf-8"?>
-<ds:datastoreItem xmlns:ds="http://schemas.openxmlformats.org/officeDocument/2006/customXml" ds:itemID="{E1FB95A6-E3D3-470D-9C64-073D2EF59743}">
+<ds:datastoreItem xmlns:ds="http://schemas.openxmlformats.org/officeDocument/2006/customXml" ds:itemID="{CDD9573F-ABB3-45A5-8C65-5DBB53B31226}">
   <ds:schemaRefs>
     <ds:schemaRef ds:uri="http://schemas.openxmlformats.org/officeDocument/2006/bibliography"/>
   </ds:schemaRefs>

</xml_diff>

<commit_message>
Revisamos la doc final
</commit_message>
<xml_diff>
--- a/Informe Final/Eagal - Informe final del proyecto - v1.docx
+++ b/Informe Final/Eagal - Informe final del proyecto - v1.docx
@@ -1,6 +1,6 @@
 
 <file path=word/document.xml><?xml version="1.0" encoding="utf-8"?>
-<w:document xmlns:wpc="http://schemas.microsoft.com/office/word/2010/wordprocessingCanvas" xmlns:cx="http://schemas.microsoft.com/office/drawing/2014/chartex" xmlns:cx1="http://schemas.microsoft.com/office/drawing/2015/9/8/chartex" xmlns:cx2="http://schemas.microsoft.com/office/drawing/2015/10/21/chartex" xmlns:cx3="http://schemas.microsoft.com/office/drawing/2016/5/9/chartex" xmlns:cx4="http://schemas.microsoft.com/office/drawing/2016/5/10/chartex" xmlns:cx5="http://schemas.microsoft.com/office/drawing/2016/5/11/chartex" xmlns:cx6="http://schemas.microsoft.com/office/drawing/2016/5/12/chartex" xmlns:cx7="http://schemas.microsoft.com/office/drawing/2016/5/13/chartex" xmlns:cx8="http://schemas.microsoft.com/office/drawing/2016/5/14/chartex" xmlns:mc="http://schemas.openxmlformats.org/markup-compatibility/2006" xmlns:aink="http://schemas.microsoft.com/office/drawing/2016/ink" xmlns:am3d="http://schemas.microsoft.com/office/drawing/2017/model3d" xmlns:o="urn:schemas-microsoft-com:office:office" xmlns:r="http://schemas.openxmlformats.org/officeDocument/2006/relationships" xmlns:m="http://schemas.openxmlformats.org/officeDocument/2006/math" xmlns:v="urn:schemas-microsoft-com:vml" xmlns:wp14="http://schemas.microsoft.com/office/word/2010/wordprocessingDrawing" xmlns:wp="http://schemas.openxmlformats.org/drawingml/2006/wordprocessingDrawing" xmlns:w10="urn:schemas-microsoft-com:office:word" xmlns:w="http://schemas.openxmlformats.org/wordprocessingml/2006/main" xmlns:w14="http://schemas.microsoft.com/office/word/2010/wordml" xmlns:w15="http://schemas.microsoft.com/office/word/2012/wordml" xmlns:w16cid="http://schemas.microsoft.com/office/word/2016/wordml/cid" xmlns:w16se="http://schemas.microsoft.com/office/word/2015/wordml/symex" xmlns:wpg="http://schemas.microsoft.com/office/word/2010/wordprocessingGroup" xmlns:wpi="http://schemas.microsoft.com/office/word/2010/wordprocessingInk" xmlns:wne="http://schemas.microsoft.com/office/word/2006/wordml" xmlns:wps="http://schemas.microsoft.com/office/word/2010/wordprocessingShape" mc:Ignorable="w14 w15 w16se w16cid wp14">
+<w:document xmlns:wpc="http://schemas.microsoft.com/office/word/2010/wordprocessingCanvas" xmlns:mc="http://schemas.openxmlformats.org/markup-compatibility/2006" xmlns:o="urn:schemas-microsoft-com:office:office" xmlns:r="http://schemas.openxmlformats.org/officeDocument/2006/relationships" xmlns:m="http://schemas.openxmlformats.org/officeDocument/2006/math" xmlns:v="urn:schemas-microsoft-com:vml" xmlns:wp14="http://schemas.microsoft.com/office/word/2010/wordprocessingDrawing" xmlns:wp="http://schemas.openxmlformats.org/drawingml/2006/wordprocessingDrawing" xmlns:w10="urn:schemas-microsoft-com:office:word" xmlns:w="http://schemas.openxmlformats.org/wordprocessingml/2006/main" xmlns:w14="http://schemas.microsoft.com/office/word/2010/wordml" xmlns:w15="http://schemas.microsoft.com/office/word/2012/wordml" xmlns:wpg="http://schemas.microsoft.com/office/word/2010/wordprocessingGroup" xmlns:wpi="http://schemas.microsoft.com/office/word/2010/wordprocessingInk" xmlns:wne="http://schemas.microsoft.com/office/word/2006/wordml" xmlns:wps="http://schemas.microsoft.com/office/word/2010/wordprocessingShape" mc:Ignorable="w14 w15 wp14">
   <w:body>
     <w:p>
       <w:pPr>
@@ -45,7 +45,7 @@
       <w:r>
         <w:rPr>
           <w:noProof/>
-          <w:lang w:eastAsia="es-AR"/>
+          <w:lang w:val="es-ES" w:eastAsia="es-ES"/>
         </w:rPr>
         <w:drawing>
           <wp:inline distT="0" distB="0" distL="0" distR="0">
@@ -253,21 +253,12 @@
           <w:szCs w:val="32"/>
         </w:rPr>
       </w:pPr>
-      <w:proofErr w:type="spellStart"/>
       <w:r>
         <w:rPr>
           <w:sz w:val="32"/>
           <w:szCs w:val="32"/>
         </w:rPr>
-        <w:t>Garcia</w:t>
-      </w:r>
-      <w:proofErr w:type="spellEnd"/>
-      <w:r>
-        <w:rPr>
-          <w:sz w:val="32"/>
-          <w:szCs w:val="32"/>
-        </w:rPr>
-        <w:t>, Diego</w:t>
+        <w:t>Garcia, Diego</w:t>
       </w:r>
     </w:p>
     <w:p>
@@ -282,31 +273,13 @@
           <w:szCs w:val="32"/>
         </w:rPr>
       </w:pPr>
-      <w:proofErr w:type="spellStart"/>
       <w:r>
         <w:rPr>
           <w:sz w:val="32"/>
           <w:szCs w:val="32"/>
         </w:rPr>
-        <w:t>Martinez</w:t>
-      </w:r>
-      <w:proofErr w:type="spellEnd"/>
-      <w:r>
-        <w:rPr>
-          <w:sz w:val="32"/>
-          <w:szCs w:val="32"/>
-        </w:rPr>
-        <w:t xml:space="preserve">, </w:t>
-      </w:r>
-      <w:proofErr w:type="spellStart"/>
-      <w:r>
-        <w:rPr>
-          <w:sz w:val="32"/>
-          <w:szCs w:val="32"/>
-        </w:rPr>
-        <w:t>Julian</w:t>
-      </w:r>
-      <w:proofErr w:type="spellEnd"/>
+        <w:t>Martinez, Julian</w:t>
+      </w:r>
     </w:p>
     <w:p>
       <w:pPr>
@@ -320,56 +293,47 @@
           <w:szCs w:val="32"/>
         </w:rPr>
       </w:pPr>
-      <w:proofErr w:type="spellStart"/>
       <w:r>
         <w:rPr>
           <w:sz w:val="32"/>
           <w:szCs w:val="32"/>
         </w:rPr>
-        <w:t>Noseda</w:t>
-      </w:r>
-      <w:proofErr w:type="spellEnd"/>
+        <w:t>Noseda, Maximiliano</w:t>
+      </w:r>
+    </w:p>
+    <w:p>
+      <w:pPr>
+        <w:pStyle w:val="Prrafodelista1"/>
+        <w:ind w:left="0"/>
+        <w:rPr>
+          <w:noProof/>
+        </w:rPr>
+      </w:pPr>
       <w:r>
         <w:rPr>
           <w:sz w:val="32"/>
           <w:szCs w:val="32"/>
         </w:rPr>
-        <w:t>, Maximiliano</w:t>
-      </w:r>
-    </w:p>
-    <w:p>
-      <w:pPr>
-        <w:pStyle w:val="Prrafodelista1"/>
-        <w:ind w:left="0"/>
-        <w:rPr>
-          <w:noProof/>
-        </w:rPr>
-      </w:pPr>
+        <w:fldChar w:fldCharType="begin"/>
+      </w:r>
       <w:r>
         <w:rPr>
           <w:sz w:val="32"/>
           <w:szCs w:val="32"/>
         </w:rPr>
-        <w:fldChar w:fldCharType="begin"/>
+        <w:instrText xml:space="preserve"> TOC \o "1-2" \h \z \u </w:instrText>
       </w:r>
       <w:r>
         <w:rPr>
           <w:sz w:val="32"/>
           <w:szCs w:val="32"/>
         </w:rPr>
-        <w:instrText xml:space="preserve"> TOC \o "1-2" \h \z \u </w:instrText>
-      </w:r>
-      <w:r>
-        <w:rPr>
-          <w:sz w:val="32"/>
-          <w:szCs w:val="32"/>
-        </w:rPr>
         <w:fldChar w:fldCharType="separate"/>
       </w:r>
     </w:p>
     <w:p>
       <w:pPr>
-        <w:pStyle w:val="TOC1"/>
+        <w:pStyle w:val="TDC1"/>
         <w:tabs>
           <w:tab w:val="right" w:leader="hyphen" w:pos="8494"/>
         </w:tabs>
@@ -382,14 +346,28 @@
       <w:hyperlink r:id="rId9" w:anchor="_Toc486944792" w:history="1">
         <w:r>
           <w:rPr>
-            <w:rStyle w:val="Hyperlink"/>
+            <w:rStyle w:val="Hipervnculo"/>
             <w:noProof/>
           </w:rPr>
-          <w:t>Introducción:</w:t>
+          <w:t>Intro</w:t>
         </w:r>
         <w:r>
           <w:rPr>
-            <w:rStyle w:val="Hyperlink"/>
+            <w:rStyle w:val="Hipervnculo"/>
+            <w:noProof/>
+          </w:rPr>
+          <w:t>d</w:t>
+        </w:r>
+        <w:r>
+          <w:rPr>
+            <w:rStyle w:val="Hipervnculo"/>
+            <w:noProof/>
+          </w:rPr>
+          <w:t>ucción:</w:t>
+        </w:r>
+        <w:r>
+          <w:rPr>
+            <w:rStyle w:val="Hipervnculo"/>
             <w:noProof/>
             <w:webHidden/>
           </w:rPr>
@@ -397,7 +375,7 @@
         </w:r>
         <w:r>
           <w:rPr>
-            <w:rStyle w:val="Hyperlink"/>
+            <w:rStyle w:val="Hipervnculo"/>
             <w:noProof/>
             <w:webHidden/>
           </w:rPr>
@@ -405,7 +383,7 @@
         </w:r>
         <w:r>
           <w:rPr>
-            <w:rStyle w:val="Hyperlink"/>
+            <w:rStyle w:val="Hipervnculo"/>
             <w:noProof/>
             <w:webHidden/>
           </w:rPr>
@@ -413,14 +391,14 @@
         </w:r>
         <w:r>
           <w:rPr>
-            <w:rStyle w:val="Hyperlink"/>
+            <w:rStyle w:val="Hipervnculo"/>
             <w:noProof/>
             <w:webHidden/>
           </w:rPr>
         </w:r>
         <w:r>
           <w:rPr>
-            <w:rStyle w:val="Hyperlink"/>
+            <w:rStyle w:val="Hipervnculo"/>
             <w:noProof/>
             <w:webHidden/>
           </w:rPr>
@@ -428,7 +406,7 @@
         </w:r>
         <w:r>
           <w:rPr>
-            <w:rStyle w:val="Hyperlink"/>
+            <w:rStyle w:val="Hipervnculo"/>
             <w:noProof/>
             <w:webHidden/>
           </w:rPr>
@@ -436,7 +414,7 @@
         </w:r>
         <w:r>
           <w:rPr>
-            <w:rStyle w:val="Hyperlink"/>
+            <w:rStyle w:val="Hipervnculo"/>
             <w:noProof/>
             <w:webHidden/>
           </w:rPr>
@@ -446,7 +424,7 @@
     </w:p>
     <w:p>
       <w:pPr>
-        <w:pStyle w:val="TOC1"/>
+        <w:pStyle w:val="TDC1"/>
         <w:tabs>
           <w:tab w:val="right" w:leader="hyphen" w:pos="8494"/>
         </w:tabs>
@@ -459,14 +437,14 @@
       <w:hyperlink r:id="rId10" w:anchor="_Toc486944793" w:history="1">
         <w:r>
           <w:rPr>
-            <w:rStyle w:val="Hyperlink"/>
+            <w:rStyle w:val="Hipervnculo"/>
             <w:noProof/>
           </w:rPr>
           <w:t>Materiales:</w:t>
         </w:r>
         <w:r>
           <w:rPr>
-            <w:rStyle w:val="Hyperlink"/>
+            <w:rStyle w:val="Hipervnculo"/>
             <w:noProof/>
             <w:webHidden/>
           </w:rPr>
@@ -474,7 +452,7 @@
         </w:r>
         <w:r>
           <w:rPr>
-            <w:rStyle w:val="Hyperlink"/>
+            <w:rStyle w:val="Hipervnculo"/>
             <w:noProof/>
             <w:webHidden/>
           </w:rPr>
@@ -484,7 +462,7 @@
     </w:p>
     <w:p>
       <w:pPr>
-        <w:pStyle w:val="TOC1"/>
+        <w:pStyle w:val="TDC1"/>
         <w:tabs>
           <w:tab w:val="right" w:leader="hyphen" w:pos="8494"/>
         </w:tabs>
@@ -497,21 +475,21 @@
       <w:hyperlink r:id="rId11" w:anchor="_Toc486944794" w:history="1">
         <w:r>
           <w:rPr>
-            <w:rStyle w:val="Hyperlink"/>
+            <w:rStyle w:val="Hipervnculo"/>
             <w:noProof/>
           </w:rPr>
           <w:t>Sensores</w:t>
         </w:r>
         <w:r>
           <w:rPr>
-            <w:rStyle w:val="Hyperlink"/>
+            <w:rStyle w:val="Hipervnculo"/>
             <w:noProof/>
           </w:rPr>
           <w:t>:</w:t>
         </w:r>
         <w:r>
           <w:rPr>
-            <w:rStyle w:val="Hyperlink"/>
+            <w:rStyle w:val="Hipervnculo"/>
             <w:noProof/>
             <w:webHidden/>
           </w:rPr>
@@ -519,7 +497,7 @@
         </w:r>
         <w:r>
           <w:rPr>
-            <w:rStyle w:val="Hyperlink"/>
+            <w:rStyle w:val="Hipervnculo"/>
             <w:noProof/>
             <w:webHidden/>
           </w:rPr>
@@ -527,7 +505,7 @@
         </w:r>
         <w:r>
           <w:rPr>
-            <w:rStyle w:val="Hyperlink"/>
+            <w:rStyle w:val="Hipervnculo"/>
             <w:noProof/>
             <w:webHidden/>
           </w:rPr>
@@ -535,14 +513,14 @@
         </w:r>
         <w:r>
           <w:rPr>
-            <w:rStyle w:val="Hyperlink"/>
+            <w:rStyle w:val="Hipervnculo"/>
             <w:noProof/>
             <w:webHidden/>
           </w:rPr>
         </w:r>
         <w:r>
           <w:rPr>
-            <w:rStyle w:val="Hyperlink"/>
+            <w:rStyle w:val="Hipervnculo"/>
             <w:noProof/>
             <w:webHidden/>
           </w:rPr>
@@ -550,7 +528,7 @@
         </w:r>
         <w:r>
           <w:rPr>
-            <w:rStyle w:val="Hyperlink"/>
+            <w:rStyle w:val="Hipervnculo"/>
             <w:noProof/>
             <w:webHidden/>
           </w:rPr>
@@ -558,7 +536,7 @@
         </w:r>
         <w:r>
           <w:rPr>
-            <w:rStyle w:val="Hyperlink"/>
+            <w:rStyle w:val="Hipervnculo"/>
             <w:noProof/>
             <w:webHidden/>
           </w:rPr>
@@ -568,7 +546,7 @@
     </w:p>
     <w:p>
       <w:pPr>
-        <w:pStyle w:val="TOC1"/>
+        <w:pStyle w:val="TDC1"/>
         <w:tabs>
           <w:tab w:val="right" w:leader="hyphen" w:pos="8494"/>
         </w:tabs>
@@ -581,14 +559,14 @@
       <w:hyperlink r:id="rId12" w:anchor="_Toc486944794" w:history="1">
         <w:r>
           <w:rPr>
-            <w:rStyle w:val="Hyperlink"/>
+            <w:rStyle w:val="Hipervnculo"/>
             <w:noProof/>
           </w:rPr>
           <w:t>Problemas al implementar el hardware:</w:t>
         </w:r>
         <w:r>
           <w:rPr>
-            <w:rStyle w:val="Hyperlink"/>
+            <w:rStyle w:val="Hipervnculo"/>
             <w:noProof/>
             <w:webHidden/>
           </w:rPr>
@@ -599,7 +577,7 @@
     </w:p>
     <w:p>
       <w:pPr>
-        <w:pStyle w:val="TOC1"/>
+        <w:pStyle w:val="TDC1"/>
         <w:tabs>
           <w:tab w:val="right" w:leader="hyphen" w:pos="8494"/>
         </w:tabs>
@@ -612,28 +590,28 @@
       <w:hyperlink r:id="rId13" w:anchor="_Toc486944800" w:history="1">
         <w:r>
           <w:rPr>
-            <w:rStyle w:val="Hyperlink"/>
+            <w:rStyle w:val="Hipervnculo"/>
             <w:noProof/>
           </w:rPr>
           <w:t xml:space="preserve">Aplicación </w:t>
         </w:r>
         <w:r>
           <w:rPr>
-            <w:rStyle w:val="Hyperlink"/>
+            <w:rStyle w:val="Hipervnculo"/>
             <w:noProof/>
           </w:rPr>
           <w:t>Android</w:t>
         </w:r>
         <w:r>
           <w:rPr>
-            <w:rStyle w:val="Hyperlink"/>
+            <w:rStyle w:val="Hipervnculo"/>
             <w:noProof/>
           </w:rPr>
           <w:t>:</w:t>
         </w:r>
         <w:r>
           <w:rPr>
-            <w:rStyle w:val="Hyperlink"/>
+            <w:rStyle w:val="Hipervnculo"/>
             <w:noProof/>
             <w:webHidden/>
           </w:rPr>
@@ -641,7 +619,7 @@
         </w:r>
         <w:r>
           <w:rPr>
-            <w:rStyle w:val="Hyperlink"/>
+            <w:rStyle w:val="Hipervnculo"/>
             <w:noProof/>
             <w:webHidden/>
           </w:rPr>
@@ -651,26 +629,26 @@
     </w:p>
     <w:p>
       <w:pPr>
-        <w:pStyle w:val="TOC1"/>
+        <w:pStyle w:val="TDC1"/>
         <w:tabs>
           <w:tab w:val="right" w:leader="hyphen" w:pos="8494"/>
         </w:tabs>
         <w:rPr>
-          <w:rStyle w:val="Hyperlink"/>
+          <w:rStyle w:val="Hipervnculo"/>
           <w:noProof/>
         </w:rPr>
       </w:pPr>
       <w:hyperlink r:id="rId14" w:anchor="_Toc486944801" w:history="1">
         <w:r>
           <w:rPr>
-            <w:rStyle w:val="Hyperlink"/>
+            <w:rStyle w:val="Hipervnculo"/>
             <w:noProof/>
           </w:rPr>
           <w:t>Desarrollo:</w:t>
         </w:r>
         <w:r>
           <w:rPr>
-            <w:rStyle w:val="Hyperlink"/>
+            <w:rStyle w:val="Hipervnculo"/>
             <w:noProof/>
             <w:webHidden/>
           </w:rPr>
@@ -678,7 +656,7 @@
         </w:r>
         <w:r>
           <w:rPr>
-            <w:rStyle w:val="Hyperlink"/>
+            <w:rStyle w:val="Hipervnculo"/>
             <w:noProof/>
             <w:webHidden/>
           </w:rPr>
@@ -688,7 +666,7 @@
     </w:p>
     <w:p>
       <w:pPr>
-        <w:pStyle w:val="TOC1"/>
+        <w:pStyle w:val="TDC1"/>
         <w:tabs>
           <w:tab w:val="right" w:leader="hyphen" w:pos="8494"/>
         </w:tabs>
@@ -701,45 +679,14 @@
       <w:hyperlink r:id="rId15" w:anchor="_Toc486944801" w:history="1">
         <w:r>
           <w:rPr>
-            <w:rStyle w:val="Hyperlink"/>
+            <w:rStyle w:val="Hipervnculo"/>
             <w:noProof/>
           </w:rPr>
           <w:t>Diagramas en bloque:</w:t>
         </w:r>
         <w:r>
           <w:rPr>
-            <w:rStyle w:val="Hyperlink"/>
-            <w:noProof/>
-            <w:webHidden/>
-          </w:rPr>
-          <w:tab/>
-          <w:t>13</w:t>
-        </w:r>
-      </w:hyperlink>
-    </w:p>
-    <w:p>
-      <w:pPr>
-        <w:pStyle w:val="TOC1"/>
-        <w:tabs>
-          <w:tab w:val="right" w:leader="hyphen" w:pos="8494"/>
-        </w:tabs>
-        <w:rPr>
-          <w:rFonts w:eastAsiaTheme="minorEastAsia"/>
-          <w:noProof/>
-          <w:lang w:eastAsia="es-AR"/>
-        </w:rPr>
-      </w:pPr>
-      <w:hyperlink r:id="rId16" w:anchor="_Toc486944802" w:history="1">
-        <w:r>
-          <w:rPr>
-            <w:rStyle w:val="Hyperlink"/>
-            <w:noProof/>
-          </w:rPr>
-          <w:t>Bibliografía Utilizada:</w:t>
-        </w:r>
-        <w:r>
-          <w:rPr>
-            <w:rStyle w:val="Hyperlink"/>
+            <w:rStyle w:val="Hipervnculo"/>
             <w:noProof/>
             <w:webHidden/>
           </w:rPr>
@@ -747,58 +694,49 @@
         </w:r>
         <w:r>
           <w:rPr>
-            <w:rStyle w:val="Hyperlink"/>
+            <w:rStyle w:val="Hipervnculo"/>
             <w:noProof/>
             <w:webHidden/>
           </w:rPr>
-          <w:fldChar w:fldCharType="begin"/>
+          <w:t>14</w:t>
+        </w:r>
+      </w:hyperlink>
+    </w:p>
+    <w:p>
+      <w:pPr>
+        <w:pStyle w:val="TDC1"/>
+        <w:tabs>
+          <w:tab w:val="right" w:leader="hyphen" w:pos="8494"/>
+        </w:tabs>
+        <w:rPr>
+          <w:rFonts w:eastAsiaTheme="minorEastAsia"/>
+          <w:noProof/>
+          <w:lang w:eastAsia="es-AR"/>
+        </w:rPr>
+      </w:pPr>
+      <w:hyperlink r:id="rId16" w:anchor="_Toc486944802" w:history="1">
+        <w:r>
+          <w:rPr>
+            <w:rStyle w:val="Hipervnculo"/>
+            <w:noProof/>
+          </w:rPr>
+          <w:t>Bibliografía Utilizada:</w:t>
         </w:r>
         <w:r>
           <w:rPr>
-            <w:rStyle w:val="Hyperlink"/>
+            <w:rStyle w:val="Hipervnculo"/>
             <w:noProof/>
             <w:webHidden/>
           </w:rPr>
-          <w:instrText xml:space="preserve"> PAGEREF _Toc486944802 \h </w:instrText>
+          <w:tab/>
         </w:r>
         <w:r>
           <w:rPr>
-            <w:rStyle w:val="Hyperlink"/>
+            <w:rStyle w:val="Hipervnculo"/>
             <w:noProof/>
             <w:webHidden/>
           </w:rPr>
-        </w:r>
-        <w:r>
-          <w:rPr>
-            <w:rStyle w:val="Hyperlink"/>
-            <w:noProof/>
-            <w:webHidden/>
-          </w:rPr>
-          <w:fldChar w:fldCharType="separate"/>
-        </w:r>
-        <w:r>
-          <w:rPr>
-            <w:rStyle w:val="Hyperlink"/>
-            <w:noProof/>
-            <w:webHidden/>
-          </w:rPr>
-          <w:t>1</w:t>
-        </w:r>
-        <w:r>
-          <w:rPr>
-            <w:rStyle w:val="Hyperlink"/>
-            <w:noProof/>
-            <w:webHidden/>
-          </w:rPr>
-          <w:t>4</w:t>
-        </w:r>
-        <w:r>
-          <w:rPr>
-            <w:rStyle w:val="Hyperlink"/>
-            <w:noProof/>
-            <w:webHidden/>
-          </w:rPr>
-          <w:fldChar w:fldCharType="end"/>
+          <w:t>15</w:t>
         </w:r>
       </w:hyperlink>
     </w:p>
@@ -825,7 +763,7 @@
     </w:p>
     <w:p>
       <w:pPr>
-        <w:pStyle w:val="Heading1"/>
+        <w:pStyle w:val="Ttulo1"/>
         <w:rPr>
           <w:color w:val="595959" w:themeColor="text1" w:themeTint="A6"/>
           <w:u w:val="single"/>
@@ -836,7 +774,6 @@
         <w:rPr>
           <w:u w:val="single"/>
         </w:rPr>
-        <w:lastRenderedPageBreak/>
         <w:t>Introducción</w:t>
       </w:r>
       <w:bookmarkEnd w:id="0"/>
@@ -854,29 +791,13 @@
         <w:t>continuación,</w:t>
       </w:r>
       <w:r>
-        <w:t xml:space="preserve"> se describirán las funcionalidades y prestaciones propuestas por el producto </w:t>
-      </w:r>
-      <w:proofErr w:type="spellStart"/>
-      <w:r>
-        <w:t>Eagal</w:t>
-      </w:r>
-      <w:proofErr w:type="spellEnd"/>
-      <w:r>
-        <w:t xml:space="preserve">. Su fin principal es proveer al usuario de un dispositivo el cual podrá utilizar como </w:t>
+        <w:t xml:space="preserve"> se describirán las funcionalidades y prestaciones propuestas por el producto Eagal. Su fin principal es proveer al usuario de un dispositivo el cual podrá utilizar como </w:t>
       </w:r>
       <w:r>
         <w:t>reloj</w:t>
       </w:r>
       <w:r>
-        <w:t xml:space="preserve"> despertador inteligente, siendo este configurable totalmente desde una aplicación para dispositivos móviles Android. A su vez, </w:t>
-      </w:r>
-      <w:proofErr w:type="spellStart"/>
-      <w:r>
-        <w:t>Eagal</w:t>
-      </w:r>
-      <w:proofErr w:type="spellEnd"/>
-      <w:r>
-        <w:t xml:space="preserve"> posee una serie de sensores conectados que suministrarán información relevante al usuario mediante su pantalla táctil o en la aplicación. </w:t>
+        <w:t xml:space="preserve"> despertador inteligente, siendo este configurable totalmente desde una aplicación para dispositivos móviles Android. A su vez, Eagal posee una serie de sensores conectados que suministrarán información relevante al usuario mediante su pantalla táctil o en la aplicación. </w:t>
       </w:r>
     </w:p>
     <w:p>
@@ -885,23 +806,7 @@
         <w:jc w:val="both"/>
       </w:pPr>
       <w:r>
-        <w:t xml:space="preserve">El producto está diseñado para conectarse a Internet mediante una conexión </w:t>
-      </w:r>
-      <w:proofErr w:type="spellStart"/>
-      <w:r>
-        <w:t>Wi</w:t>
-      </w:r>
-      <w:proofErr w:type="spellEnd"/>
-      <w:r>
-        <w:t xml:space="preserve">-Fi, mediante la cual proveerá los datos pertinentes a la nube para ser consultados por la </w:t>
-      </w:r>
-      <w:proofErr w:type="gramStart"/>
-      <w:r>
-        <w:t>aplicación</w:t>
-      </w:r>
-      <w:proofErr w:type="gramEnd"/>
-      <w:r>
-        <w:t xml:space="preserve"> así como también por esta vía recibirá las instrucciones necesarias para su configuración.</w:t>
+        <w:t>El producto está diseñado para conectarse a Internet mediante una conexión Wi-Fi, mediante la cual proveerá los datos pertinentes a la nube para ser consultados por la aplicación así como también por esta vía recibirá las instrucciones necesarias para su configuración.</w:t>
       </w:r>
     </w:p>
     <w:p>
@@ -952,14 +857,7 @@
       </w:pPr>
       <w:r>
         <w:tab/>
-      </w:r>
-      <w:proofErr w:type="spellStart"/>
-      <w:r>
-        <w:t>Eagal</w:t>
-      </w:r>
-      <w:proofErr w:type="spellEnd"/>
-      <w:r>
-        <w:t xml:space="preserve"> también tiene la capacidad mediante sus sensores, de medir la temperatura y humedad del ambiente donde se ubique, siendo esta una funcionalidad muy interesante para calefaccionar o refrigerar el lugar físico en el que se encuentra. Esta información puede ser vista tanto en la pantalla del dispositivo como a través de la aplicación, ya que la misma se actualiza cada un periodo de tiempo hacia la nube.</w:t>
+        <w:t>Eagal también tiene la capacidad mediante sus sensores, de medir la temperatura y humedad del ambiente donde se ubique, siendo esta una funcionalidad muy interesante para calefaccionar o refrigerar el lugar físico en el que se encuentra. Esta información puede ser vista tanto en la pantalla del dispositivo como a través de la aplicación, ya que la misma se actualiza cada un periodo de tiempo hacia la nube.</w:t>
       </w:r>
     </w:p>
     <w:p>
@@ -968,15 +866,7 @@
       </w:pPr>
       <w:r>
         <w:tab/>
-        <w:t xml:space="preserve">Adicionalmente a la temperatura ambiente, </w:t>
-      </w:r>
-      <w:proofErr w:type="spellStart"/>
-      <w:r>
-        <w:t>Eagal</w:t>
-      </w:r>
-      <w:proofErr w:type="spellEnd"/>
-      <w:r>
-        <w:t xml:space="preserve"> realiza consultas</w:t>
+        <w:t>Adicionalmente a la temperatura ambiente, Eagal realiza consultas</w:t>
       </w:r>
       <w:r>
         <w:t xml:space="preserve"> periódicas mediante internet</w:t>
@@ -1030,7 +920,7 @@
     </w:p>
     <w:p>
       <w:pPr>
-        <w:pStyle w:val="Heading1"/>
+        <w:pStyle w:val="Ttulo1"/>
         <w:rPr>
           <w:u w:val="single"/>
         </w:rPr>
@@ -1039,7 +929,6 @@
         <w:rPr>
           <w:u w:val="single"/>
         </w:rPr>
-        <w:lastRenderedPageBreak/>
         <w:t>Informe de desarrollo</w:t>
       </w:r>
     </w:p>
@@ -1081,7 +970,7 @@
     </w:p>
     <w:p>
       <w:pPr>
-        <w:pStyle w:val="Heading1"/>
+        <w:pStyle w:val="Ttulo1"/>
         <w:rPr>
           <w:u w:val="single"/>
         </w:rPr>
@@ -1109,28 +998,15 @@
     </w:p>
     <w:p>
       <w:pPr>
-        <w:pStyle w:val="ListParagraph"/>
+        <w:pStyle w:val="Prrafodelista"/>
         <w:numPr>
           <w:ilvl w:val="0"/>
           <w:numId w:val="2"/>
         </w:numPr>
       </w:pPr>
       <w:r>
-        <w:t xml:space="preserve">Microcontrolador </w:t>
-      </w:r>
-      <w:proofErr w:type="spellStart"/>
-      <w:r>
-        <w:t>Particle</w:t>
-      </w:r>
-      <w:proofErr w:type="spellEnd"/>
-      <w:r>
-        <w:t xml:space="preserve"> </w:t>
-      </w:r>
-      <w:proofErr w:type="spellStart"/>
-      <w:r>
-        <w:t>Proton</w:t>
-      </w:r>
-      <w:proofErr w:type="spellEnd"/>
+        <w:t>Microcontrolador Particle Proton</w:t>
+      </w:r>
       <w:r>
         <w:t xml:space="preserve"> (P0)</w:t>
       </w:r>
@@ -1149,81 +1025,44 @@
     </w:p>
     <w:p>
       <w:pPr>
-        <w:pStyle w:val="ListParagraph"/>
+        <w:pStyle w:val="Prrafodelista"/>
         <w:numPr>
           <w:ilvl w:val="1"/>
           <w:numId w:val="2"/>
         </w:numPr>
       </w:pPr>
       <w:r>
-        <w:t xml:space="preserve">Microcontrolador ARM </w:t>
-      </w:r>
-      <w:proofErr w:type="spellStart"/>
-      <w:r>
-        <w:t>Cortex</w:t>
-      </w:r>
-      <w:proofErr w:type="spellEnd"/>
-      <w:r>
-        <w:t xml:space="preserve"> M3. </w:t>
-      </w:r>
-    </w:p>
-    <w:p>
-      <w:pPr>
-        <w:pStyle w:val="ListParagraph"/>
+        <w:t xml:space="preserve">Microcontrolador ARM Cortex M3. </w:t>
+      </w:r>
+    </w:p>
+    <w:p>
+      <w:pPr>
+        <w:pStyle w:val="Prrafodelista"/>
         <w:numPr>
           <w:ilvl w:val="1"/>
           <w:numId w:val="2"/>
         </w:numPr>
       </w:pPr>
-      <w:proofErr w:type="spellStart"/>
-      <w:r>
-        <w:t>Wi</w:t>
-      </w:r>
-      <w:proofErr w:type="spellEnd"/>
-      <w:r>
-        <w:t xml:space="preserve">-Fi Module: Este módulo lo utilizamos </w:t>
+      <w:r>
+        <w:t xml:space="preserve">Wi-Fi Module: Este módulo lo utilizamos </w:t>
       </w:r>
       <w:r>
         <w:t>para comunicar el embeb</w:t>
       </w:r>
       <w:r>
-        <w:t xml:space="preserve">ido con la aplicación, por medio del servidor que proporciona el </w:t>
-      </w:r>
-      <w:proofErr w:type="spellStart"/>
-      <w:r>
-        <w:t>Particle</w:t>
-      </w:r>
-      <w:proofErr w:type="spellEnd"/>
-      <w:r>
-        <w:t xml:space="preserve"> </w:t>
-      </w:r>
-      <w:proofErr w:type="spellStart"/>
-      <w:r>
-        <w:t>Proton</w:t>
-      </w:r>
-      <w:proofErr w:type="spellEnd"/>
-      <w:r>
-        <w:t xml:space="preserve"> en la nube.</w:t>
-      </w:r>
-    </w:p>
-    <w:p>
-      <w:pPr>
-        <w:pStyle w:val="ListParagraph"/>
+        <w:t>ido con la aplicación, por medio del servidor que proporciona el Particle Proton en la nube.</w:t>
+      </w:r>
+    </w:p>
+    <w:p>
+      <w:pPr>
+        <w:pStyle w:val="Prrafodelista"/>
         <w:numPr>
           <w:ilvl w:val="1"/>
           <w:numId w:val="2"/>
         </w:numPr>
       </w:pPr>
       <w:r>
-        <w:t xml:space="preserve">Fuente Alimentación: </w:t>
-      </w:r>
-      <w:proofErr w:type="spellStart"/>
-      <w:r>
-        <w:t>Photon</w:t>
-      </w:r>
-      <w:proofErr w:type="spellEnd"/>
-      <w:r>
-        <w:t xml:space="preserve"> se alimenta con un cable USB Micro B directamente en el conector VIN</w:t>
+        <w:t>Fuente Alimentación: Photon se alimenta con un cable USB Micro B directamente en el conector VIN</w:t>
       </w:r>
       <w:r>
         <w:t>, el voltaje requerido debe estar entre 3,6 y 5.5VDC.</w:t>
@@ -1231,7 +1070,7 @@
     </w:p>
     <w:p>
       <w:pPr>
-        <w:pStyle w:val="ListParagraph"/>
+        <w:pStyle w:val="Prrafodelista"/>
         <w:numPr>
           <w:ilvl w:val="0"/>
           <w:numId w:val="2"/>
@@ -1246,7 +1085,7 @@
     </w:p>
     <w:p>
       <w:pPr>
-        <w:pStyle w:val="ListParagraph"/>
+        <w:pStyle w:val="Prrafodelista"/>
         <w:numPr>
           <w:ilvl w:val="0"/>
           <w:numId w:val="2"/>
@@ -1261,7 +1100,7 @@
     </w:p>
     <w:p>
       <w:pPr>
-        <w:pStyle w:val="ListParagraph"/>
+        <w:pStyle w:val="Prrafodelista"/>
         <w:numPr>
           <w:ilvl w:val="0"/>
           <w:numId w:val="2"/>
@@ -1277,71 +1116,34 @@
         <w:t xml:space="preserve"> KY-004</w:t>
       </w:r>
       <w:r>
-        <w:t xml:space="preserve">: Es un módulo preparado con resistencia </w:t>
-      </w:r>
-      <w:proofErr w:type="spellStart"/>
-      <w:r>
-        <w:t>pull</w:t>
-      </w:r>
-      <w:proofErr w:type="spellEnd"/>
-      <w:r>
-        <w:t xml:space="preserve"> </w:t>
-      </w:r>
-      <w:proofErr w:type="spellStart"/>
-      <w:r>
-        <w:t>down</w:t>
-      </w:r>
-      <w:proofErr w:type="spellEnd"/>
-      <w:r>
-        <w:t xml:space="preserve"> </w:t>
-      </w:r>
-      <w:r>
-        <w:t xml:space="preserve">para eliminar el ruido que puede generar falsos estados y un botón </w:t>
-      </w:r>
-      <w:proofErr w:type="spellStart"/>
-      <w:r>
-        <w:t>tactil</w:t>
-      </w:r>
-      <w:proofErr w:type="spellEnd"/>
+        <w:t xml:space="preserve">: Es un módulo preparado con resistencia pull down </w:t>
+      </w:r>
+      <w:r>
+        <w:t xml:space="preserve">para eliminar el ruido que puede generar falsos estados y un botón tactil. </w:t>
+      </w:r>
+      <w:r>
+        <w:t>Se alimenta con 5V</w:t>
+      </w:r>
+      <w:r>
+        <w:t xml:space="preserve"> y su salida es digital, un 1 (al presionarlo deja pasar la corriente de entrada) o un 0 (cuando no está presionado)</w:t>
+      </w:r>
       <w:r>
         <w:t xml:space="preserve">. </w:t>
       </w:r>
-      <w:r>
-        <w:t>Se alimenta con 5V</w:t>
-      </w:r>
-      <w:r>
-        <w:t xml:space="preserve"> y su salida es digital, un 1 (al presionarlo deja pasar la corriente de entrada) o un 0 (cuando no está presionado)</w:t>
-      </w:r>
-      <w:r>
-        <w:t xml:space="preserve">. </w:t>
-      </w:r>
-    </w:p>
-    <w:p>
-      <w:pPr>
-        <w:pStyle w:val="ListParagraph"/>
+    </w:p>
+    <w:p>
+      <w:pPr>
+        <w:pStyle w:val="Prrafodelista"/>
         <w:numPr>
           <w:ilvl w:val="0"/>
           <w:numId w:val="2"/>
         </w:numPr>
       </w:pPr>
       <w:r>
-        <w:t xml:space="preserve">Pantalla </w:t>
-      </w:r>
-      <w:proofErr w:type="spellStart"/>
-      <w:r>
-        <w:t>Nextion</w:t>
-      </w:r>
-      <w:proofErr w:type="spellEnd"/>
-      <w:r>
-        <w:t xml:space="preserve"> </w:t>
-      </w:r>
-      <w:proofErr w:type="spellStart"/>
-      <w:r>
-        <w:t>Enhanced</w:t>
-      </w:r>
-      <w:proofErr w:type="spellEnd"/>
-      <w:r>
-        <w:t xml:space="preserve"> </w:t>
+        <w:t xml:space="preserve">Pantalla Nextion </w:t>
+      </w:r>
+      <w:r>
+        <w:t xml:space="preserve">Enhanced </w:t>
       </w:r>
       <w:r>
         <w:t>3,5’’</w:t>
@@ -1352,7 +1154,7 @@
     </w:p>
     <w:p>
       <w:pPr>
-        <w:pStyle w:val="ListParagraph"/>
+        <w:pStyle w:val="Prrafodelista"/>
         <w:numPr>
           <w:ilvl w:val="0"/>
           <w:numId w:val="2"/>
@@ -1370,19 +1172,14 @@
     </w:p>
     <w:p>
       <w:pPr>
-        <w:pStyle w:val="ListParagraph"/>
+        <w:pStyle w:val="Prrafodelista"/>
         <w:numPr>
           <w:ilvl w:val="0"/>
           <w:numId w:val="2"/>
         </w:numPr>
       </w:pPr>
-      <w:proofErr w:type="spellStart"/>
-      <w:r>
-        <w:t>Protoboard</w:t>
-      </w:r>
-      <w:proofErr w:type="spellEnd"/>
-      <w:r>
-        <w:t>: Sirve</w:t>
+      <w:r>
+        <w:t>Protoboard: Sirve</w:t>
       </w:r>
       <w:r>
         <w:t xml:space="preserve"> de soporte para el cableado entre los distintos dispositivos con el </w:t>
@@ -1394,15 +1191,7 @@
         <w:t>conectar</w:t>
       </w:r>
       <w:r>
-        <w:t xml:space="preserve"> componentes electrónicos (en nuestro caso los sensores y el </w:t>
-      </w:r>
-      <w:proofErr w:type="spellStart"/>
-      <w:r>
-        <w:t>buzzer</w:t>
-      </w:r>
-      <w:proofErr w:type="spellEnd"/>
-      <w:r>
-        <w:t>)</w:t>
+        <w:t xml:space="preserve"> componentes electrónicos (en nuestro caso los sensores y el buzzer)</w:t>
       </w:r>
       <w:r>
         <w:t xml:space="preserve"> y cables para el armado de circuitos</w:t>
@@ -1413,76 +1202,68 @@
     </w:p>
     <w:p>
       <w:pPr>
-        <w:pStyle w:val="ListParagraph"/>
-        <w:ind w:left="1065"/>
-      </w:pPr>
-    </w:p>
-    <w:p>
-      <w:pPr>
-        <w:rPr>
-          <w:b/>
-          <w:sz w:val="32"/>
-        </w:rPr>
-      </w:pPr>
-    </w:p>
-    <w:p>
-      <w:pPr>
-        <w:rPr>
-          <w:b/>
-          <w:sz w:val="32"/>
-        </w:rPr>
-      </w:pPr>
-    </w:p>
-    <w:p>
-      <w:pPr>
-        <w:rPr>
-          <w:b/>
-          <w:sz w:val="32"/>
-        </w:rPr>
-      </w:pPr>
-    </w:p>
-    <w:p>
-      <w:pPr>
-        <w:pStyle w:val="Heading1"/>
-        <w:rPr>
-          <w:u w:val="single"/>
-        </w:rPr>
-      </w:pPr>
-      <w:r>
-        <w:rPr>
-          <w:u w:val="single"/>
-        </w:rPr>
-        <w:t>Sensores</w:t>
-      </w:r>
-    </w:p>
-    <w:p/>
-    <w:p>
-      <w:pPr>
-        <w:rPr>
-          <w:b/>
-          <w:sz w:val="32"/>
-        </w:rPr>
-      </w:pPr>
-      <w:r>
-        <w:rPr>
-          <w:b/>
-          <w:sz w:val="32"/>
-        </w:rPr>
-        <w:t>DHT11</w:t>
-      </w:r>
-    </w:p>
-    <w:p>
-      <w:pPr>
-        <w:pStyle w:val="ListParagraph"/>
+        <w:pStyle w:val="Prrafodelista"/>
         <w:numPr>
           <w:ilvl w:val="0"/>
           <w:numId w:val="2"/>
         </w:numPr>
+        <w:rPr>
+          <w:b/>
+          <w:sz w:val="32"/>
+        </w:rPr>
+      </w:pPr>
+      <w:r>
+        <w:t>Sensores: Detallados a continuación.</w:t>
+      </w:r>
+    </w:p>
+    <w:p>
+      <w:pPr>
+        <w:rPr>
+          <w:b/>
+          <w:sz w:val="32"/>
+        </w:rPr>
+      </w:pPr>
+    </w:p>
+    <w:p>
+      <w:pPr>
+        <w:pStyle w:val="Ttulo1"/>
+        <w:rPr>
+          <w:u w:val="single"/>
+        </w:rPr>
+      </w:pPr>
+      <w:r>
+        <w:rPr>
+          <w:u w:val="single"/>
+        </w:rPr>
+        <w:t>Sensores</w:t>
+      </w:r>
+    </w:p>
+    <w:p/>
+    <w:p>
+      <w:pPr>
+        <w:rPr>
+          <w:b/>
+          <w:sz w:val="32"/>
+        </w:rPr>
+      </w:pPr>
+      <w:r>
+        <w:rPr>
+          <w:b/>
+          <w:sz w:val="32"/>
+        </w:rPr>
+        <w:t>DHT11</w:t>
+      </w:r>
+    </w:p>
+    <w:p>
+      <w:pPr>
+        <w:pStyle w:val="Prrafodelista"/>
+        <w:ind w:left="1065"/>
         <w:jc w:val="center"/>
       </w:pPr>
       <w:r>
         <w:rPr>
           <w:noProof/>
+          <w:lang w:val="es-ES" w:eastAsia="es-ES"/>
         </w:rPr>
         <w:drawing>
           <wp:inline distT="0" distB="0" distL="0" distR="0" wp14:anchorId="05A8F273" wp14:editId="3D69D9DA">
@@ -1523,36 +1304,26 @@
     </w:p>
     <w:p>
       <w:pPr>
-        <w:pStyle w:val="ListParagraph"/>
+        <w:pStyle w:val="Prrafodelista"/>
         <w:numPr>
           <w:ilvl w:val="0"/>
           <w:numId w:val="2"/>
         </w:numPr>
       </w:pPr>
       <w:r>
-        <w:t xml:space="preserve">Sensor de temperatura y humedad que utiliza el protocolo de comunicación </w:t>
-      </w:r>
-      <w:proofErr w:type="gramStart"/>
-      <w:r>
-        <w:t>Single</w:t>
-      </w:r>
-      <w:proofErr w:type="gramEnd"/>
-      <w:r>
-        <w:t>-Wire (una línea).</w:t>
-      </w:r>
-    </w:p>
-    <w:p>
-      <w:pPr>
-        <w:pStyle w:val="ListParagraph"/>
-        <w:numPr>
-          <w:ilvl w:val="0"/>
-          <w:numId w:val="2"/>
-        </w:numPr>
+        <w:t>Sensor de temperatura y humedad que utiliza el protocolo de comunicación Single-Wire (una línea).</w:t>
+      </w:r>
+    </w:p>
+    <w:p>
+      <w:pPr>
+        <w:pStyle w:val="Prrafodelista"/>
+        <w:ind w:left="1065"/>
         <w:jc w:val="center"/>
       </w:pPr>
       <w:r>
         <w:rPr>
           <w:noProof/>
+          <w:lang w:val="es-ES" w:eastAsia="es-ES"/>
         </w:rPr>
         <w:drawing>
           <wp:inline distT="0" distB="0" distL="0" distR="0" wp14:anchorId="20D76341" wp14:editId="02076D0A">
@@ -1593,7 +1364,7 @@
     </w:p>
     <w:p>
       <w:pPr>
-        <w:pStyle w:val="ListParagraph"/>
+        <w:pStyle w:val="Prrafodelista"/>
         <w:numPr>
           <w:ilvl w:val="0"/>
           <w:numId w:val="2"/>
@@ -1605,7 +1376,7 @@
     </w:p>
     <w:p>
       <w:pPr>
-        <w:pStyle w:val="ListParagraph"/>
+        <w:pStyle w:val="Prrafodelista"/>
         <w:numPr>
           <w:ilvl w:val="0"/>
           <w:numId w:val="2"/>
@@ -1617,7 +1388,7 @@
     </w:p>
     <w:p>
       <w:pPr>
-        <w:pStyle w:val="ListParagraph"/>
+        <w:pStyle w:val="Prrafodelista"/>
         <w:numPr>
           <w:ilvl w:val="0"/>
           <w:numId w:val="2"/>
@@ -1629,7 +1400,7 @@
     </w:p>
     <w:p>
       <w:pPr>
-        <w:pStyle w:val="ListParagraph"/>
+        <w:pStyle w:val="Prrafodelista"/>
         <w:numPr>
           <w:ilvl w:val="0"/>
           <w:numId w:val="2"/>
@@ -1641,7 +1412,7 @@
     </w:p>
     <w:p>
       <w:pPr>
-        <w:pStyle w:val="ListParagraph"/>
+        <w:pStyle w:val="Prrafodelista"/>
         <w:numPr>
           <w:ilvl w:val="0"/>
           <w:numId w:val="2"/>
@@ -1653,7 +1424,7 @@
     </w:p>
     <w:p>
       <w:pPr>
-        <w:pStyle w:val="ListParagraph"/>
+        <w:pStyle w:val="Prrafodelista"/>
         <w:numPr>
           <w:ilvl w:val="0"/>
           <w:numId w:val="2"/>
@@ -1665,27 +1436,19 @@
     </w:p>
     <w:p>
       <w:pPr>
-        <w:pStyle w:val="ListParagraph"/>
+        <w:pStyle w:val="Prrafodelista"/>
         <w:numPr>
           <w:ilvl w:val="0"/>
           <w:numId w:val="2"/>
         </w:numPr>
       </w:pPr>
       <w:r>
-        <w:t>8 bits para comprobación de errores (</w:t>
-      </w:r>
-      <w:proofErr w:type="spellStart"/>
-      <w:r>
-        <w:t>check</w:t>
-      </w:r>
-      <w:proofErr w:type="spellEnd"/>
-      <w:r>
-        <w:t>-sum)</w:t>
-      </w:r>
-    </w:p>
-    <w:p>
-      <w:pPr>
-        <w:pStyle w:val="ListParagraph"/>
+        <w:t>8 bits para comprobación de errores (check-sum)</w:t>
+      </w:r>
+    </w:p>
+    <w:p>
+      <w:pPr>
+        <w:pStyle w:val="Prrafodelista"/>
         <w:numPr>
           <w:ilvl w:val="0"/>
           <w:numId w:val="2"/>
@@ -1708,7 +1471,6 @@
           <w:b/>
           <w:sz w:val="28"/>
         </w:rPr>
-        <w:lastRenderedPageBreak/>
         <w:t>Método de comunicación</w:t>
       </w:r>
     </w:p>
@@ -1723,7 +1485,7 @@
     </w:p>
     <w:p>
       <w:pPr>
-        <w:pStyle w:val="ListParagraph"/>
+        <w:pStyle w:val="Prrafodelista"/>
         <w:numPr>
           <w:ilvl w:val="0"/>
           <w:numId w:val="2"/>
@@ -1735,7 +1497,7 @@
     </w:p>
     <w:p>
       <w:pPr>
-        <w:pStyle w:val="ListParagraph"/>
+        <w:pStyle w:val="Prrafodelista"/>
         <w:numPr>
           <w:ilvl w:val="0"/>
           <w:numId w:val="2"/>
@@ -1747,7 +1509,7 @@
     </w:p>
     <w:p>
       <w:pPr>
-        <w:pStyle w:val="ListParagraph"/>
+        <w:pStyle w:val="Prrafodelista"/>
         <w:numPr>
           <w:ilvl w:val="0"/>
           <w:numId w:val="2"/>
@@ -1759,15 +1521,12 @@
     </w:p>
     <w:p>
       <w:pPr>
-        <w:pStyle w:val="ListParagraph"/>
-        <w:numPr>
-          <w:ilvl w:val="0"/>
-          <w:numId w:val="2"/>
-        </w:numPr>
+        <w:ind w:left="705"/>
       </w:pPr>
       <w:r>
         <w:rPr>
           <w:noProof/>
+          <w:lang w:val="es-ES" w:eastAsia="es-ES"/>
         </w:rPr>
         <w:drawing>
           <wp:inline distT="0" distB="0" distL="0" distR="0" wp14:anchorId="71EEC37D" wp14:editId="6FCE8EB7">
@@ -1808,20 +1567,14 @@
     </w:p>
     <w:p>
       <w:pPr>
-        <w:pStyle w:val="ListParagraph"/>
-        <w:numPr>
-          <w:ilvl w:val="0"/>
-          <w:numId w:val="2"/>
-        </w:numPr>
-      </w:pPr>
-    </w:p>
-    <w:p>
-      <w:pPr>
-        <w:pStyle w:val="ListParagraph"/>
-        <w:numPr>
-          <w:ilvl w:val="0"/>
-          <w:numId w:val="2"/>
-        </w:numPr>
+        <w:pStyle w:val="Prrafodelista"/>
+        <w:ind w:left="1065"/>
+      </w:pPr>
+    </w:p>
+    <w:p>
+      <w:pPr>
+        <w:pStyle w:val="Prrafodelista"/>
+        <w:ind w:left="1065"/>
         <w:rPr>
           <w:b/>
           <w:sz w:val="28"/>
@@ -1837,7 +1590,7 @@
     </w:p>
     <w:p>
       <w:pPr>
-        <w:pStyle w:val="ListParagraph"/>
+        <w:pStyle w:val="Prrafodelista"/>
         <w:ind w:left="1065"/>
         <w:rPr>
           <w:b/>
@@ -1847,11 +1600,8 @@
     </w:p>
     <w:p>
       <w:pPr>
-        <w:pStyle w:val="ListParagraph"/>
-        <w:numPr>
-          <w:ilvl w:val="0"/>
-          <w:numId w:val="2"/>
-        </w:numPr>
+        <w:pStyle w:val="Prrafodelista"/>
+        <w:ind w:left="1065"/>
       </w:pPr>
       <w:r>
         <w:t>El sensor DHT11 se compone internamente de un componente sensor de humedad y un componente sensor de temperatura (NTC, termistor), sumado al circuito integrado que permite la comunicación con el protocolo mencionado.</w:t>
@@ -1859,25 +1609,20 @@
     </w:p>
     <w:p>
       <w:pPr>
-        <w:pStyle w:val="ListParagraph"/>
-        <w:numPr>
-          <w:ilvl w:val="0"/>
-          <w:numId w:val="2"/>
-        </w:numPr>
-      </w:pPr>
-    </w:p>
-    <w:p>
-      <w:pPr>
-        <w:pStyle w:val="ListParagraph"/>
-        <w:numPr>
-          <w:ilvl w:val="0"/>
-          <w:numId w:val="2"/>
-        </w:numPr>
+        <w:pStyle w:val="Prrafodelista"/>
+        <w:ind w:left="1065"/>
+      </w:pPr>
+    </w:p>
+    <w:p>
+      <w:pPr>
+        <w:pStyle w:val="Prrafodelista"/>
+        <w:ind w:left="1065"/>
         <w:jc w:val="center"/>
       </w:pPr>
       <w:r>
         <w:rPr>
           <w:noProof/>
+          <w:lang w:val="es-ES" w:eastAsia="es-ES"/>
         </w:rPr>
         <w:drawing>
           <wp:inline distT="0" distB="0" distL="0" distR="0" wp14:anchorId="6246006F" wp14:editId="328B8934">
@@ -1918,37 +1663,29 @@
     </w:p>
     <w:p>
       <w:pPr>
-        <w:pStyle w:val="ListParagraph"/>
-        <w:numPr>
-          <w:ilvl w:val="0"/>
-          <w:numId w:val="2"/>
-        </w:numPr>
-      </w:pPr>
-      <w:r>
-        <w:lastRenderedPageBreak/>
+        <w:pStyle w:val="Prrafodelista"/>
+        <w:ind w:left="1065"/>
+      </w:pPr>
+      <w:r>
         <w:t xml:space="preserve">Para el sensor de humedad se utilizan dos placas paralelas denominadas electrodos, que contienen un material entre ellas que conserva la humedad. Por ello, se mide el cambio de la resistencia entre ambos electrodos a medida que el material interno absorbe </w:t>
       </w:r>
-      <w:proofErr w:type="spellStart"/>
-      <w:r>
-        <w:t>mas</w:t>
-      </w:r>
-      <w:proofErr w:type="spellEnd"/>
+      <w:r>
+        <w:t>más</w:t>
+      </w:r>
       <w:r>
         <w:t xml:space="preserve"> humedad.</w:t>
       </w:r>
     </w:p>
     <w:p>
       <w:pPr>
-        <w:pStyle w:val="ListParagraph"/>
-        <w:numPr>
-          <w:ilvl w:val="0"/>
-          <w:numId w:val="2"/>
-        </w:numPr>
+        <w:pStyle w:val="Prrafodelista"/>
+        <w:ind w:left="1065"/>
         <w:jc w:val="center"/>
       </w:pPr>
       <w:r>
         <w:rPr>
           <w:noProof/>
+          <w:lang w:val="es-ES" w:eastAsia="es-ES"/>
         </w:rPr>
         <w:drawing>
           <wp:inline distT="0" distB="0" distL="0" distR="0" wp14:anchorId="2E1B526E" wp14:editId="693604D3">
@@ -1989,38 +1726,11 @@
     </w:p>
     <w:p>
       <w:pPr>
-        <w:pStyle w:val="ListParagraph"/>
-        <w:numPr>
-          <w:ilvl w:val="0"/>
-          <w:numId w:val="2"/>
-        </w:numPr>
-      </w:pPr>
-      <w:r>
-        <w:t>Para el sensor de temperatura, se utiliza un resistor variable que cambia su resistencia con la temperatura. Por ser un sensor NTC (</w:t>
-      </w:r>
-      <w:proofErr w:type="spellStart"/>
-      <w:r>
-        <w:t>Negative</w:t>
-      </w:r>
-      <w:proofErr w:type="spellEnd"/>
-      <w:r>
-        <w:t xml:space="preserve"> </w:t>
-      </w:r>
-      <w:proofErr w:type="spellStart"/>
-      <w:r>
-        <w:t>Temperature</w:t>
-      </w:r>
-      <w:proofErr w:type="spellEnd"/>
-      <w:r>
-        <w:t xml:space="preserve"> </w:t>
-      </w:r>
-      <w:proofErr w:type="spellStart"/>
-      <w:r>
-        <w:t>Coefficient</w:t>
-      </w:r>
-      <w:proofErr w:type="spellEnd"/>
-      <w:r>
-        <w:t>), el sensor disminuye su resistencia a medida que aumenta la temperatura. Consisten en un material polímero o cerámico que varía en gran cantidad la resistencia a pequeños cambios de temperatura.</w:t>
+        <w:pStyle w:val="Prrafodelista"/>
+        <w:ind w:left="1065"/>
+      </w:pPr>
+      <w:r>
+        <w:t>Para el sensor de temperatura, se utiliza un resistor variable que cambia su resistencia con la temperatura. Por ser un sensor NTC (Negative Temperature Coefficient), el sensor disminuye su resistencia a medida que aumenta la temperatura. Consisten en un material polímero o cerámico que varía en gran cantidad la resistencia a pequeños cambios de temperatura.</w:t>
       </w:r>
     </w:p>
     <w:p/>
@@ -2031,12 +1741,6 @@
     <w:p/>
     <w:p/>
     <w:p/>
-    <w:p/>
-    <w:p/>
-    <w:p/>
-    <w:p/>
-    <w:p/>
-    <w:p/>
     <w:p>
       <w:pPr>
         <w:rPr>
@@ -2048,22 +1752,19 @@
           <w:b/>
           <w:sz w:val="32"/>
         </w:rPr>
-        <w:lastRenderedPageBreak/>
         <w:t>LDR</w:t>
       </w:r>
     </w:p>
     <w:p>
       <w:pPr>
-        <w:pStyle w:val="ListParagraph"/>
-        <w:numPr>
-          <w:ilvl w:val="0"/>
-          <w:numId w:val="2"/>
-        </w:numPr>
+        <w:pStyle w:val="Prrafodelista"/>
+        <w:ind w:left="1065"/>
         <w:jc w:val="center"/>
       </w:pPr>
       <w:r>
         <w:rPr>
           <w:noProof/>
+          <w:lang w:val="es-ES" w:eastAsia="es-ES"/>
         </w:rPr>
         <w:drawing>
           <wp:inline distT="0" distB="0" distL="0" distR="0" wp14:anchorId="5863FBB3" wp14:editId="0EBBF532">
@@ -2104,27 +1805,22 @@
     </w:p>
     <w:p>
       <w:pPr>
-        <w:pStyle w:val="ListParagraph"/>
+        <w:pStyle w:val="Prrafodelista"/>
         <w:numPr>
           <w:ilvl w:val="0"/>
           <w:numId w:val="2"/>
         </w:numPr>
       </w:pPr>
       <w:r>
-        <w:t xml:space="preserve">Sensor de luz que varía </w:t>
-      </w:r>
-      <w:proofErr w:type="gramStart"/>
-      <w:r>
-        <w:t>sus resistencia</w:t>
-      </w:r>
-      <w:proofErr w:type="gramEnd"/>
-      <w:r>
-        <w:t xml:space="preserve"> según la incidencia de radiación electromagnética.</w:t>
-      </w:r>
-    </w:p>
-    <w:p>
-      <w:pPr>
-        <w:pStyle w:val="ListParagraph"/>
+        <w:t>Sensor de luz que varía su</w:t>
+      </w:r>
+      <w:r>
+        <w:t xml:space="preserve"> resistencia según la incidencia de radiación electromagnética.</w:t>
+      </w:r>
+    </w:p>
+    <w:p>
+      <w:pPr>
+        <w:pStyle w:val="Prrafodelista"/>
         <w:numPr>
           <w:ilvl w:val="0"/>
           <w:numId w:val="2"/>
@@ -2136,36 +1832,32 @@
     </w:p>
     <w:p>
       <w:pPr>
-        <w:pStyle w:val="ListParagraph"/>
+        <w:pStyle w:val="Prrafodelista"/>
         <w:numPr>
           <w:ilvl w:val="0"/>
           <w:numId w:val="2"/>
         </w:numPr>
       </w:pPr>
       <w:r>
-        <w:t xml:space="preserve">El LDR está compuesto por una banda de valencia y una banda de conducción. </w:t>
-      </w:r>
-      <w:proofErr w:type="spellStart"/>
-      <w:r>
-        <w:t>Cunado</w:t>
-      </w:r>
-      <w:proofErr w:type="spellEnd"/>
-      <w:r>
-        <w:t xml:space="preserve"> los fotones ingresan a la banda de valencia, los electrones se excitan y desplazan a la banda de conducción. De esta forma, cuando muchos fotones ingresan a la banda de valencia aumentan los electrones en la banda de conducción, permitiendo grandes desplazamientos de carga.</w:t>
-      </w:r>
-    </w:p>
-    <w:p>
-      <w:pPr>
-        <w:pStyle w:val="ListParagraph"/>
-        <w:numPr>
-          <w:ilvl w:val="0"/>
-          <w:numId w:val="2"/>
-        </w:numPr>
+        <w:t>El LDR está compuesto por una banda de valencia y una banda de conducción. Cu</w:t>
+      </w:r>
+      <w:r>
+        <w:t>a</w:t>
+      </w:r>
+      <w:r>
+        <w:t>ndo los fotones ingresan a la banda de valencia, los electrones se excitan y desplazan a la banda de conducción. De esta forma, cuando muchos fotones ingresan a la banda de valencia aumentan los electrones en la banda de conducción, permitiendo grandes desplazamientos de carga.</w:t>
+      </w:r>
+    </w:p>
+    <w:p>
+      <w:pPr>
+        <w:pStyle w:val="Prrafodelista"/>
+        <w:ind w:left="1065"/>
         <w:jc w:val="center"/>
       </w:pPr>
       <w:r>
         <w:rPr>
           <w:noProof/>
+          <w:lang w:val="es-ES" w:eastAsia="es-ES"/>
         </w:rPr>
         <w:drawing>
           <wp:inline distT="0" distB="0" distL="0" distR="0" wp14:anchorId="5BBA399B" wp14:editId="1240E33A">
@@ -2206,11 +1898,8 @@
     </w:p>
     <w:p>
       <w:pPr>
-        <w:pStyle w:val="ListParagraph"/>
-        <w:numPr>
-          <w:ilvl w:val="0"/>
-          <w:numId w:val="2"/>
-        </w:numPr>
+        <w:pStyle w:val="Prrafodelista"/>
+        <w:ind w:left="1065"/>
       </w:pPr>
       <w:r>
         <w:t>Los LDR entonces, reducen la resistencia a medida que ingresa más luz a la banda de valencia, y son fabricados con estructuras cristalinas fotoconductoras, como el sulfuro de cadmio y seleniuro de cadmio.</w:t>
@@ -2218,16 +1907,14 @@
     </w:p>
     <w:p>
       <w:pPr>
-        <w:pStyle w:val="ListParagraph"/>
-        <w:numPr>
-          <w:ilvl w:val="0"/>
-          <w:numId w:val="2"/>
-        </w:numPr>
+        <w:pStyle w:val="Prrafodelista"/>
+        <w:ind w:left="1065"/>
         <w:jc w:val="center"/>
       </w:pPr>
       <w:r>
         <w:rPr>
           <w:noProof/>
+          <w:lang w:val="es-ES" w:eastAsia="es-ES"/>
         </w:rPr>
         <w:drawing>
           <wp:inline distT="0" distB="0" distL="0" distR="0" wp14:anchorId="5E59DB78" wp14:editId="38457BA9">
@@ -2273,36 +1960,32 @@
           <w:sz w:val="32"/>
         </w:rPr>
       </w:pPr>
-      <w:proofErr w:type="spellStart"/>
       <w:r>
         <w:rPr>
           <w:b/>
           <w:sz w:val="32"/>
         </w:rPr>
-        <w:lastRenderedPageBreak/>
-        <w:t>Buzzer</w:t>
-      </w:r>
-      <w:proofErr w:type="spellEnd"/>
-      <w:r>
+        <w:t>Buzzer piezoeléctrico</w:t>
+      </w:r>
+    </w:p>
+    <w:p>
+      <w:pPr>
         <w:rPr>
           <w:b/>
           <w:sz w:val="32"/>
         </w:rPr>
-        <w:t xml:space="preserve"> piezoeléctrico</w:t>
-      </w:r>
-    </w:p>
-    <w:p>
-      <w:pPr>
-        <w:pStyle w:val="ListParagraph"/>
-        <w:numPr>
-          <w:ilvl w:val="0"/>
-          <w:numId w:val="2"/>
-        </w:numPr>
+      </w:pPr>
+    </w:p>
+    <w:p>
+      <w:pPr>
+        <w:pStyle w:val="Prrafodelista"/>
+        <w:ind w:left="1065"/>
         <w:jc w:val="center"/>
       </w:pPr>
       <w:r>
         <w:rPr>
           <w:noProof/>
+          <w:lang w:val="es-ES" w:eastAsia="es-ES"/>
         </w:rPr>
         <w:drawing>
           <wp:inline distT="0" distB="0" distL="0" distR="0" wp14:anchorId="5CA5DFE7" wp14:editId="628B9521">
@@ -2343,27 +2026,32 @@
     </w:p>
     <w:p>
       <w:pPr>
-        <w:pStyle w:val="ListParagraph"/>
+        <w:pStyle w:val="Prrafodelista"/>
+        <w:ind w:left="1065"/>
+        <w:jc w:val="center"/>
+      </w:pPr>
+      <w:r>
+        <w:br/>
+      </w:r>
+    </w:p>
+    <w:p>
+      <w:pPr>
+        <w:pStyle w:val="Prrafodelista"/>
         <w:numPr>
           <w:ilvl w:val="0"/>
           <w:numId w:val="2"/>
         </w:numPr>
       </w:pPr>
       <w:r>
-        <w:t xml:space="preserve">El </w:t>
-      </w:r>
-      <w:proofErr w:type="spellStart"/>
-      <w:r>
-        <w:t>buzzer</w:t>
-      </w:r>
-      <w:proofErr w:type="spellEnd"/>
-      <w:r>
-        <w:t xml:space="preserve"> piezoeléctrico contiene un resistor, un transistor y un inductor. </w:t>
-      </w:r>
-    </w:p>
-    <w:p>
-      <w:pPr>
-        <w:pStyle w:val="ListParagraph"/>
+        <w:t xml:space="preserve">El buzzer piezoeléctrico contiene un resistor, un transistor y un inductor. </w:t>
+      </w:r>
+      <w:r>
+        <w:br/>
+      </w:r>
+    </w:p>
+    <w:p>
+      <w:pPr>
+        <w:pStyle w:val="Prrafodelista"/>
         <w:numPr>
           <w:ilvl w:val="0"/>
           <w:numId w:val="2"/>
@@ -2372,10 +2060,13 @@
       <w:r>
         <w:t>El transistor y el resistor en combinación funcionan como un circuito oscilador y producen oscilaciones de baja amplitud con corriente directa. La magnitud de las oscilaciones se amplifica con el inductor.</w:t>
       </w:r>
-    </w:p>
-    <w:p>
-      <w:pPr>
-        <w:pStyle w:val="ListParagraph"/>
+      <w:r>
+        <w:br/>
+      </w:r>
+    </w:p>
+    <w:p>
+      <w:pPr>
+        <w:pStyle w:val="Prrafodelista"/>
         <w:numPr>
           <w:ilvl w:val="0"/>
           <w:numId w:val="2"/>
@@ -2384,10 +2075,13 @@
       <w:r>
         <w:t>Luego se coloca encima un diafragma circular que es el que produce el sonido. El diafragma es metálico, de bronce o acero inoxidable, y se le incorpora un adhesivo conductor. La placa metálica entra en resonancia con la frecuencia del circuito.</w:t>
       </w:r>
-    </w:p>
-    <w:p>
-      <w:pPr>
-        <w:pStyle w:val="ListParagraph"/>
+      <w:r>
+        <w:br/>
+      </w:r>
+    </w:p>
+    <w:p>
+      <w:pPr>
+        <w:pStyle w:val="Prrafodelista"/>
         <w:numPr>
           <w:ilvl w:val="0"/>
           <w:numId w:val="2"/>
@@ -2400,24 +2094,14 @@
     <w:p/>
     <w:p>
       <w:pPr>
-        <w:pStyle w:val="Heading1"/>
+        <w:pStyle w:val="Ttulo1"/>
       </w:pPr>
     </w:p>
     <w:p/>
-    <w:p>
-      <w:pPr>
-        <w:pStyle w:val="Heading1"/>
-      </w:pPr>
-    </w:p>
-    <w:p>
-      <w:pPr>
-        <w:pStyle w:val="Heading1"/>
-      </w:pPr>
-    </w:p>
     <w:p/>
     <w:p>
       <w:pPr>
-        <w:pStyle w:val="Heading1"/>
+        <w:pStyle w:val="Ttulo1"/>
         <w:rPr>
           <w:u w:val="single"/>
         </w:rPr>
@@ -2426,7 +2110,6 @@
         <w:rPr>
           <w:u w:val="single"/>
         </w:rPr>
-        <w:lastRenderedPageBreak/>
         <w:t>Problemas</w:t>
       </w:r>
     </w:p>
@@ -2531,7 +2214,7 @@
     </w:p>
     <w:p>
       <w:pPr>
-        <w:pStyle w:val="ListParagraph"/>
+        <w:pStyle w:val="Prrafodelista"/>
         <w:numPr>
           <w:ilvl w:val="0"/>
           <w:numId w:val="6"/>
@@ -2545,26 +2228,18 @@
         <w:t>Cambio de librería de módulo sensor DHT11:</w:t>
       </w:r>
       <w:r>
-        <w:t xml:space="preserve"> La librería más utilizada del módulo DHT11 no realiza la comprobación de errores de lectura del mismo, y en nuestro primer uso no estábamos recibiendo datos. Para poder verificar por qué no se obtenía lectura del sensor tuvimos que utilizar otra librería que maneja todos los errores que informa el módulo sensor, como por ejemplo, si el sensor todavía se encuentra adquiriendo la información para transferir o si hubo un fallo al verificar los datos con el </w:t>
-      </w:r>
-      <w:proofErr w:type="spellStart"/>
-      <w:r>
-        <w:t>checksum</w:t>
-      </w:r>
-      <w:proofErr w:type="spellEnd"/>
-      <w:r>
-        <w:t xml:space="preserve">. Gracias a esto pudimos comprobar que el sensor requería de un tiempo mínimo entre lecturas (2,5 segundos) y que debíamos hacerlas más espaciadas entre sí para comprobar su funcionamiento. </w:t>
-      </w:r>
-    </w:p>
-    <w:p>
-      <w:pPr>
-        <w:pStyle w:val="ListParagraph"/>
+        <w:t xml:space="preserve"> La librería más utilizada del módulo DHT11 no realiza la comprobación de errores de lectura del mismo, y en nuestro primer uso no estábamos recibiendo datos. Para poder verificar por qué no se obtenía lectura del sensor tuvimos que utilizar otra librería que maneja todos los errores que informa el módulo sensor, como por ejemplo, si el sensor todavía se encuentra adquiriendo la información para transferir o si hubo un fallo al verificar los datos con el checksum. Gracias a esto pudimos comprobar que el sensor requería de un tiempo mínimo entre lecturas (2,5 segundos) y que debíamos hacerlas más espaciadas entre sí para comprobar su funcionamiento. </w:t>
+      </w:r>
+    </w:p>
+    <w:p>
+      <w:pPr>
+        <w:pStyle w:val="Prrafodelista"/>
         <w:spacing w:after="0"/>
       </w:pPr>
     </w:p>
     <w:p>
       <w:pPr>
-        <w:pStyle w:val="ListParagraph"/>
+        <w:pStyle w:val="Prrafodelista"/>
         <w:numPr>
           <w:ilvl w:val="0"/>
           <w:numId w:val="6"/>
@@ -2583,13 +2258,13 @@
     </w:p>
     <w:p>
       <w:pPr>
-        <w:pStyle w:val="ListParagraph"/>
+        <w:pStyle w:val="Prrafodelista"/>
         <w:spacing w:after="0"/>
       </w:pPr>
     </w:p>
     <w:p>
       <w:pPr>
-        <w:pStyle w:val="ListParagraph"/>
+        <w:pStyle w:val="Prrafodelista"/>
         <w:numPr>
           <w:ilvl w:val="0"/>
           <w:numId w:val="6"/>
@@ -2603,42 +2278,24 @@
         <w:t>Problemas de concurrencia con la interfaz serial:</w:t>
       </w:r>
       <w:r>
-        <w:t xml:space="preserve"> El uso de la interfaz serial genera problemas en el caso de que ocurra una interrupción de nuestro botón o se atienda un pedido de internet, ya que podría no poder completarse un envío de comando a la pantalla. De esta manera, decidimos utilizar objetos </w:t>
-      </w:r>
-      <w:proofErr w:type="spellStart"/>
-      <w:r>
-        <w:t>Timer</w:t>
-      </w:r>
-      <w:proofErr w:type="spellEnd"/>
-      <w:r>
-        <w:t xml:space="preserve"> de la librería que provee el fabricante, que al ser llamados a ejecución se encolan en un </w:t>
-      </w:r>
-      <w:proofErr w:type="spellStart"/>
-      <w:r>
-        <w:t>stack</w:t>
-      </w:r>
-      <w:proofErr w:type="spellEnd"/>
-      <w:r>
-        <w:t xml:space="preserve"> y se ejecutan atómicamente uno detrás de otro en un núcleo del procesador aparte al de proceso principal. </w:t>
-      </w:r>
-      <w:proofErr w:type="spellStart"/>
-      <w:r>
-        <w:t>Ésto</w:t>
-      </w:r>
-      <w:proofErr w:type="spellEnd"/>
+        <w:t xml:space="preserve"> El uso de la interfaz serial genera problemas en el caso de que ocurra una interrupción de nuestro botón o se atienda un pedido de internet, ya que podría no poder completarse un envío de comando a la pantalla. De esta manera, decidimos utilizar objetos Timer de la librería que provee el fabricante, que al ser llamados a ejecución se encolan en un stack y se ejecutan atómicamente uno detrás de otro en un núcleo del procesador aparte al de proceso principal. </w:t>
+      </w:r>
+      <w:r>
+        <w:t>Esto</w:t>
+      </w:r>
       <w:r>
         <w:t xml:space="preserve"> nos permite también que la máquina de estados se ejecute constantemente, independientemente de si se está actualizando el pronóstico en la pantalla u otros datos.</w:t>
       </w:r>
     </w:p>
     <w:p>
       <w:pPr>
-        <w:pStyle w:val="ListParagraph"/>
+        <w:pStyle w:val="Prrafodelista"/>
         <w:spacing w:after="0"/>
       </w:pPr>
     </w:p>
     <w:p>
       <w:pPr>
-        <w:pStyle w:val="ListParagraph"/>
+        <w:pStyle w:val="Prrafodelista"/>
         <w:numPr>
           <w:ilvl w:val="0"/>
           <w:numId w:val="6"/>
@@ -2656,15 +2313,7 @@
         <w:t>El microcontrolador deja de responder</w:t>
       </w:r>
       <w:r>
-        <w:t xml:space="preserve">: En una versión el microcontrolador dejó de funcionar debido a que las canciones utilizadas para la alarma eran muy extensas y no cabían en la memoria del dispositivo. Tuvimos que realizar un procedimiento para poner el microcontrolador en modo seguro y volver a </w:t>
-      </w:r>
-      <w:proofErr w:type="spellStart"/>
-      <w:r>
-        <w:t>flashearlo</w:t>
-      </w:r>
-      <w:proofErr w:type="spellEnd"/>
-      <w:r>
-        <w:t>, ya que en nuestro dispositivo el firmware se instala a través de WIFI.</w:t>
+        <w:t>: En una versión el microcontrolador dejó de funcionar debido a que las canciones utilizadas para la alarma eran muy extensas y no cabían en la memoria del dispositivo. Tuvimos que realizar un procedimiento para poner el microcontrolador en modo seguro y volver a flashearlo, ya que en nuestro dispositivo el firmware se instala a través de WIFI.</w:t>
       </w:r>
     </w:p>
     <w:p>
@@ -2713,7 +2362,7 @@
     </w:p>
     <w:p>
       <w:pPr>
-        <w:pStyle w:val="Heading1"/>
+        <w:pStyle w:val="Ttulo1"/>
         <w:rPr>
           <w:u w:val="single"/>
         </w:rPr>
@@ -2723,7 +2372,6 @@
         <w:rPr>
           <w:u w:val="single"/>
         </w:rPr>
-        <w:lastRenderedPageBreak/>
         <w:t>Aplicación Android</w:t>
       </w:r>
       <w:bookmarkEnd w:id="2"/>
@@ -2733,39 +2381,13 @@
         <w:ind w:firstLine="708"/>
       </w:pPr>
       <w:r>
-        <w:t xml:space="preserve">La aplicación para Android fue desarrollada utilizada el </w:t>
-      </w:r>
-      <w:proofErr w:type="spellStart"/>
-      <w:r>
-        <w:t>framework</w:t>
-      </w:r>
-      <w:proofErr w:type="spellEnd"/>
-      <w:r>
-        <w:t xml:space="preserve"> </w:t>
-      </w:r>
-      <w:proofErr w:type="spellStart"/>
-      <w:r>
-        <w:t>React</w:t>
-      </w:r>
-      <w:proofErr w:type="spellEnd"/>
-      <w:r>
-        <w:t xml:space="preserve"> </w:t>
-      </w:r>
-      <w:proofErr w:type="spellStart"/>
-      <w:r>
-        <w:t>Native</w:t>
-      </w:r>
-      <w:proofErr w:type="spellEnd"/>
-      <w:r>
-        <w:t xml:space="preserve"> el cual provee una plataforma que permite construir aplicaciones nativas utilizando código JavaScript y componentes </w:t>
-      </w:r>
-      <w:proofErr w:type="spellStart"/>
-      <w:r>
-        <w:t>React</w:t>
-      </w:r>
-      <w:proofErr w:type="spellEnd"/>
-      <w:r>
-        <w:t xml:space="preserve">. </w:t>
+        <w:t>La aplicación para An</w:t>
+      </w:r>
+      <w:r>
+        <w:t>droid fue desarrollada utilizando</w:t>
+      </w:r>
+      <w:r>
+        <w:t xml:space="preserve"> el framework React Native el cual provee una plataforma que permite construir aplicaciones nativas utilizando código JavaScript y componentes React. </w:t>
       </w:r>
     </w:p>
     <w:p>
@@ -2773,23 +2395,7 @@
         <w:ind w:firstLine="708"/>
       </w:pPr>
       <w:r>
-        <w:t xml:space="preserve">El fin de la aplicación es interconectarse con el dispositivo </w:t>
-      </w:r>
-      <w:proofErr w:type="spellStart"/>
-      <w:r>
-        <w:t>Eagal</w:t>
-      </w:r>
-      <w:proofErr w:type="spellEnd"/>
-      <w:r>
-        <w:t xml:space="preserve"> para obtener la información de los </w:t>
-      </w:r>
-      <w:proofErr w:type="gramStart"/>
-      <w:r>
-        <w:t>sensores</w:t>
-      </w:r>
-      <w:proofErr w:type="gramEnd"/>
-      <w:r>
-        <w:t xml:space="preserve"> así como también ser la interfaz de configuración para que el usuario pueda interactuar de forma clara, fluida y amigable con el sistema embebido.</w:t>
+        <w:t>El fin de la aplicación es interconectarse con el dispositivo Eagal para obtener la información de los sensores así como también ser la interfaz de configuración para que el usuario pueda interactuar de forma clara, fluida y amigable con el sistema embebido.</w:t>
       </w:r>
     </w:p>
     <w:p>
@@ -2797,36 +2403,15 @@
         <w:ind w:firstLine="708"/>
       </w:pPr>
       <w:r>
-        <w:t xml:space="preserve">La manera de conectarse con </w:t>
-      </w:r>
-      <w:proofErr w:type="spellStart"/>
-      <w:r>
-        <w:t>Eagal</w:t>
-      </w:r>
-      <w:proofErr w:type="spellEnd"/>
-      <w:r>
-        <w:t xml:space="preserve"> es mediante conexión a internet (ya sea </w:t>
-      </w:r>
-      <w:proofErr w:type="spellStart"/>
-      <w:r>
-        <w:t>Wi</w:t>
-      </w:r>
-      <w:proofErr w:type="spellEnd"/>
-      <w:r>
-        <w:t xml:space="preserve">-Fi o redes móviles) y el consumo de servicios Web del tipo REST, provistos por </w:t>
-      </w:r>
-      <w:proofErr w:type="spellStart"/>
-      <w:r>
-        <w:t>Particle</w:t>
-      </w:r>
-      <w:proofErr w:type="spellEnd"/>
-      <w:r>
-        <w:t>. La aplicación tiene un Token con el cual se identifica y accede a las distintas rutas abiertas a la consulta y envío de datos mediante solicitudes HTTP.  La infraestructura de estos servicios se encuentra en servidores externos, siendo esta nube el nexo entre la aplicación y el sistema embebido.</w:t>
-      </w:r>
-    </w:p>
-    <w:p>
-      <w:pPr>
-        <w:pStyle w:val="Heading1"/>
+        <w:t>La manera de conectarse con Eagal</w:t>
+      </w:r>
+      <w:r>
+        <w:t xml:space="preserve"> es mediante conexión a internet (ya sea Wi-Fi o redes móviles) y el consumo de servicios Web del tipo REST, provistos por Particle. La aplicación tiene un Token con el cual se identifica y accede a las distintas rutas abiertas a la consulta y envío de datos mediante solicitudes HTTP.  La infraestructura de estos servicios se encuentra en servidores externos, siendo esta nube el nexo entre la aplicación y el sistema embebido.</w:t>
+      </w:r>
+    </w:p>
+    <w:p>
+      <w:pPr>
+        <w:pStyle w:val="Ttulo1"/>
         <w:rPr>
           <w:u w:val="single"/>
         </w:rPr>
@@ -2930,21 +2515,7 @@
         <w:rPr>
           <w:rFonts w:cstheme="minorHAnsi"/>
         </w:rPr>
-        <w:t>También es el encargado de la comunicación con el acelerómetro, mediante el cual detecta un “</w:t>
-      </w:r>
-      <w:proofErr w:type="spellStart"/>
-      <w:r>
-        <w:rPr>
-          <w:rFonts w:cstheme="minorHAnsi"/>
-        </w:rPr>
-        <w:t>shake</w:t>
-      </w:r>
-      <w:proofErr w:type="spellEnd"/>
-      <w:r>
-        <w:rPr>
-          <w:rFonts w:cstheme="minorHAnsi"/>
-        </w:rPr>
-        <w:t>” del dispositivo para apagar la alarma en el caso de que esté sonando</w:t>
+        <w:t>También es el encargado de la comunicación con el acelerómetro, mediante el cual detecta un “shake” del dispositivo para apagar la alarma en el caso de que esté sonando</w:t>
       </w:r>
       <w:r>
         <w:rPr>
@@ -2980,6 +2551,54 @@
           <w:rFonts w:cstheme="minorHAnsi"/>
         </w:rPr>
       </w:pPr>
+    </w:p>
+    <w:p>
+      <w:pPr>
+        <w:jc w:val="both"/>
+        <w:rPr>
+          <w:rFonts w:cstheme="minorHAnsi"/>
+        </w:rPr>
+      </w:pPr>
+    </w:p>
+    <w:p>
+      <w:pPr>
+        <w:jc w:val="both"/>
+        <w:rPr>
+          <w:rFonts w:cstheme="minorHAnsi"/>
+        </w:rPr>
+      </w:pPr>
+    </w:p>
+    <w:p>
+      <w:pPr>
+        <w:jc w:val="both"/>
+        <w:rPr>
+          <w:rFonts w:cstheme="minorHAnsi"/>
+        </w:rPr>
+      </w:pPr>
+    </w:p>
+    <w:p>
+      <w:pPr>
+        <w:jc w:val="both"/>
+        <w:rPr>
+          <w:rFonts w:cstheme="minorHAnsi"/>
+        </w:rPr>
+      </w:pPr>
+    </w:p>
+    <w:p>
+      <w:pPr>
+        <w:jc w:val="both"/>
+        <w:rPr>
+          <w:rFonts w:cstheme="minorHAnsi"/>
+        </w:rPr>
+      </w:pPr>
+    </w:p>
+    <w:p>
+      <w:pPr>
+        <w:jc w:val="both"/>
+        <w:rPr>
+          <w:rFonts w:cstheme="minorHAnsi"/>
+        </w:rPr>
+      </w:pPr>
       <w:r>
         <w:rPr>
           <w:rFonts w:cstheme="minorHAnsi"/>
@@ -3010,18 +2629,18 @@
         <w:rPr>
           <w:rFonts w:cstheme="minorHAnsi"/>
         </w:rPr>
-        <w:lastRenderedPageBreak/>
         <w:tab/>
       </w:r>
       <w:r>
         <w:rPr>
           <w:rFonts w:cstheme="minorHAnsi"/>
           <w:noProof/>
+          <w:lang w:val="es-ES" w:eastAsia="es-ES"/>
         </w:rPr>
         <w:drawing>
           <wp:inline distT="0" distB="0" distL="0" distR="0">
-            <wp:extent cx="5612130" cy="5128260"/>
-            <wp:effectExtent l="0" t="0" r="7620" b="0"/>
+            <wp:extent cx="4124325" cy="3768731"/>
+            <wp:effectExtent l="0" t="0" r="0" b="3175"/>
             <wp:docPr id="11" name="Picture 11"/>
             <wp:cNvGraphicFramePr>
               <a:graphicFrameLocks xmlns:a="http://schemas.openxmlformats.org/drawingml/2006/main" noChangeAspect="1"/>
@@ -3048,7 +2667,7 @@
                   <pic:spPr>
                     <a:xfrm>
                       <a:off x="0" y="0"/>
-                      <a:ext cx="5612130" cy="5128260"/>
+                      <a:ext cx="4127645" cy="3771765"/>
                     </a:xfrm>
                     <a:prstGeom prst="rect">
                       <a:avLst/>
@@ -3074,22 +2693,6 @@
         <w:jc w:val="both"/>
         <w:rPr>
           <w:rFonts w:cstheme="minorHAnsi"/>
-        </w:rPr>
-      </w:pPr>
-    </w:p>
-    <w:p>
-      <w:pPr>
-        <w:jc w:val="both"/>
-        <w:rPr>
-          <w:rFonts w:cstheme="minorHAnsi"/>
-        </w:rPr>
-      </w:pPr>
-    </w:p>
-    <w:p>
-      <w:pPr>
-        <w:jc w:val="both"/>
-        <w:rPr>
-          <w:rFonts w:cstheme="minorHAnsi"/>
           <w:b/>
         </w:rPr>
       </w:pPr>
@@ -3139,8 +2742,8 @@
         <w:rPr>
           <w:rFonts w:cstheme="minorHAnsi"/>
           <w:noProof/>
-        </w:rPr>
-        <w:lastRenderedPageBreak/>
+          <w:lang w:val="es-ES" w:eastAsia="es-ES"/>
+        </w:rPr>
         <w:drawing>
           <wp:inline distT="0" distB="0" distL="0" distR="0">
             <wp:extent cx="5612130" cy="2630170"/>
@@ -3224,21 +2827,7 @@
         <w:rPr>
           <w:rFonts w:cstheme="minorHAnsi"/>
         </w:rPr>
-        <w:t xml:space="preserve">obtener la información del sensor de luz y también tiene la posibilidad de activar la utilización de los valores obtenidos por dicho sensor para modificar el nivel de brillo de la pantalla de </w:t>
-      </w:r>
-      <w:proofErr w:type="spellStart"/>
-      <w:r>
-        <w:rPr>
-          <w:rFonts w:cstheme="minorHAnsi"/>
-        </w:rPr>
-        <w:t>Eagal</w:t>
-      </w:r>
-      <w:proofErr w:type="spellEnd"/>
-      <w:r>
-        <w:rPr>
-          <w:rFonts w:cstheme="minorHAnsi"/>
-        </w:rPr>
-        <w:t xml:space="preserve"> automáticamente. Utiliza una cuenta para traducir los niveles provistos por Android a lo compatible con el dispositivo. En pantalla se ve de la siguiente forma:</w:t>
+        <w:t>obtener la información del sensor de luz y también tiene la posibilidad de activar la utilización de los valores obtenidos por dicho sensor para modificar el nivel de brillo de la pantalla de Eagal automáticamente. Utiliza una cuenta para traducir los niveles provistos por Android a lo compatible con el dispositivo. En pantalla se ve de la siguiente forma:</w:t>
       </w:r>
     </w:p>
     <w:p>
@@ -3260,6 +2849,7 @@
           <w:rFonts w:cstheme="minorHAnsi"/>
           <w:b/>
           <w:noProof/>
+          <w:lang w:val="es-ES" w:eastAsia="es-ES"/>
         </w:rPr>
         <w:drawing>
           <wp:inline distT="0" distB="0" distL="0" distR="0">
@@ -3338,43 +2928,7 @@
         <w:rPr>
           <w:rFonts w:cstheme="minorHAnsi"/>
         </w:rPr>
-        <w:t xml:space="preserve">En este componente, se accede a la información del GPS del celular para su posterior informe a </w:t>
-      </w:r>
-      <w:proofErr w:type="spellStart"/>
-      <w:r>
-        <w:rPr>
-          <w:rFonts w:cstheme="minorHAnsi"/>
-        </w:rPr>
-        <w:t>Eagal</w:t>
-      </w:r>
-      <w:proofErr w:type="spellEnd"/>
-      <w:r>
-        <w:rPr>
-          <w:rFonts w:cstheme="minorHAnsi"/>
-        </w:rPr>
-        <w:t>. Utilizando la geolocalización se</w:t>
-      </w:r>
-      <w:bookmarkStart w:id="3" w:name="_GoBack"/>
-      <w:bookmarkEnd w:id="3"/>
-      <w:r>
-        <w:rPr>
-          <w:rFonts w:cstheme="minorHAnsi"/>
-        </w:rPr>
-        <w:t xml:space="preserve"> obtienen coordenadas en latitud y longitud, por las cuales la aplicación contacta a un servicio Web de Google para obtener la dirección aproximada de dónde se encuentra el dispositivo en el momento. Posteriormente, se envían los datos a </w:t>
-      </w:r>
-      <w:proofErr w:type="spellStart"/>
-      <w:r>
-        <w:rPr>
-          <w:rFonts w:cstheme="minorHAnsi"/>
-        </w:rPr>
-        <w:t>Eagal</w:t>
-      </w:r>
-      <w:proofErr w:type="spellEnd"/>
-      <w:r>
-        <w:rPr>
-          <w:rFonts w:cstheme="minorHAnsi"/>
-        </w:rPr>
-        <w:t xml:space="preserve"> para que el dispositivo actualice el informe del clima con respecto a esta ubicación en pantalla.</w:t>
+        <w:t>En este componente, se accede a la información del GPS del celular para su posterior informe a Eagal. Utilizando la geolocalización se obtienen coordenadas en latitud y longitud, por las cuales la aplicación contacta a un servicio Web de Google para obtener la dirección aproximada de dónde se encuentra el dispositivo en el momento. Posteriormente, se envían los datos a Eagal para que el dispositivo actualice el informe del clima con respecto a esta ubicación en pantalla.</w:t>
       </w:r>
     </w:p>
     <w:p>
@@ -3407,6 +2961,7 @@
       <w:r>
         <w:rPr>
           <w:noProof/>
+          <w:lang w:val="es-ES" w:eastAsia="es-ES"/>
         </w:rPr>
         <w:drawing>
           <wp:inline distT="0" distB="0" distL="0" distR="0">
@@ -3456,24 +3011,41 @@
     </w:p>
     <w:p>
       <w:pPr>
-        <w:pStyle w:val="Heading1"/>
+        <w:pStyle w:val="Ttulo1"/>
         <w:rPr>
           <w:u w:val="single"/>
         </w:rPr>
       </w:pPr>
-      <w:bookmarkStart w:id="4" w:name="_Toc486944802"/>
+      <w:bookmarkStart w:id="3" w:name="_Toc486944802"/>
       <w:r>
         <w:rPr>
           <w:u w:val="single"/>
         </w:rPr>
-        <w:lastRenderedPageBreak/>
         <w:t>Diagramas en bloque</w:t>
       </w:r>
     </w:p>
+    <w:p/>
+    <w:p>
+      <w:pPr>
+        <w:jc w:val="both"/>
+        <w:rPr>
+          <w:rFonts w:cstheme="minorHAnsi"/>
+          <w:b/>
+        </w:rPr>
+      </w:pPr>
+      <w:r>
+        <w:rPr>
+          <w:rFonts w:cstheme="minorHAnsi"/>
+          <w:b/>
+        </w:rPr>
+        <w:t>Disposición física de los componentes</w:t>
+      </w:r>
+    </w:p>
     <w:p>
       <w:r>
         <w:rPr>
           <w:noProof/>
+          <w:lang w:val="es-ES" w:eastAsia="es-ES"/>
         </w:rPr>
         <w:drawing>
           <wp:inline distT="0" distB="0" distL="0" distR="0">
@@ -3525,12 +3097,110 @@
         </w:drawing>
       </w:r>
     </w:p>
+    <w:p/>
+    <w:p>
+      <w:pPr>
+        <w:jc w:val="both"/>
+        <w:rPr>
+          <w:rFonts w:cstheme="minorHAnsi"/>
+          <w:b/>
+        </w:rPr>
+      </w:pPr>
+    </w:p>
+    <w:p>
+      <w:pPr>
+        <w:jc w:val="both"/>
+        <w:rPr>
+          <w:rFonts w:cstheme="minorHAnsi"/>
+          <w:b/>
+        </w:rPr>
+      </w:pPr>
+    </w:p>
+    <w:p>
+      <w:pPr>
+        <w:jc w:val="both"/>
+        <w:rPr>
+          <w:rFonts w:cstheme="minorHAnsi"/>
+          <w:b/>
+        </w:rPr>
+      </w:pPr>
+    </w:p>
+    <w:p>
+      <w:pPr>
+        <w:jc w:val="both"/>
+        <w:rPr>
+          <w:rFonts w:cstheme="minorHAnsi"/>
+          <w:b/>
+        </w:rPr>
+      </w:pPr>
+    </w:p>
+    <w:p>
+      <w:pPr>
+        <w:jc w:val="both"/>
+        <w:rPr>
+          <w:rFonts w:cstheme="minorHAnsi"/>
+          <w:b/>
+        </w:rPr>
+      </w:pPr>
+    </w:p>
+    <w:p>
+      <w:pPr>
+        <w:jc w:val="both"/>
+        <w:rPr>
+          <w:rFonts w:cstheme="minorHAnsi"/>
+          <w:b/>
+        </w:rPr>
+      </w:pPr>
+    </w:p>
+    <w:p>
+      <w:pPr>
+        <w:jc w:val="both"/>
+        <w:rPr>
+          <w:rFonts w:cstheme="minorHAnsi"/>
+          <w:b/>
+        </w:rPr>
+      </w:pPr>
+    </w:p>
+    <w:p>
+      <w:pPr>
+        <w:jc w:val="both"/>
+        <w:rPr>
+          <w:rFonts w:cstheme="minorHAnsi"/>
+          <w:b/>
+        </w:rPr>
+      </w:pPr>
+    </w:p>
+    <w:p>
+      <w:pPr>
+        <w:jc w:val="both"/>
+        <w:rPr>
+          <w:rFonts w:cstheme="minorHAnsi"/>
+          <w:b/>
+        </w:rPr>
+      </w:pPr>
+      <w:r>
+        <w:rPr>
+          <w:rFonts w:cstheme="minorHAnsi"/>
+          <w:b/>
+        </w:rPr>
+        <w:t>Diagrama funcional</w:t>
+      </w:r>
+    </w:p>
+    <w:p>
+      <w:pPr>
+        <w:jc w:val="both"/>
+        <w:rPr>
+          <w:rFonts w:cstheme="minorHAnsi"/>
+          <w:b/>
+        </w:rPr>
+      </w:pPr>
+    </w:p>
     <w:p>
       <w:r>
         <w:rPr>
           <w:noProof/>
-        </w:rPr>
-        <w:lastRenderedPageBreak/>
+          <w:lang w:val="es-ES" w:eastAsia="es-ES"/>
+        </w:rPr>
         <w:drawing>
           <wp:inline distT="0" distB="0" distL="0" distR="0">
             <wp:extent cx="5612130" cy="5548149"/>
@@ -3583,13 +3253,10 @@
     </w:p>
     <w:p>
       <w:pPr>
-        <w:pStyle w:val="Heading1"/>
-      </w:pPr>
-    </w:p>
-    <w:p>
-      <w:pPr>
-        <w:pStyle w:val="Heading1"/>
-      </w:pPr>
+        <w:pStyle w:val="Ttulo1"/>
+      </w:pPr>
+      <w:bookmarkStart w:id="4" w:name="_GoBack"/>
+      <w:bookmarkEnd w:id="4"/>
       <w:r>
         <w:t>Bibliografía Utilizada</w:t>
       </w:r>
@@ -3599,7 +3266,7 @@
         </w:rPr>
         <w:t>:</w:t>
       </w:r>
-      <w:bookmarkEnd w:id="4"/>
+      <w:bookmarkEnd w:id="3"/>
     </w:p>
     <w:p>
       <w:pPr>
@@ -3612,7 +3279,7 @@
       <w:hyperlink r:id="rId32" w:history="1">
         <w:r>
           <w:rPr>
-            <w:rStyle w:val="Hyperlink"/>
+            <w:rStyle w:val="Hipervnculo"/>
           </w:rPr>
           <w:t>https://docs.particle.io/datasheets/photon-(wifi)/photon-datasheet/</w:t>
         </w:r>
@@ -3629,7 +3296,7 @@
       <w:hyperlink r:id="rId33" w:history="1">
         <w:r>
           <w:rPr>
-            <w:rStyle w:val="Hyperlink"/>
+            <w:rStyle w:val="Hipervnculo"/>
           </w:rPr>
           <w:t>https://docs.particle.io/reference</w:t>
         </w:r>
@@ -3646,7 +3313,7 @@
       <w:hyperlink r:id="rId34" w:history="1">
         <w:r>
           <w:rPr>
-            <w:rStyle w:val="Hyperlink"/>
+            <w:rStyle w:val="Hipervnculo"/>
           </w:rPr>
           <w:t>https://facebook.github.io/react-native/docs/getting-started.html</w:t>
         </w:r>
@@ -3663,7 +3330,7 @@
       <w:hyperlink r:id="rId35" w:history="1">
         <w:r>
           <w:rPr>
-            <w:rStyle w:val="Hyperlink"/>
+            <w:rStyle w:val="Hipervnculo"/>
           </w:rPr>
           <w:t>https://nextion.itead.cc/resources</w:t>
         </w:r>
@@ -3677,12 +3344,17 @@
         </w:numPr>
         <w:jc w:val="both"/>
       </w:pPr>
-      <w:r>
-        <w:t>https://reactjs.org/</w:t>
-      </w:r>
+      <w:hyperlink r:id="rId36" w:history="1">
+        <w:r>
+          <w:rPr>
+            <w:rStyle w:val="Hipervnculo"/>
+          </w:rPr>
+          <w:t>https://reactjs.org/</w:t>
+        </w:r>
+      </w:hyperlink>
     </w:p>
     <w:sectPr>
-      <w:footerReference w:type="default" r:id="rId36"/>
+      <w:footerReference w:type="default" r:id="rId37"/>
       <w:pgSz w:w="12240" w:h="15840"/>
       <w:pgMar w:top="1417" w:right="1701" w:bottom="1417" w:left="1701" w:header="708" w:footer="708" w:gutter="0"/>
       <w:cols w:space="708"/>
@@ -3693,7 +3365,7 @@
 </file>
 
 <file path=word/endnotes.xml><?xml version="1.0" encoding="utf-8"?>
-<w:endnotes xmlns:wpc="http://schemas.microsoft.com/office/word/2010/wordprocessingCanvas" xmlns:cx="http://schemas.microsoft.com/office/drawing/2014/chartex" xmlns:cx1="http://schemas.microsoft.com/office/drawing/2015/9/8/chartex" xmlns:cx2="http://schemas.microsoft.com/office/drawing/2015/10/21/chartex" xmlns:cx3="http://schemas.microsoft.com/office/drawing/2016/5/9/chartex" xmlns:cx4="http://schemas.microsoft.com/office/drawing/2016/5/10/chartex" xmlns:cx5="http://schemas.microsoft.com/office/drawing/2016/5/11/chartex" xmlns:cx6="http://schemas.microsoft.com/office/drawing/2016/5/12/chartex" xmlns:cx7="http://schemas.microsoft.com/office/drawing/2016/5/13/chartex" xmlns:cx8="http://schemas.microsoft.com/office/drawing/2016/5/14/chartex" xmlns:mc="http://schemas.openxmlformats.org/markup-compatibility/2006" xmlns:aink="http://schemas.microsoft.com/office/drawing/2016/ink" xmlns:am3d="http://schemas.microsoft.com/office/drawing/2017/model3d" xmlns:o="urn:schemas-microsoft-com:office:office" xmlns:r="http://schemas.openxmlformats.org/officeDocument/2006/relationships" xmlns:m="http://schemas.openxmlformats.org/officeDocument/2006/math" xmlns:v="urn:schemas-microsoft-com:vml" xmlns:wp14="http://schemas.microsoft.com/office/word/2010/wordprocessingDrawing" xmlns:wp="http://schemas.openxmlformats.org/drawingml/2006/wordprocessingDrawing" xmlns:w10="urn:schemas-microsoft-com:office:word" xmlns:w="http://schemas.openxmlformats.org/wordprocessingml/2006/main" xmlns:w14="http://schemas.microsoft.com/office/word/2010/wordml" xmlns:w15="http://schemas.microsoft.com/office/word/2012/wordml" xmlns:w16cid="http://schemas.microsoft.com/office/word/2016/wordml/cid" xmlns:w16se="http://schemas.microsoft.com/office/word/2015/wordml/symex" xmlns:wpg="http://schemas.microsoft.com/office/word/2010/wordprocessingGroup" xmlns:wpi="http://schemas.microsoft.com/office/word/2010/wordprocessingInk" xmlns:wne="http://schemas.microsoft.com/office/word/2006/wordml" xmlns:wps="http://schemas.microsoft.com/office/word/2010/wordprocessingShape" mc:Ignorable="w14 w15 w16se w16cid wp14">
+<w:endnotes xmlns:wpc="http://schemas.microsoft.com/office/word/2010/wordprocessingCanvas" xmlns:mc="http://schemas.openxmlformats.org/markup-compatibility/2006" xmlns:o="urn:schemas-microsoft-com:office:office" xmlns:r="http://schemas.openxmlformats.org/officeDocument/2006/relationships" xmlns:m="http://schemas.openxmlformats.org/officeDocument/2006/math" xmlns:v="urn:schemas-microsoft-com:vml" xmlns:wp14="http://schemas.microsoft.com/office/word/2010/wordprocessingDrawing" xmlns:wp="http://schemas.openxmlformats.org/drawingml/2006/wordprocessingDrawing" xmlns:w10="urn:schemas-microsoft-com:office:word" xmlns:w="http://schemas.openxmlformats.org/wordprocessingml/2006/main" xmlns:w14="http://schemas.microsoft.com/office/word/2010/wordml" xmlns:w15="http://schemas.microsoft.com/office/word/2012/wordml" xmlns:wpg="http://schemas.microsoft.com/office/word/2010/wordprocessingGroup" xmlns:wpi="http://schemas.microsoft.com/office/word/2010/wordprocessingInk" xmlns:wne="http://schemas.microsoft.com/office/word/2006/wordml" xmlns:wps="http://schemas.microsoft.com/office/word/2010/wordprocessingShape" mc:Ignorable="w14 w15 wp14">
   <w:endnote w:type="separator" w:id="-1">
     <w:p>
       <w:pPr>
@@ -3718,7 +3390,7 @@
 </file>
 
 <file path=word/footer1.xml><?xml version="1.0" encoding="utf-8"?>
-<w:ftr xmlns:wpc="http://schemas.microsoft.com/office/word/2010/wordprocessingCanvas" xmlns:cx="http://schemas.microsoft.com/office/drawing/2014/chartex" xmlns:cx1="http://schemas.microsoft.com/office/drawing/2015/9/8/chartex" xmlns:cx2="http://schemas.microsoft.com/office/drawing/2015/10/21/chartex" xmlns:cx3="http://schemas.microsoft.com/office/drawing/2016/5/9/chartex" xmlns:cx4="http://schemas.microsoft.com/office/drawing/2016/5/10/chartex" xmlns:cx5="http://schemas.microsoft.com/office/drawing/2016/5/11/chartex" xmlns:cx6="http://schemas.microsoft.com/office/drawing/2016/5/12/chartex" xmlns:cx7="http://schemas.microsoft.com/office/drawing/2016/5/13/chartex" xmlns:cx8="http://schemas.microsoft.com/office/drawing/2016/5/14/chartex" xmlns:mc="http://schemas.openxmlformats.org/markup-compatibility/2006" xmlns:aink="http://schemas.microsoft.com/office/drawing/2016/ink" xmlns:am3d="http://schemas.microsoft.com/office/drawing/2017/model3d" xmlns:o="urn:schemas-microsoft-com:office:office" xmlns:r="http://schemas.openxmlformats.org/officeDocument/2006/relationships" xmlns:m="http://schemas.openxmlformats.org/officeDocument/2006/math" xmlns:v="urn:schemas-microsoft-com:vml" xmlns:wp14="http://schemas.microsoft.com/office/word/2010/wordprocessingDrawing" xmlns:wp="http://schemas.openxmlformats.org/drawingml/2006/wordprocessingDrawing" xmlns:w10="urn:schemas-microsoft-com:office:word" xmlns:w="http://schemas.openxmlformats.org/wordprocessingml/2006/main" xmlns:w14="http://schemas.microsoft.com/office/word/2010/wordml" xmlns:w15="http://schemas.microsoft.com/office/word/2012/wordml" xmlns:w16cid="http://schemas.microsoft.com/office/word/2016/wordml/cid" xmlns:w16se="http://schemas.microsoft.com/office/word/2015/wordml/symex" xmlns:wpg="http://schemas.microsoft.com/office/word/2010/wordprocessingGroup" xmlns:wpi="http://schemas.microsoft.com/office/word/2010/wordprocessingInk" xmlns:wne="http://schemas.microsoft.com/office/word/2006/wordml" xmlns:wps="http://schemas.microsoft.com/office/word/2010/wordprocessingShape" mc:Ignorable="w14 w15 w16se w16cid wp14">
+<w:ftr xmlns:wpc="http://schemas.microsoft.com/office/word/2010/wordprocessingCanvas" xmlns:mc="http://schemas.openxmlformats.org/markup-compatibility/2006" xmlns:o="urn:schemas-microsoft-com:office:office" xmlns:r="http://schemas.openxmlformats.org/officeDocument/2006/relationships" xmlns:m="http://schemas.openxmlformats.org/officeDocument/2006/math" xmlns:v="urn:schemas-microsoft-com:vml" xmlns:wp14="http://schemas.microsoft.com/office/word/2010/wordprocessingDrawing" xmlns:wp="http://schemas.openxmlformats.org/drawingml/2006/wordprocessingDrawing" xmlns:w10="urn:schemas-microsoft-com:office:word" xmlns:w="http://schemas.openxmlformats.org/wordprocessingml/2006/main" xmlns:w14="http://schemas.microsoft.com/office/word/2010/wordml" xmlns:w15="http://schemas.microsoft.com/office/word/2012/wordml" xmlns:wpg="http://schemas.microsoft.com/office/word/2010/wordprocessingGroup" xmlns:wpi="http://schemas.microsoft.com/office/word/2010/wordprocessingInk" xmlns:wne="http://schemas.microsoft.com/office/word/2006/wordml" xmlns:wps="http://schemas.microsoft.com/office/word/2010/wordprocessingShape" mc:Ignorable="w14 w15 wp14">
   <w:sdt>
     <w:sdtPr>
       <w:rPr>
@@ -3734,7 +3406,7 @@
     <w:sdtContent>
       <w:p>
         <w:pPr>
-          <w:pStyle w:val="Footer"/>
+          <w:pStyle w:val="Piedepgina"/>
           <w:jc w:val="right"/>
         </w:pPr>
         <w:r>
@@ -3757,7 +3429,7 @@
             <w:noProof/>
             <w:lang w:val="es-ES"/>
           </w:rPr>
-          <w:t>12</w:t>
+          <w:t>1</w:t>
         </w:r>
         <w:r>
           <w:fldChar w:fldCharType="end"/>
@@ -3773,14 +3445,14 @@
   </w:sdt>
   <w:p>
     <w:pPr>
-      <w:pStyle w:val="Footer"/>
+      <w:pStyle w:val="Piedepgina"/>
     </w:pPr>
   </w:p>
 </w:ftr>
 </file>
 
 <file path=word/footnotes.xml><?xml version="1.0" encoding="utf-8"?>
-<w:footnotes xmlns:wpc="http://schemas.microsoft.com/office/word/2010/wordprocessingCanvas" xmlns:cx="http://schemas.microsoft.com/office/drawing/2014/chartex" xmlns:cx1="http://schemas.microsoft.com/office/drawing/2015/9/8/chartex" xmlns:cx2="http://schemas.microsoft.com/office/drawing/2015/10/21/chartex" xmlns:cx3="http://schemas.microsoft.com/office/drawing/2016/5/9/chartex" xmlns:cx4="http://schemas.microsoft.com/office/drawing/2016/5/10/chartex" xmlns:cx5="http://schemas.microsoft.com/office/drawing/2016/5/11/chartex" xmlns:cx6="http://schemas.microsoft.com/office/drawing/2016/5/12/chartex" xmlns:cx7="http://schemas.microsoft.com/office/drawing/2016/5/13/chartex" xmlns:cx8="http://schemas.microsoft.com/office/drawing/2016/5/14/chartex" xmlns:mc="http://schemas.openxmlformats.org/markup-compatibility/2006" xmlns:aink="http://schemas.microsoft.com/office/drawing/2016/ink" xmlns:am3d="http://schemas.microsoft.com/office/drawing/2017/model3d" xmlns:o="urn:schemas-microsoft-com:office:office" xmlns:r="http://schemas.openxmlformats.org/officeDocument/2006/relationships" xmlns:m="http://schemas.openxmlformats.org/officeDocument/2006/math" xmlns:v="urn:schemas-microsoft-com:vml" xmlns:wp14="http://schemas.microsoft.com/office/word/2010/wordprocessingDrawing" xmlns:wp="http://schemas.openxmlformats.org/drawingml/2006/wordprocessingDrawing" xmlns:w10="urn:schemas-microsoft-com:office:word" xmlns:w="http://schemas.openxmlformats.org/wordprocessingml/2006/main" xmlns:w14="http://schemas.microsoft.com/office/word/2010/wordml" xmlns:w15="http://schemas.microsoft.com/office/word/2012/wordml" xmlns:w16cid="http://schemas.microsoft.com/office/word/2016/wordml/cid" xmlns:w16se="http://schemas.microsoft.com/office/word/2015/wordml/symex" xmlns:wpg="http://schemas.microsoft.com/office/word/2010/wordprocessingGroup" xmlns:wpi="http://schemas.microsoft.com/office/word/2010/wordprocessingInk" xmlns:wne="http://schemas.microsoft.com/office/word/2006/wordml" xmlns:wps="http://schemas.microsoft.com/office/word/2010/wordprocessingShape" mc:Ignorable="w14 w15 w16se w16cid wp14">
+<w:footnotes xmlns:wpc="http://schemas.microsoft.com/office/word/2010/wordprocessingCanvas" xmlns:mc="http://schemas.openxmlformats.org/markup-compatibility/2006" xmlns:o="urn:schemas-microsoft-com:office:office" xmlns:r="http://schemas.openxmlformats.org/officeDocument/2006/relationships" xmlns:m="http://schemas.openxmlformats.org/officeDocument/2006/math" xmlns:v="urn:schemas-microsoft-com:vml" xmlns:wp14="http://schemas.microsoft.com/office/word/2010/wordprocessingDrawing" xmlns:wp="http://schemas.openxmlformats.org/drawingml/2006/wordprocessingDrawing" xmlns:w10="urn:schemas-microsoft-com:office:word" xmlns:w="http://schemas.openxmlformats.org/wordprocessingml/2006/main" xmlns:w14="http://schemas.microsoft.com/office/word/2010/wordml" xmlns:w15="http://schemas.microsoft.com/office/word/2012/wordml" xmlns:wpg="http://schemas.microsoft.com/office/word/2010/wordprocessingGroup" xmlns:wpi="http://schemas.microsoft.com/office/word/2010/wordprocessingInk" xmlns:wne="http://schemas.microsoft.com/office/word/2006/wordml" xmlns:wps="http://schemas.microsoft.com/office/word/2010/wordprocessingShape" mc:Ignorable="w14 w15 wp14">
   <w:footnote w:type="separator" w:id="-1">
     <w:p>
       <w:pPr>
@@ -3805,7 +3477,7 @@
 </file>
 
 <file path=word/numbering.xml><?xml version="1.0" encoding="utf-8"?>
-<w:numbering xmlns:wpc="http://schemas.microsoft.com/office/word/2010/wordprocessingCanvas" xmlns:cx="http://schemas.microsoft.com/office/drawing/2014/chartex" xmlns:cx1="http://schemas.microsoft.com/office/drawing/2015/9/8/chartex" xmlns:cx2="http://schemas.microsoft.com/office/drawing/2015/10/21/chartex" xmlns:cx3="http://schemas.microsoft.com/office/drawing/2016/5/9/chartex" xmlns:cx4="http://schemas.microsoft.com/office/drawing/2016/5/10/chartex" xmlns:cx5="http://schemas.microsoft.com/office/drawing/2016/5/11/chartex" xmlns:cx6="http://schemas.microsoft.com/office/drawing/2016/5/12/chartex" xmlns:cx7="http://schemas.microsoft.com/office/drawing/2016/5/13/chartex" xmlns:cx8="http://schemas.microsoft.com/office/drawing/2016/5/14/chartex" xmlns:mc="http://schemas.openxmlformats.org/markup-compatibility/2006" xmlns:aink="http://schemas.microsoft.com/office/drawing/2016/ink" xmlns:am3d="http://schemas.microsoft.com/office/drawing/2017/model3d" xmlns:o="urn:schemas-microsoft-com:office:office" xmlns:r="http://schemas.openxmlformats.org/officeDocument/2006/relationships" xmlns:m="http://schemas.openxmlformats.org/officeDocument/2006/math" xmlns:v="urn:schemas-microsoft-com:vml" xmlns:wp14="http://schemas.microsoft.com/office/word/2010/wordprocessingDrawing" xmlns:wp="http://schemas.openxmlformats.org/drawingml/2006/wordprocessingDrawing" xmlns:w10="urn:schemas-microsoft-com:office:word" xmlns:w="http://schemas.openxmlformats.org/wordprocessingml/2006/main" xmlns:w14="http://schemas.microsoft.com/office/word/2010/wordml" xmlns:w15="http://schemas.microsoft.com/office/word/2012/wordml" xmlns:w16cid="http://schemas.microsoft.com/office/word/2016/wordml/cid" xmlns:w16se="http://schemas.microsoft.com/office/word/2015/wordml/symex" xmlns:wpg="http://schemas.microsoft.com/office/word/2010/wordprocessingGroup" xmlns:wpi="http://schemas.microsoft.com/office/word/2010/wordprocessingInk" xmlns:wne="http://schemas.microsoft.com/office/word/2006/wordml" xmlns:wps="http://schemas.microsoft.com/office/word/2010/wordprocessingShape" mc:Ignorable="w14 w15 w16se w16cid wp14">
+<w:numbering xmlns:wpc="http://schemas.microsoft.com/office/word/2010/wordprocessingCanvas" xmlns:mc="http://schemas.openxmlformats.org/markup-compatibility/2006" xmlns:o="urn:schemas-microsoft-com:office:office" xmlns:r="http://schemas.openxmlformats.org/officeDocument/2006/relationships" xmlns:m="http://schemas.openxmlformats.org/officeDocument/2006/math" xmlns:v="urn:schemas-microsoft-com:vml" xmlns:wp14="http://schemas.microsoft.com/office/word/2010/wordprocessingDrawing" xmlns:wp="http://schemas.openxmlformats.org/drawingml/2006/wordprocessingDrawing" xmlns:w10="urn:schemas-microsoft-com:office:word" xmlns:w="http://schemas.openxmlformats.org/wordprocessingml/2006/main" xmlns:w14="http://schemas.microsoft.com/office/word/2010/wordml" xmlns:w15="http://schemas.microsoft.com/office/word/2012/wordml" xmlns:wpg="http://schemas.microsoft.com/office/word/2010/wordprocessingGroup" xmlns:wpi="http://schemas.microsoft.com/office/word/2010/wordprocessingInk" xmlns:wne="http://schemas.microsoft.com/office/word/2006/wordml" xmlns:wps="http://schemas.microsoft.com/office/word/2010/wordprocessingShape" mc:Ignorable="w14 w15 wp14">
   <w:abstractNum w:abstractNumId="0" w15:restartNumberingAfterBreak="0">
     <w:nsid w:val="16EC0F62"/>
     <w:multiLevelType w:val="hybridMultilevel"/>
@@ -4474,7 +4146,7 @@
 </file>
 
 <file path=word/styles.xml><?xml version="1.0" encoding="utf-8"?>
-<w:styles xmlns:mc="http://schemas.openxmlformats.org/markup-compatibility/2006" xmlns:r="http://schemas.openxmlformats.org/officeDocument/2006/relationships" xmlns:w="http://schemas.openxmlformats.org/wordprocessingml/2006/main" xmlns:w14="http://schemas.microsoft.com/office/word/2010/wordml" xmlns:w15="http://schemas.microsoft.com/office/word/2012/wordml" xmlns:w16cid="http://schemas.microsoft.com/office/word/2016/wordml/cid" xmlns:w16se="http://schemas.microsoft.com/office/word/2015/wordml/symex" mc:Ignorable="w14 w15 w16se w16cid">
+<w:styles xmlns:mc="http://schemas.openxmlformats.org/markup-compatibility/2006" xmlns:r="http://schemas.openxmlformats.org/officeDocument/2006/relationships" xmlns:w="http://schemas.openxmlformats.org/wordprocessingml/2006/main" xmlns:w14="http://schemas.microsoft.com/office/word/2010/wordml" xmlns:w15="http://schemas.microsoft.com/office/word/2012/wordml" mc:Ignorable="w14 w15">
   <w:docDefaults>
     <w:rPrDefault>
       <w:rPr>
@@ -4490,7 +4162,7 @@
       </w:pPr>
     </w:pPrDefault>
   </w:docDefaults>
-  <w:latentStyles w:defLockedState="0" w:defUIPriority="99" w:defSemiHidden="0" w:defUnhideWhenUsed="0" w:defQFormat="0" w:count="375">
+  <w:latentStyles w:defLockedState="0" w:defUIPriority="99" w:defSemiHidden="0" w:defUnhideWhenUsed="0" w:defQFormat="0" w:count="371">
     <w:lsdException w:name="Normal" w:uiPriority="0" w:qFormat="1"/>
     <w:lsdException w:name="heading 1" w:uiPriority="9" w:qFormat="1"/>
     <w:lsdException w:name="heading 2" w:semiHidden="1" w:uiPriority="9" w:unhideWhenUsed="1" w:qFormat="1"/>
@@ -4862,10 +4534,6 @@
     <w:lsdException w:name="List Table 5 Dark Accent 6" w:uiPriority="50"/>
     <w:lsdException w:name="List Table 6 Colorful Accent 6" w:uiPriority="51"/>
     <w:lsdException w:name="List Table 7 Colorful Accent 6" w:uiPriority="52"/>
-    <w:lsdException w:name="Mention" w:semiHidden="1" w:unhideWhenUsed="1"/>
-    <w:lsdException w:name="Smart Hyperlink" w:semiHidden="1" w:unhideWhenUsed="1"/>
-    <w:lsdException w:name="Hashtag" w:semiHidden="1" w:unhideWhenUsed="1"/>
-    <w:lsdException w:name="Unresolved Mention" w:semiHidden="1" w:unhideWhenUsed="1"/>
   </w:latentStyles>
   <w:style w:type="paragraph" w:default="1" w:styleId="Normal">
     <w:name w:val="Normal"/>
@@ -4875,11 +4543,11 @@
       <w:spacing w:line="256" w:lineRule="auto"/>
     </w:pPr>
   </w:style>
-  <w:style w:type="paragraph" w:styleId="Heading1">
+  <w:style w:type="paragraph" w:styleId="Ttulo1">
     <w:name w:val="heading 1"/>
     <w:basedOn w:val="Normal"/>
     <w:next w:val="Normal"/>
-    <w:link w:val="Heading1Char"/>
+    <w:link w:val="Ttulo1Car"/>
     <w:uiPriority w:val="9"/>
     <w:qFormat/>
     <w:rsid w:val="00730D5F"/>
@@ -4898,11 +4566,11 @@
       <w:szCs w:val="28"/>
     </w:rPr>
   </w:style>
-  <w:style w:type="paragraph" w:styleId="Heading2">
+  <w:style w:type="paragraph" w:styleId="Ttulo2">
     <w:name w:val="heading 2"/>
     <w:basedOn w:val="Normal"/>
     <w:next w:val="Normal"/>
-    <w:link w:val="Heading2Char"/>
+    <w:link w:val="Ttulo2Car"/>
     <w:uiPriority w:val="9"/>
     <w:semiHidden/>
     <w:unhideWhenUsed/>
@@ -4921,13 +4589,13 @@
       <w:szCs w:val="26"/>
     </w:rPr>
   </w:style>
-  <w:style w:type="character" w:default="1" w:styleId="DefaultParagraphFont">
+  <w:style w:type="character" w:default="1" w:styleId="Fuentedeprrafopredeter">
     <w:name w:val="Default Paragraph Font"/>
     <w:uiPriority w:val="1"/>
     <w:semiHidden/>
     <w:unhideWhenUsed/>
   </w:style>
-  <w:style w:type="table" w:default="1" w:styleId="TableNormal">
+  <w:style w:type="table" w:default="1" w:styleId="Tablanormal">
     <w:name w:val="Normal Table"/>
     <w:uiPriority w:val="99"/>
     <w:semiHidden/>
@@ -4942,17 +4610,17 @@
       </w:tblCellMar>
     </w:tblPr>
   </w:style>
-  <w:style w:type="numbering" w:default="1" w:styleId="NoList">
+  <w:style w:type="numbering" w:default="1" w:styleId="Sinlista">
     <w:name w:val="No List"/>
     <w:uiPriority w:val="99"/>
     <w:semiHidden/>
     <w:unhideWhenUsed/>
   </w:style>
-  <w:style w:type="paragraph" w:styleId="Title">
+  <w:style w:type="paragraph" w:styleId="Puesto">
     <w:name w:val="Title"/>
     <w:basedOn w:val="Normal"/>
     <w:next w:val="Normal"/>
-    <w:link w:val="TitleChar"/>
+    <w:link w:val="PuestoCar"/>
     <w:uiPriority w:val="10"/>
     <w:qFormat/>
     <w:rsid w:val="00730D5F"/>
@@ -4968,10 +4636,10 @@
       <w:szCs w:val="56"/>
     </w:rPr>
   </w:style>
-  <w:style w:type="character" w:customStyle="1" w:styleId="TitleChar">
-    <w:name w:val="Title Char"/>
-    <w:basedOn w:val="DefaultParagraphFont"/>
-    <w:link w:val="Title"/>
+  <w:style w:type="character" w:customStyle="1" w:styleId="PuestoCar">
+    <w:name w:val="Puesto Car"/>
+    <w:basedOn w:val="Fuentedeprrafopredeter"/>
+    <w:link w:val="Puesto"/>
     <w:uiPriority w:val="10"/>
     <w:rsid w:val="00730D5F"/>
     <w:rPr>
@@ -4993,10 +4661,10 @@
       <w:contextualSpacing/>
     </w:pPr>
   </w:style>
-  <w:style w:type="character" w:customStyle="1" w:styleId="Heading1Char">
-    <w:name w:val="Heading 1 Char"/>
-    <w:basedOn w:val="DefaultParagraphFont"/>
-    <w:link w:val="Heading1"/>
+  <w:style w:type="character" w:customStyle="1" w:styleId="Ttulo1Car">
+    <w:name w:val="Título 1 Car"/>
+    <w:basedOn w:val="Fuentedeprrafopredeter"/>
+    <w:link w:val="Ttulo1"/>
     <w:uiPriority w:val="9"/>
     <w:rsid w:val="00730D5F"/>
     <w:rPr>
@@ -5008,9 +4676,9 @@
       <w:szCs w:val="28"/>
     </w:rPr>
   </w:style>
-  <w:style w:type="character" w:styleId="Hyperlink">
+  <w:style w:type="character" w:styleId="Hipervnculo">
     <w:name w:val="Hyperlink"/>
-    <w:basedOn w:val="DefaultParagraphFont"/>
+    <w:basedOn w:val="Fuentedeprrafopredeter"/>
     <w:uiPriority w:val="99"/>
     <w:unhideWhenUsed/>
     <w:rsid w:val="00730D5F"/>
@@ -5019,7 +4687,7 @@
       <w:u w:val="single"/>
     </w:rPr>
   </w:style>
-  <w:style w:type="paragraph" w:styleId="TOC1">
+  <w:style w:type="paragraph" w:styleId="TDC1">
     <w:name w:val="toc 1"/>
     <w:basedOn w:val="Normal"/>
     <w:next w:val="Normal"/>
@@ -5031,7 +4699,7 @@
       <w:spacing w:after="100"/>
     </w:pPr>
   </w:style>
-  <w:style w:type="paragraph" w:styleId="TOC2">
+  <w:style w:type="paragraph" w:styleId="TDC2">
     <w:name w:val="toc 2"/>
     <w:basedOn w:val="Normal"/>
     <w:next w:val="Normal"/>
@@ -5045,10 +4713,10 @@
       <w:ind w:left="220"/>
     </w:pPr>
   </w:style>
-  <w:style w:type="paragraph" w:styleId="Header">
+  <w:style w:type="paragraph" w:styleId="Encabezado">
     <w:name w:val="header"/>
     <w:basedOn w:val="Normal"/>
-    <w:link w:val="HeaderChar"/>
+    <w:link w:val="EncabezadoCar"/>
     <w:uiPriority w:val="99"/>
     <w:unhideWhenUsed/>
     <w:rsid w:val="00730D5F"/>
@@ -5060,17 +4728,17 @@
       <w:spacing w:after="0" w:line="240" w:lineRule="auto"/>
     </w:pPr>
   </w:style>
-  <w:style w:type="character" w:customStyle="1" w:styleId="HeaderChar">
-    <w:name w:val="Header Char"/>
-    <w:basedOn w:val="DefaultParagraphFont"/>
-    <w:link w:val="Header"/>
+  <w:style w:type="character" w:customStyle="1" w:styleId="EncabezadoCar">
+    <w:name w:val="Encabezado Car"/>
+    <w:basedOn w:val="Fuentedeprrafopredeter"/>
+    <w:link w:val="Encabezado"/>
     <w:uiPriority w:val="99"/>
     <w:rsid w:val="00730D5F"/>
   </w:style>
-  <w:style w:type="paragraph" w:styleId="Footer">
+  <w:style w:type="paragraph" w:styleId="Piedepgina">
     <w:name w:val="footer"/>
     <w:basedOn w:val="Normal"/>
-    <w:link w:val="FooterChar"/>
+    <w:link w:val="PiedepginaCar"/>
     <w:uiPriority w:val="99"/>
     <w:unhideWhenUsed/>
     <w:rsid w:val="00730D5F"/>
@@ -5082,14 +4750,14 @@
       <w:spacing w:after="0" w:line="240" w:lineRule="auto"/>
     </w:pPr>
   </w:style>
-  <w:style w:type="character" w:customStyle="1" w:styleId="FooterChar">
-    <w:name w:val="Footer Char"/>
-    <w:basedOn w:val="DefaultParagraphFont"/>
-    <w:link w:val="Footer"/>
+  <w:style w:type="character" w:customStyle="1" w:styleId="PiedepginaCar">
+    <w:name w:val="Pie de página Car"/>
+    <w:basedOn w:val="Fuentedeprrafopredeter"/>
+    <w:link w:val="Piedepgina"/>
     <w:uiPriority w:val="99"/>
     <w:rsid w:val="00730D5F"/>
   </w:style>
-  <w:style w:type="paragraph" w:styleId="ListParagraph">
+  <w:style w:type="paragraph" w:styleId="Prrafodelista">
     <w:name w:val="List Paragraph"/>
     <w:basedOn w:val="Normal"/>
     <w:uiPriority w:val="34"/>
@@ -5116,10 +4784,10 @@
       <w:lang w:eastAsia="es-AR"/>
     </w:rPr>
   </w:style>
-  <w:style w:type="character" w:customStyle="1" w:styleId="Heading2Char">
-    <w:name w:val="Heading 2 Char"/>
-    <w:basedOn w:val="DefaultParagraphFont"/>
-    <w:link w:val="Heading2"/>
+  <w:style w:type="character" w:customStyle="1" w:styleId="Ttulo2Car">
+    <w:name w:val="Título 2 Car"/>
+    <w:basedOn w:val="Fuentedeprrafopredeter"/>
+    <w:link w:val="Ttulo2"/>
     <w:uiPriority w:val="9"/>
     <w:semiHidden/>
     <w:rsid w:val="00D13DD7"/>
@@ -5130,9 +4798,9 @@
       <w:szCs w:val="26"/>
     </w:rPr>
   </w:style>
-  <w:style w:type="character" w:styleId="UnresolvedMention">
+  <w:style w:type="character" w:customStyle="1" w:styleId="UnresolvedMention">
     <w:name w:val="Unresolved Mention"/>
-    <w:basedOn w:val="DefaultParagraphFont"/>
+    <w:basedOn w:val="Fuentedeprrafopredeter"/>
     <w:uiPriority w:val="99"/>
     <w:semiHidden/>
     <w:unhideWhenUsed/>
@@ -5142,10 +4810,10 @@
       <w:shd w:val="clear" w:color="auto" w:fill="E6E6E6"/>
     </w:rPr>
   </w:style>
-  <w:style w:type="paragraph" w:styleId="EndnoteText">
+  <w:style w:type="paragraph" w:styleId="Textonotaalfinal">
     <w:name w:val="endnote text"/>
     <w:basedOn w:val="Normal"/>
-    <w:link w:val="EndnoteTextChar"/>
+    <w:link w:val="TextonotaalfinalCar"/>
     <w:uiPriority w:val="99"/>
     <w:semiHidden/>
     <w:unhideWhenUsed/>
@@ -5158,10 +4826,10 @@
       <w:szCs w:val="20"/>
     </w:rPr>
   </w:style>
-  <w:style w:type="character" w:customStyle="1" w:styleId="EndnoteTextChar">
-    <w:name w:val="Endnote Text Char"/>
-    <w:basedOn w:val="DefaultParagraphFont"/>
-    <w:link w:val="EndnoteText"/>
+  <w:style w:type="character" w:customStyle="1" w:styleId="TextonotaalfinalCar">
+    <w:name w:val="Texto nota al final Car"/>
+    <w:basedOn w:val="Fuentedeprrafopredeter"/>
+    <w:link w:val="Textonotaalfinal"/>
     <w:uiPriority w:val="99"/>
     <w:semiHidden/>
     <w:rsid w:val="00233AE4"/>
@@ -5170,9 +4838,9 @@
       <w:szCs w:val="20"/>
     </w:rPr>
   </w:style>
-  <w:style w:type="character" w:styleId="EndnoteReference">
+  <w:style w:type="character" w:styleId="Refdenotaalfinal">
     <w:name w:val="endnote reference"/>
-    <w:basedOn w:val="DefaultParagraphFont"/>
+    <w:basedOn w:val="Fuentedeprrafopredeter"/>
     <w:uiPriority w:val="99"/>
     <w:semiHidden/>
     <w:unhideWhenUsed/>
@@ -5484,7 +5152,7 @@
 </file>
 
 <file path=customXml/itemProps1.xml><?xml version="1.0" encoding="utf-8"?>
-<ds:datastoreItem xmlns:ds="http://schemas.openxmlformats.org/officeDocument/2006/customXml" ds:itemID="{CDD9573F-ABB3-45A5-8C65-5DBB53B31226}">
+<ds:datastoreItem xmlns:ds="http://schemas.openxmlformats.org/officeDocument/2006/customXml" ds:itemID="{F4BAA182-3EB0-44D1-92DA-AD1A25D6CAFB}">
   <ds:schemaRefs>
     <ds:schemaRef ds:uri="http://schemas.openxmlformats.org/officeDocument/2006/bibliography"/>
   </ds:schemaRefs>

</xml_diff>

<commit_message>
Agregadas clases de EEPROM y correcion de errores
</commit_message>
<xml_diff>
--- a/Informe Final/Eagal - Informe final del proyecto - v1.docx
+++ b/Informe Final/Eagal - Informe final del proyecto - v1.docx
@@ -1,6 +1,6 @@
 
 <file path=word/document.xml><?xml version="1.0" encoding="utf-8"?>
-<w:document xmlns:wpc="http://schemas.microsoft.com/office/word/2010/wordprocessingCanvas" xmlns:mc="http://schemas.openxmlformats.org/markup-compatibility/2006" xmlns:o="urn:schemas-microsoft-com:office:office" xmlns:r="http://schemas.openxmlformats.org/officeDocument/2006/relationships" xmlns:m="http://schemas.openxmlformats.org/officeDocument/2006/math" xmlns:v="urn:schemas-microsoft-com:vml" xmlns:wp14="http://schemas.microsoft.com/office/word/2010/wordprocessingDrawing" xmlns:wp="http://schemas.openxmlformats.org/drawingml/2006/wordprocessingDrawing" xmlns:w10="urn:schemas-microsoft-com:office:word" xmlns:w="http://schemas.openxmlformats.org/wordprocessingml/2006/main" xmlns:w14="http://schemas.microsoft.com/office/word/2010/wordml" xmlns:w15="http://schemas.microsoft.com/office/word/2012/wordml" xmlns:wpg="http://schemas.microsoft.com/office/word/2010/wordprocessingGroup" xmlns:wpi="http://schemas.microsoft.com/office/word/2010/wordprocessingInk" xmlns:wne="http://schemas.microsoft.com/office/word/2006/wordml" xmlns:wps="http://schemas.microsoft.com/office/word/2010/wordprocessingShape" mc:Ignorable="w14 w15 wp14">
+<w:document xmlns:wpc="http://schemas.microsoft.com/office/word/2010/wordprocessingCanvas" xmlns:cx="http://schemas.microsoft.com/office/drawing/2014/chartex" xmlns:cx1="http://schemas.microsoft.com/office/drawing/2015/9/8/chartex" xmlns:cx2="http://schemas.microsoft.com/office/drawing/2015/10/21/chartex" xmlns:cx3="http://schemas.microsoft.com/office/drawing/2016/5/9/chartex" xmlns:cx4="http://schemas.microsoft.com/office/drawing/2016/5/10/chartex" xmlns:cx5="http://schemas.microsoft.com/office/drawing/2016/5/11/chartex" xmlns:cx6="http://schemas.microsoft.com/office/drawing/2016/5/12/chartex" xmlns:cx7="http://schemas.microsoft.com/office/drawing/2016/5/13/chartex" xmlns:cx8="http://schemas.microsoft.com/office/drawing/2016/5/14/chartex" xmlns:mc="http://schemas.openxmlformats.org/markup-compatibility/2006" xmlns:aink="http://schemas.microsoft.com/office/drawing/2016/ink" xmlns:am3d="http://schemas.microsoft.com/office/drawing/2017/model3d" xmlns:o="urn:schemas-microsoft-com:office:office" xmlns:r="http://schemas.openxmlformats.org/officeDocument/2006/relationships" xmlns:m="http://schemas.openxmlformats.org/officeDocument/2006/math" xmlns:v="urn:schemas-microsoft-com:vml" xmlns:wp14="http://schemas.microsoft.com/office/word/2010/wordprocessingDrawing" xmlns:wp="http://schemas.openxmlformats.org/drawingml/2006/wordprocessingDrawing" xmlns:w10="urn:schemas-microsoft-com:office:word" xmlns:w="http://schemas.openxmlformats.org/wordprocessingml/2006/main" xmlns:w14="http://schemas.microsoft.com/office/word/2010/wordml" xmlns:w15="http://schemas.microsoft.com/office/word/2012/wordml" xmlns:w16cid="http://schemas.microsoft.com/office/word/2016/wordml/cid" xmlns:w16se="http://schemas.microsoft.com/office/word/2015/wordml/symex" xmlns:wpg="http://schemas.microsoft.com/office/word/2010/wordprocessingGroup" xmlns:wpi="http://schemas.microsoft.com/office/word/2010/wordprocessingInk" xmlns:wne="http://schemas.microsoft.com/office/word/2006/wordml" xmlns:wps="http://schemas.microsoft.com/office/word/2010/wordprocessingShape" mc:Ignorable="w14 w15 w16se w16cid wp14">
   <w:body>
     <w:p>
       <w:pPr>
@@ -253,12 +253,21 @@
           <w:szCs w:val="32"/>
         </w:rPr>
       </w:pPr>
+      <w:proofErr w:type="spellStart"/>
       <w:r>
         <w:rPr>
           <w:sz w:val="32"/>
           <w:szCs w:val="32"/>
         </w:rPr>
-        <w:t>Garcia, Diego</w:t>
+        <w:t>Garcia</w:t>
+      </w:r>
+      <w:proofErr w:type="spellEnd"/>
+      <w:r>
+        <w:rPr>
+          <w:sz w:val="32"/>
+          <w:szCs w:val="32"/>
+        </w:rPr>
+        <w:t>, Diego</w:t>
       </w:r>
     </w:p>
     <w:p>
@@ -273,13 +282,31 @@
           <w:szCs w:val="32"/>
         </w:rPr>
       </w:pPr>
+      <w:proofErr w:type="spellStart"/>
       <w:r>
         <w:rPr>
           <w:sz w:val="32"/>
           <w:szCs w:val="32"/>
         </w:rPr>
-        <w:t>Martinez, Julian</w:t>
-      </w:r>
+        <w:t>Martinez</w:t>
+      </w:r>
+      <w:proofErr w:type="spellEnd"/>
+      <w:r>
+        <w:rPr>
+          <w:sz w:val="32"/>
+          <w:szCs w:val="32"/>
+        </w:rPr>
+        <w:t xml:space="preserve">, </w:t>
+      </w:r>
+      <w:proofErr w:type="spellStart"/>
+      <w:r>
+        <w:rPr>
+          <w:sz w:val="32"/>
+          <w:szCs w:val="32"/>
+        </w:rPr>
+        <w:t>Julian</w:t>
+      </w:r>
+      <w:proofErr w:type="spellEnd"/>
     </w:p>
     <w:p>
       <w:pPr>
@@ -349,21 +376,7 @@
             <w:rStyle w:val="Hipervnculo"/>
             <w:noProof/>
           </w:rPr>
-          <w:t>Intro</w:t>
-        </w:r>
-        <w:r>
-          <w:rPr>
-            <w:rStyle w:val="Hipervnculo"/>
-            <w:noProof/>
-          </w:rPr>
-          <w:t>d</w:t>
-        </w:r>
-        <w:r>
-          <w:rPr>
-            <w:rStyle w:val="Hipervnculo"/>
-            <w:noProof/>
-          </w:rPr>
-          <w:t>ucción:</w:t>
+          <w:t>Introducción:</w:t>
         </w:r>
         <w:r>
           <w:rPr>
@@ -774,6 +787,7 @@
         <w:rPr>
           <w:u w:val="single"/>
         </w:rPr>
+        <w:lastRenderedPageBreak/>
         <w:t>Introducción</w:t>
       </w:r>
       <w:bookmarkEnd w:id="0"/>
@@ -791,13 +805,29 @@
         <w:t>continuación,</w:t>
       </w:r>
       <w:r>
-        <w:t xml:space="preserve"> se describirán las funcionalidades y prestaciones propuestas por el producto Eagal. Su fin principal es proveer al usuario de un dispositivo el cual podrá utilizar como </w:t>
+        <w:t xml:space="preserve"> se describirán las funcionalidades y prestaciones propuestas por el producto </w:t>
+      </w:r>
+      <w:proofErr w:type="spellStart"/>
+      <w:r>
+        <w:t>Eagal</w:t>
+      </w:r>
+      <w:proofErr w:type="spellEnd"/>
+      <w:r>
+        <w:t xml:space="preserve">. Su fin principal es proveer al usuario de un dispositivo el cual podrá utilizar como </w:t>
       </w:r>
       <w:r>
         <w:t>reloj</w:t>
       </w:r>
       <w:r>
-        <w:t xml:space="preserve"> despertador inteligente, siendo este configurable totalmente desde una aplicación para dispositivos móviles Android. A su vez, Eagal posee una serie de sensores conectados que suministrarán información relevante al usuario mediante su pantalla táctil o en la aplicación. </w:t>
+        <w:t xml:space="preserve"> despertador inteligente, siendo este configurable totalmente desde una aplicación para dispositivos móviles Android. A su vez, </w:t>
+      </w:r>
+      <w:proofErr w:type="spellStart"/>
+      <w:r>
+        <w:t>Eagal</w:t>
+      </w:r>
+      <w:proofErr w:type="spellEnd"/>
+      <w:r>
+        <w:t xml:space="preserve"> posee una serie de sensores conectados que suministrarán información relevante al usuario mediante su pantalla táctil o en la aplicación. </w:t>
       </w:r>
     </w:p>
     <w:p>
@@ -806,7 +836,23 @@
         <w:jc w:val="both"/>
       </w:pPr>
       <w:r>
-        <w:t>El producto está diseñado para conectarse a Internet mediante una conexión Wi-Fi, mediante la cual proveerá los datos pertinentes a la nube para ser consultados por la aplicación así como también por esta vía recibirá las instrucciones necesarias para su configuración.</w:t>
+        <w:t xml:space="preserve">El producto está diseñado para conectarse a Internet mediante una conexión </w:t>
+      </w:r>
+      <w:proofErr w:type="spellStart"/>
+      <w:r>
+        <w:t>Wi</w:t>
+      </w:r>
+      <w:proofErr w:type="spellEnd"/>
+      <w:r>
+        <w:t xml:space="preserve">-Fi, mediante la cual proveerá los datos pertinentes a la nube para ser consultados por la </w:t>
+      </w:r>
+      <w:proofErr w:type="gramStart"/>
+      <w:r>
+        <w:t>aplicación</w:t>
+      </w:r>
+      <w:proofErr w:type="gramEnd"/>
+      <w:r>
+        <w:t xml:space="preserve"> así como también por esta vía recibirá las instrucciones necesarias para su configuración.</w:t>
       </w:r>
     </w:p>
     <w:p>
@@ -857,7 +903,14 @@
       </w:pPr>
       <w:r>
         <w:tab/>
-        <w:t>Eagal también tiene la capacidad mediante sus sensores, de medir la temperatura y humedad del ambiente donde se ubique, siendo esta una funcionalidad muy interesante para calefaccionar o refrigerar el lugar físico en el que se encuentra. Esta información puede ser vista tanto en la pantalla del dispositivo como a través de la aplicación, ya que la misma se actualiza cada un periodo de tiempo hacia la nube.</w:t>
+      </w:r>
+      <w:proofErr w:type="spellStart"/>
+      <w:r>
+        <w:t>Eagal</w:t>
+      </w:r>
+      <w:proofErr w:type="spellEnd"/>
+      <w:r>
+        <w:t xml:space="preserve"> también tiene la capacidad mediante sus sensores, de medir la temperatura y humedad del ambiente donde se ubique, siendo esta una funcionalidad muy interesante para calefaccionar o refrigerar el lugar físico en el que se encuentra. Esta información puede ser vista tanto en la pantalla del dispositivo como a través de la aplicación, ya que la misma se actualiza cada un periodo de tiempo hacia la nube.</w:t>
       </w:r>
     </w:p>
     <w:p>
@@ -866,7 +919,15 @@
       </w:pPr>
       <w:r>
         <w:tab/>
-        <w:t>Adicionalmente a la temperatura ambiente, Eagal realiza consultas</w:t>
+        <w:t xml:space="preserve">Adicionalmente a la temperatura ambiente, </w:t>
+      </w:r>
+      <w:proofErr w:type="spellStart"/>
+      <w:r>
+        <w:t>Eagal</w:t>
+      </w:r>
+      <w:proofErr w:type="spellEnd"/>
+      <w:r>
+        <w:t xml:space="preserve"> realiza consultas</w:t>
       </w:r>
       <w:r>
         <w:t xml:space="preserve"> periódicas mediante internet</w:t>
@@ -929,6 +990,7 @@
         <w:rPr>
           <w:u w:val="single"/>
         </w:rPr>
+        <w:lastRenderedPageBreak/>
         <w:t>Informe de desarrollo</w:t>
       </w:r>
     </w:p>
@@ -1005,8 +1067,21 @@
         </w:numPr>
       </w:pPr>
       <w:r>
-        <w:t>Microcontrolador Particle Proton</w:t>
-      </w:r>
+        <w:t xml:space="preserve">Microcontrolador </w:t>
+      </w:r>
+      <w:proofErr w:type="spellStart"/>
+      <w:r>
+        <w:t>Particle</w:t>
+      </w:r>
+      <w:proofErr w:type="spellEnd"/>
+      <w:r>
+        <w:t xml:space="preserve"> </w:t>
+      </w:r>
+      <w:proofErr w:type="spellStart"/>
+      <w:r>
+        <w:t>Proton</w:t>
+      </w:r>
+      <w:proofErr w:type="spellEnd"/>
       <w:r>
         <w:t xml:space="preserve"> (P0)</w:t>
       </w:r>
@@ -1032,7 +1107,15 @@
         </w:numPr>
       </w:pPr>
       <w:r>
-        <w:t xml:space="preserve">Microcontrolador ARM Cortex M3. </w:t>
+        <w:t xml:space="preserve">Microcontrolador ARM </w:t>
+      </w:r>
+      <w:proofErr w:type="spellStart"/>
+      <w:r>
+        <w:t>Cortex</w:t>
+      </w:r>
+      <w:proofErr w:type="spellEnd"/>
+      <w:r>
+        <w:t xml:space="preserve"> M3. </w:t>
       </w:r>
     </w:p>
     <w:p>
@@ -1043,14 +1126,35 @@
           <w:numId w:val="2"/>
         </w:numPr>
       </w:pPr>
-      <w:r>
-        <w:t xml:space="preserve">Wi-Fi Module: Este módulo lo utilizamos </w:t>
+      <w:proofErr w:type="spellStart"/>
+      <w:r>
+        <w:t>Wi</w:t>
+      </w:r>
+      <w:proofErr w:type="spellEnd"/>
+      <w:r>
+        <w:t xml:space="preserve">-Fi Module: Este módulo lo utilizamos </w:t>
       </w:r>
       <w:r>
         <w:t>para comunicar el embeb</w:t>
       </w:r>
       <w:r>
-        <w:t>ido con la aplicación, por medio del servidor que proporciona el Particle Proton en la nube.</w:t>
+        <w:t xml:space="preserve">ido con la aplicación, por medio del servidor que proporciona el </w:t>
+      </w:r>
+      <w:proofErr w:type="spellStart"/>
+      <w:r>
+        <w:t>Particle</w:t>
+      </w:r>
+      <w:proofErr w:type="spellEnd"/>
+      <w:r>
+        <w:t xml:space="preserve"> </w:t>
+      </w:r>
+      <w:proofErr w:type="spellStart"/>
+      <w:r>
+        <w:t>Proton</w:t>
+      </w:r>
+      <w:proofErr w:type="spellEnd"/>
+      <w:r>
+        <w:t xml:space="preserve"> en la nube.</w:t>
       </w:r>
     </w:p>
     <w:p>
@@ -1062,7 +1166,15 @@
         </w:numPr>
       </w:pPr>
       <w:r>
-        <w:t>Fuente Alimentación: Photon se alimenta con un cable USB Micro B directamente en el conector VIN</w:t>
+        <w:t xml:space="preserve">Fuente Alimentación: </w:t>
+      </w:r>
+      <w:proofErr w:type="spellStart"/>
+      <w:r>
+        <w:t>Photon</w:t>
+      </w:r>
+      <w:proofErr w:type="spellEnd"/>
+      <w:r>
+        <w:t xml:space="preserve"> se alimenta con un cable USB Micro B directamente en el conector VIN</w:t>
       </w:r>
       <w:r>
         <w:t>, el voltaje requerido debe estar entre 3,6 y 5.5VDC.</w:t>
@@ -1116,10 +1228,34 @@
         <w:t xml:space="preserve"> KY-004</w:t>
       </w:r>
       <w:r>
-        <w:t xml:space="preserve">: Es un módulo preparado con resistencia pull down </w:t>
-      </w:r>
-      <w:r>
-        <w:t xml:space="preserve">para eliminar el ruido que puede generar falsos estados y un botón tactil. </w:t>
+        <w:t xml:space="preserve">: Es un módulo preparado con resistencia </w:t>
+      </w:r>
+      <w:proofErr w:type="spellStart"/>
+      <w:r>
+        <w:t>pull</w:t>
+      </w:r>
+      <w:proofErr w:type="spellEnd"/>
+      <w:r>
+        <w:t xml:space="preserve"> </w:t>
+      </w:r>
+      <w:proofErr w:type="spellStart"/>
+      <w:r>
+        <w:t>down</w:t>
+      </w:r>
+      <w:proofErr w:type="spellEnd"/>
+      <w:r>
+        <w:t xml:space="preserve"> </w:t>
+      </w:r>
+      <w:r>
+        <w:t xml:space="preserve">para eliminar el ruido que puede generar falsos estados y un botón </w:t>
+      </w:r>
+      <w:proofErr w:type="spellStart"/>
+      <w:r>
+        <w:t>tactil</w:t>
+      </w:r>
+      <w:proofErr w:type="spellEnd"/>
+      <w:r>
+        <w:t xml:space="preserve">. </w:t>
       </w:r>
       <w:r>
         <w:t>Se alimenta con 5V</w:t>
@@ -1140,16 +1276,37 @@
         </w:numPr>
       </w:pPr>
       <w:r>
-        <w:t xml:space="preserve">Pantalla Nextion </w:t>
-      </w:r>
-      <w:r>
-        <w:t xml:space="preserve">Enhanced </w:t>
+        <w:t xml:space="preserve">Pantalla </w:t>
+      </w:r>
+      <w:proofErr w:type="spellStart"/>
+      <w:r>
+        <w:t>Nextion</w:t>
+      </w:r>
+      <w:proofErr w:type="spellEnd"/>
+      <w:r>
+        <w:t xml:space="preserve"> </w:t>
+      </w:r>
+      <w:proofErr w:type="spellStart"/>
+      <w:r>
+        <w:t>Enhanced</w:t>
+      </w:r>
+      <w:proofErr w:type="spellEnd"/>
+      <w:r>
+        <w:t xml:space="preserve"> </w:t>
       </w:r>
       <w:r>
         <w:t>3,5’’</w:t>
       </w:r>
       <w:r>
-        <w:t>: Es una pantalla TFT con un panel táctil. La misma posee un micro basado en ARM, una memoria flash dedicada al control de la pantalla y una memoria DRAM para gestionar el hardware y la actualización de la pantalla.</w:t>
+        <w:t xml:space="preserve">: Es una pantalla TFT con un panel táctil. La misma posee un micro basado en ARM, una memoria </w:t>
+      </w:r>
+      <w:proofErr w:type="gramStart"/>
+      <w:r>
+        <w:t>flash</w:t>
+      </w:r>
+      <w:proofErr w:type="gramEnd"/>
+      <w:r>
+        <w:t xml:space="preserve"> dedicada al control de la pantalla y una memoria DRAM para gestionar el hardware y la actualización de la pantalla.</w:t>
       </w:r>
     </w:p>
     <w:p>
@@ -1178,8 +1335,13 @@
           <w:numId w:val="2"/>
         </w:numPr>
       </w:pPr>
-      <w:r>
-        <w:t>Protoboard: Sirve</w:t>
+      <w:proofErr w:type="spellStart"/>
+      <w:r>
+        <w:t>Protoboard</w:t>
+      </w:r>
+      <w:proofErr w:type="spellEnd"/>
+      <w:r>
+        <w:t>: Sirve</w:t>
       </w:r>
       <w:r>
         <w:t xml:space="preserve"> de soporte para el cableado entre los distintos dispositivos con el </w:t>
@@ -1191,7 +1353,15 @@
         <w:t>conectar</w:t>
       </w:r>
       <w:r>
-        <w:t xml:space="preserve"> componentes electrónicos (en nuestro caso los sensores y el buzzer)</w:t>
+        <w:t xml:space="preserve"> componentes electrónicos (en nuestro caso los sensores y el </w:t>
+      </w:r>
+      <w:proofErr w:type="spellStart"/>
+      <w:r>
+        <w:t>buzzer</w:t>
+      </w:r>
+      <w:proofErr w:type="spellEnd"/>
+      <w:r>
+        <w:t>)</w:t>
       </w:r>
       <w:r>
         <w:t xml:space="preserve"> y cables para el armado de circuitos</w:t>
@@ -1235,6 +1405,7 @@
         <w:rPr>
           <w:u w:val="single"/>
         </w:rPr>
+        <w:lastRenderedPageBreak/>
         <w:t>Sensores</w:t>
       </w:r>
     </w:p>
@@ -1311,7 +1482,15 @@
         </w:numPr>
       </w:pPr>
       <w:r>
-        <w:t>Sensor de temperatura y humedad que utiliza el protocolo de comunicación Single-Wire (una línea).</w:t>
+        <w:t xml:space="preserve">Sensor de temperatura y humedad que utiliza el protocolo de comunicación </w:t>
+      </w:r>
+      <w:proofErr w:type="gramStart"/>
+      <w:r>
+        <w:t>Single</w:t>
+      </w:r>
+      <w:proofErr w:type="gramEnd"/>
+      <w:r>
+        <w:t>-Wire (una línea).</w:t>
       </w:r>
     </w:p>
     <w:p>
@@ -1443,7 +1622,15 @@
         </w:numPr>
       </w:pPr>
       <w:r>
-        <w:t>8 bits para comprobación de errores (check-sum)</w:t>
+        <w:t>8 bits para comprobación de errores (</w:t>
+      </w:r>
+      <w:proofErr w:type="spellStart"/>
+      <w:r>
+        <w:t>check</w:t>
+      </w:r>
+      <w:proofErr w:type="spellEnd"/>
+      <w:r>
+        <w:t>-sum)</w:t>
       </w:r>
     </w:p>
     <w:p>
@@ -1471,6 +1658,7 @@
           <w:b/>
           <w:sz w:val="28"/>
         </w:rPr>
+        <w:lastRenderedPageBreak/>
         <w:t>Método de comunicación</w:t>
       </w:r>
     </w:p>
@@ -1624,6 +1812,7 @@
           <w:noProof/>
           <w:lang w:val="es-ES" w:eastAsia="es-ES"/>
         </w:rPr>
+        <w:lastRenderedPageBreak/>
         <w:drawing>
           <wp:inline distT="0" distB="0" distL="0" distR="0" wp14:anchorId="6246006F" wp14:editId="328B8934">
             <wp:extent cx="3179173" cy="1885950"/>
@@ -1730,7 +1919,31 @@
         <w:ind w:left="1065"/>
       </w:pPr>
       <w:r>
-        <w:t>Para el sensor de temperatura, se utiliza un resistor variable que cambia su resistencia con la temperatura. Por ser un sensor NTC (Negative Temperature Coefficient), el sensor disminuye su resistencia a medida que aumenta la temperatura. Consisten en un material polímero o cerámico que varía en gran cantidad la resistencia a pequeños cambios de temperatura.</w:t>
+        <w:t>Para el sensor de temperatura, se utiliza un resistor variable que cambia su resistencia con la temperatura. Por ser un sensor NTC (</w:t>
+      </w:r>
+      <w:proofErr w:type="spellStart"/>
+      <w:r>
+        <w:t>Negative</w:t>
+      </w:r>
+      <w:proofErr w:type="spellEnd"/>
+      <w:r>
+        <w:t xml:space="preserve"> </w:t>
+      </w:r>
+      <w:proofErr w:type="spellStart"/>
+      <w:r>
+        <w:t>Temperature</w:t>
+      </w:r>
+      <w:proofErr w:type="spellEnd"/>
+      <w:r>
+        <w:t xml:space="preserve"> </w:t>
+      </w:r>
+      <w:proofErr w:type="spellStart"/>
+      <w:r>
+        <w:t>Coefficient</w:t>
+      </w:r>
+      <w:proofErr w:type="spellEnd"/>
+      <w:r>
+        <w:t>), el sensor disminuye su resistencia a medida que aumenta la temperatura. Consisten en un material polímero o cerámico que varía en gran cantidad la resistencia a pequeños cambios de temperatura.</w:t>
       </w:r>
     </w:p>
     <w:p/>
@@ -1752,6 +1965,7 @@
           <w:b/>
           <w:sz w:val="32"/>
         </w:rPr>
+        <w:lastRenderedPageBreak/>
         <w:t>LDR</w:t>
       </w:r>
     </w:p>
@@ -1960,12 +2174,22 @@
           <w:sz w:val="32"/>
         </w:rPr>
       </w:pPr>
+      <w:proofErr w:type="spellStart"/>
       <w:r>
         <w:rPr>
           <w:b/>
           <w:sz w:val="32"/>
         </w:rPr>
-        <w:t>Buzzer piezoeléctrico</w:t>
+        <w:lastRenderedPageBreak/>
+        <w:t>Buzzer</w:t>
+      </w:r>
+      <w:proofErr w:type="spellEnd"/>
+      <w:r>
+        <w:rPr>
+          <w:b/>
+          <w:sz w:val="32"/>
+        </w:rPr>
+        <w:t xml:space="preserve"> piezoeléctrico</w:t>
       </w:r>
     </w:p>
     <w:p>
@@ -2043,7 +2267,15 @@
         </w:numPr>
       </w:pPr>
       <w:r>
-        <w:t xml:space="preserve">El buzzer piezoeléctrico contiene un resistor, un transistor y un inductor. </w:t>
+        <w:t xml:space="preserve">El </w:t>
+      </w:r>
+      <w:proofErr w:type="spellStart"/>
+      <w:r>
+        <w:t>buzzer</w:t>
+      </w:r>
+      <w:proofErr w:type="spellEnd"/>
+      <w:r>
+        <w:t xml:space="preserve"> piezoeléctrico contiene un resistor, un transistor y un inductor. </w:t>
       </w:r>
       <w:r>
         <w:br/>
@@ -2110,6 +2342,7 @@
         <w:rPr>
           <w:u w:val="single"/>
         </w:rPr>
+        <w:lastRenderedPageBreak/>
         <w:t>Problemas</w:t>
       </w:r>
     </w:p>
@@ -2228,7 +2461,31 @@
         <w:t>Cambio de librería de módulo sensor DHT11:</w:t>
       </w:r>
       <w:r>
-        <w:t xml:space="preserve"> La librería más utilizada del módulo DHT11 no realiza la comprobación de errores de lectura del mismo, y en nuestro primer uso no estábamos recibiendo datos. Para poder verificar por qué no se obtenía lectura del sensor tuvimos que utilizar otra librería que maneja todos los errores que informa el módulo sensor, como por ejemplo, si el sensor todavía se encuentra adquiriendo la información para transferir o si hubo un fallo al verificar los datos con el checksum. Gracias a esto pudimos comprobar que el sensor requería de un tiempo mínimo entre lecturas (2,5 segundos) y que debíamos hacerlas más espaciadas entre sí para comprobar su funcionamiento. </w:t>
+        <w:t xml:space="preserve"> La librería más utilizada del módulo DHT11 no realiza la comprobación de errores de lectura </w:t>
+      </w:r>
+      <w:proofErr w:type="gramStart"/>
+      <w:r>
+        <w:t>del mismo</w:t>
+      </w:r>
+      <w:proofErr w:type="gramEnd"/>
+      <w:r>
+        <w:t xml:space="preserve">, y en nuestro primer uso no estábamos recibiendo datos. Para poder verificar por qué no se obtenía lectura del sensor tuvimos que utilizar otra librería que maneja todos los errores que informa el módulo sensor, </w:t>
+      </w:r>
+      <w:proofErr w:type="gramStart"/>
+      <w:r>
+        <w:t>como</w:t>
+      </w:r>
+      <w:proofErr w:type="gramEnd"/>
+      <w:r>
+        <w:t xml:space="preserve"> por ejemplo, si el sensor todavía se encuentra adquiriendo la información para transferir o si hubo un fallo al verificar los datos con el </w:t>
+      </w:r>
+      <w:proofErr w:type="spellStart"/>
+      <w:r>
+        <w:t>checksum</w:t>
+      </w:r>
+      <w:proofErr w:type="spellEnd"/>
+      <w:r>
+        <w:t xml:space="preserve">. Gracias a esto pudimos comprobar que el sensor requería de un tiempo mínimo entre lecturas (2,5 segundos) y que debíamos hacerlas más espaciadas entre sí para comprobar su funcionamiento. </w:t>
       </w:r>
     </w:p>
     <w:p>
@@ -2278,7 +2535,23 @@
         <w:t>Problemas de concurrencia con la interfaz serial:</w:t>
       </w:r>
       <w:r>
-        <w:t xml:space="preserve"> El uso de la interfaz serial genera problemas en el caso de que ocurra una interrupción de nuestro botón o se atienda un pedido de internet, ya que podría no poder completarse un envío de comando a la pantalla. De esta manera, decidimos utilizar objetos Timer de la librería que provee el fabricante, que al ser llamados a ejecución se encolan en un stack y se ejecutan atómicamente uno detrás de otro en un núcleo del procesador aparte al de proceso principal. </w:t>
+        <w:t xml:space="preserve"> El uso de la interfaz serial genera problemas en el caso de que ocurra una interrupción de nuestro botón o se atienda un pedido de internet, ya que podría no poder completarse un envío de comando a la pantalla. De esta manera, decidimos utilizar objetos </w:t>
+      </w:r>
+      <w:proofErr w:type="spellStart"/>
+      <w:r>
+        <w:t>Timer</w:t>
+      </w:r>
+      <w:proofErr w:type="spellEnd"/>
+      <w:r>
+        <w:t xml:space="preserve"> de la librería que provee el fabricante, que al ser llamados a ejecución se encolan en un </w:t>
+      </w:r>
+      <w:proofErr w:type="spellStart"/>
+      <w:r>
+        <w:t>stack</w:t>
+      </w:r>
+      <w:proofErr w:type="spellEnd"/>
+      <w:r>
+        <w:t xml:space="preserve"> y se ejecutan atómicamente uno detrás de otro en un núcleo del procesador aparte al de proceso principal. </w:t>
       </w:r>
       <w:r>
         <w:t>Esto</w:t>
@@ -2313,7 +2586,15 @@
         <w:t>El microcontrolador deja de responder</w:t>
       </w:r>
       <w:r>
-        <w:t>: En una versión el microcontrolador dejó de funcionar debido a que las canciones utilizadas para la alarma eran muy extensas y no cabían en la memoria del dispositivo. Tuvimos que realizar un procedimiento para poner el microcontrolador en modo seguro y volver a flashearlo, ya que en nuestro dispositivo el firmware se instala a través de WIFI.</w:t>
+        <w:t xml:space="preserve">: En una versión el microcontrolador dejó de funcionar debido a que las canciones utilizadas para la alarma eran muy extensas y no cabían en la memoria del dispositivo. Tuvimos que realizar un procedimiento para poner el microcontrolador en modo seguro y volver a </w:t>
+      </w:r>
+      <w:proofErr w:type="spellStart"/>
+      <w:r>
+        <w:t>flashearlo</w:t>
+      </w:r>
+      <w:proofErr w:type="spellEnd"/>
+      <w:r>
+        <w:t>, ya que en nuestro dispositivo el firmware se instala a través de WIFI.</w:t>
       </w:r>
     </w:p>
     <w:p>
@@ -2372,6 +2653,7 @@
         <w:rPr>
           <w:u w:val="single"/>
         </w:rPr>
+        <w:lastRenderedPageBreak/>
         <w:t>Aplicación Android</w:t>
       </w:r>
       <w:bookmarkEnd w:id="2"/>
@@ -2387,7 +2669,39 @@
         <w:t>droid fue desarrollada utilizando</w:t>
       </w:r>
       <w:r>
-        <w:t xml:space="preserve"> el framework React Native el cual provee una plataforma que permite construir aplicaciones nativas utilizando código JavaScript y componentes React. </w:t>
+        <w:t xml:space="preserve"> el </w:t>
+      </w:r>
+      <w:proofErr w:type="spellStart"/>
+      <w:r>
+        <w:t>framework</w:t>
+      </w:r>
+      <w:proofErr w:type="spellEnd"/>
+      <w:r>
+        <w:t xml:space="preserve"> </w:t>
+      </w:r>
+      <w:proofErr w:type="spellStart"/>
+      <w:r>
+        <w:t>React</w:t>
+      </w:r>
+      <w:proofErr w:type="spellEnd"/>
+      <w:r>
+        <w:t xml:space="preserve"> </w:t>
+      </w:r>
+      <w:proofErr w:type="spellStart"/>
+      <w:r>
+        <w:t>Native</w:t>
+      </w:r>
+      <w:proofErr w:type="spellEnd"/>
+      <w:r>
+        <w:t xml:space="preserve"> el cual provee una plataforma que permite construir aplicaciones nativas utilizando código JavaScript y componentes </w:t>
+      </w:r>
+      <w:proofErr w:type="spellStart"/>
+      <w:r>
+        <w:t>React</w:t>
+      </w:r>
+      <w:proofErr w:type="spellEnd"/>
+      <w:r>
+        <w:t xml:space="preserve">. </w:t>
       </w:r>
     </w:p>
     <w:p>
@@ -2395,7 +2709,23 @@
         <w:ind w:firstLine="708"/>
       </w:pPr>
       <w:r>
-        <w:t>El fin de la aplicación es interconectarse con el dispositivo Eagal para obtener la información de los sensores así como también ser la interfaz de configuración para que el usuario pueda interactuar de forma clara, fluida y amigable con el sistema embebido.</w:t>
+        <w:t xml:space="preserve">El fin de la aplicación es interconectarse con el dispositivo </w:t>
+      </w:r>
+      <w:proofErr w:type="spellStart"/>
+      <w:r>
+        <w:t>Eagal</w:t>
+      </w:r>
+      <w:proofErr w:type="spellEnd"/>
+      <w:r>
+        <w:t xml:space="preserve"> para obtener la información de los </w:t>
+      </w:r>
+      <w:proofErr w:type="gramStart"/>
+      <w:r>
+        <w:t>sensores</w:t>
+      </w:r>
+      <w:proofErr w:type="gramEnd"/>
+      <w:r>
+        <w:t xml:space="preserve"> así como también ser la interfaz de configuración para que el usuario pueda interactuar de forma clara, fluida y amigable con el sistema embebido.</w:t>
       </w:r>
     </w:p>
     <w:p>
@@ -2403,10 +2733,31 @@
         <w:ind w:firstLine="708"/>
       </w:pPr>
       <w:r>
-        <w:t>La manera de conectarse con Eagal</w:t>
-      </w:r>
-      <w:r>
-        <w:t xml:space="preserve"> es mediante conexión a internet (ya sea Wi-Fi o redes móviles) y el consumo de servicios Web del tipo REST, provistos por Particle. La aplicación tiene un Token con el cual se identifica y accede a las distintas rutas abiertas a la consulta y envío de datos mediante solicitudes HTTP.  La infraestructura de estos servicios se encuentra en servidores externos, siendo esta nube el nexo entre la aplicación y el sistema embebido.</w:t>
+        <w:t xml:space="preserve">La manera de conectarse con </w:t>
+      </w:r>
+      <w:proofErr w:type="spellStart"/>
+      <w:r>
+        <w:t>Eagal</w:t>
+      </w:r>
+      <w:proofErr w:type="spellEnd"/>
+      <w:r>
+        <w:t xml:space="preserve"> es mediante conexión a internet (ya sea </w:t>
+      </w:r>
+      <w:proofErr w:type="spellStart"/>
+      <w:r>
+        <w:t>Wi</w:t>
+      </w:r>
+      <w:proofErr w:type="spellEnd"/>
+      <w:r>
+        <w:t xml:space="preserve">-Fi o redes móviles) y el consumo de servicios Web del tipo REST, provistos por </w:t>
+      </w:r>
+      <w:proofErr w:type="spellStart"/>
+      <w:r>
+        <w:t>Particle</w:t>
+      </w:r>
+      <w:proofErr w:type="spellEnd"/>
+      <w:r>
+        <w:t>. La aplicación tiene un Token con el cual se identifica y accede a las distintas rutas abiertas a la consulta y envío de datos mediante solicitudes HTTP.  La infraestructura de estos servicios se encuentra en servidores externos, siendo esta nube el nexo entre la aplicación y el sistema embebido.</w:t>
       </w:r>
     </w:p>
     <w:p>
@@ -2515,7 +2866,21 @@
         <w:rPr>
           <w:rFonts w:cstheme="minorHAnsi"/>
         </w:rPr>
-        <w:t>También es el encargado de la comunicación con el acelerómetro, mediante el cual detecta un “shake” del dispositivo para apagar la alarma en el caso de que esté sonando</w:t>
+        <w:t>También es el encargado de la comunicación con el acelerómetro, mediante el cual detecta un “</w:t>
+      </w:r>
+      <w:proofErr w:type="spellStart"/>
+      <w:r>
+        <w:rPr>
+          <w:rFonts w:cstheme="minorHAnsi"/>
+        </w:rPr>
+        <w:t>shake</w:t>
+      </w:r>
+      <w:proofErr w:type="spellEnd"/>
+      <w:r>
+        <w:rPr>
+          <w:rFonts w:cstheme="minorHAnsi"/>
+        </w:rPr>
+        <w:t>” del dispositivo para apagar la alarma en el caso de que esté sonando</w:t>
       </w:r>
       <w:r>
         <w:rPr>
@@ -2603,6 +2968,7 @@
         <w:rPr>
           <w:rFonts w:cstheme="minorHAnsi"/>
         </w:rPr>
+        <w:lastRenderedPageBreak/>
         <w:t xml:space="preserve">En pantalla se </w:t>
       </w:r>
       <w:r>
@@ -2800,6 +3166,7 @@
           <w:rFonts w:cstheme="minorHAnsi"/>
           <w:b/>
         </w:rPr>
+        <w:lastRenderedPageBreak/>
         <w:t>Brillo</w:t>
       </w:r>
     </w:p>
@@ -2827,7 +3194,21 @@
         <w:rPr>
           <w:rFonts w:cstheme="minorHAnsi"/>
         </w:rPr>
-        <w:t>obtener la información del sensor de luz y también tiene la posibilidad de activar la utilización de los valores obtenidos por dicho sensor para modificar el nivel de brillo de la pantalla de Eagal automáticamente. Utiliza una cuenta para traducir los niveles provistos por Android a lo compatible con el dispositivo. En pantalla se ve de la siguiente forma:</w:t>
+        <w:t xml:space="preserve">obtener la información del sensor de luz y también tiene la posibilidad de activar la utilización de los valores obtenidos por dicho sensor para modificar el nivel de brillo de la pantalla de </w:t>
+      </w:r>
+      <w:proofErr w:type="spellStart"/>
+      <w:r>
+        <w:rPr>
+          <w:rFonts w:cstheme="minorHAnsi"/>
+        </w:rPr>
+        <w:t>Eagal</w:t>
+      </w:r>
+      <w:proofErr w:type="spellEnd"/>
+      <w:r>
+        <w:rPr>
+          <w:rFonts w:cstheme="minorHAnsi"/>
+        </w:rPr>
+        <w:t xml:space="preserve"> automáticamente. Utiliza una cuenta para traducir los niveles provistos por Android a lo compatible con el dispositivo. En pantalla se ve de la siguiente forma:</w:t>
       </w:r>
     </w:p>
     <w:p>
@@ -2928,7 +3309,35 @@
         <w:rPr>
           <w:rFonts w:cstheme="minorHAnsi"/>
         </w:rPr>
-        <w:t>En este componente, se accede a la información del GPS del celular para su posterior informe a Eagal. Utilizando la geolocalización se obtienen coordenadas en latitud y longitud, por las cuales la aplicación contacta a un servicio Web de Google para obtener la dirección aproximada de dónde se encuentra el dispositivo en el momento. Posteriormente, se envían los datos a Eagal para que el dispositivo actualice el informe del clima con respecto a esta ubicación en pantalla.</w:t>
+        <w:t xml:space="preserve">En este componente, se accede a la información del GPS del celular para su posterior informe a </w:t>
+      </w:r>
+      <w:proofErr w:type="spellStart"/>
+      <w:r>
+        <w:rPr>
+          <w:rFonts w:cstheme="minorHAnsi"/>
+        </w:rPr>
+        <w:t>Eagal</w:t>
+      </w:r>
+      <w:proofErr w:type="spellEnd"/>
+      <w:r>
+        <w:rPr>
+          <w:rFonts w:cstheme="minorHAnsi"/>
+        </w:rPr>
+        <w:t xml:space="preserve">. Utilizando la geolocalización se obtienen coordenadas en latitud y longitud, por las cuales la aplicación contacta a un servicio Web de Google para obtener la dirección aproximada de dónde se encuentra el dispositivo en el momento. Posteriormente, se envían los datos a </w:t>
+      </w:r>
+      <w:proofErr w:type="spellStart"/>
+      <w:r>
+        <w:rPr>
+          <w:rFonts w:cstheme="minorHAnsi"/>
+        </w:rPr>
+        <w:t>Eagal</w:t>
+      </w:r>
+      <w:proofErr w:type="spellEnd"/>
+      <w:r>
+        <w:rPr>
+          <w:rFonts w:cstheme="minorHAnsi"/>
+        </w:rPr>
+        <w:t xml:space="preserve"> para que el dispositivo actualice el informe del clima con respecto a esta ubicación en pantalla.</w:t>
       </w:r>
     </w:p>
     <w:p>
@@ -3021,6 +3430,7 @@
         <w:rPr>
           <w:u w:val="single"/>
         </w:rPr>
+        <w:lastRenderedPageBreak/>
         <w:t>Diagramas en bloque</w:t>
       </w:r>
     </w:p>
@@ -3183,19 +3593,30 @@
           <w:rFonts w:cstheme="minorHAnsi"/>
           <w:b/>
         </w:rPr>
-        <w:t>Diagrama funcional</w:t>
-      </w:r>
-    </w:p>
-    <w:p>
-      <w:pPr>
-        <w:jc w:val="both"/>
+        <w:lastRenderedPageBreak/>
+        <w:t xml:space="preserve">Diagrama </w:t>
+      </w:r>
+      <w:r>
         <w:rPr>
           <w:rFonts w:cstheme="minorHAnsi"/>
           <w:b/>
         </w:rPr>
-      </w:pPr>
-    </w:p>
-    <w:p>
+        <w:t>lógico</w:t>
+      </w:r>
+    </w:p>
+    <w:p>
+      <w:pPr>
+        <w:jc w:val="both"/>
+        <w:rPr>
+          <w:rFonts w:cstheme="minorHAnsi"/>
+          <w:b/>
+        </w:rPr>
+      </w:pPr>
+    </w:p>
+    <w:p>
+      <w:pPr>
+        <w:ind w:left="-993"/>
+      </w:pPr>
       <w:r>
         <w:rPr>
           <w:noProof/>
@@ -3203,8 +3624,8 @@
         </w:rPr>
         <w:drawing>
           <wp:inline distT="0" distB="0" distL="0" distR="0">
-            <wp:extent cx="5612130" cy="5548149"/>
-            <wp:effectExtent l="0" t="0" r="7620" b="0"/>
+            <wp:extent cx="6879277" cy="6800850"/>
+            <wp:effectExtent l="0" t="0" r="0" b="0"/>
             <wp:docPr id="18" name="Picture 18" descr="C:\Users\julia\AppData\Local\Microsoft\Windows\INetCache\Content.Word\WhatsApp Image 2018-07-10 at 15.55.21.jpeg"/>
             <wp:cNvGraphicFramePr>
               <a:graphicFrameLocks xmlns:a="http://schemas.openxmlformats.org/drawingml/2006/main" noChangeAspect="1"/>
@@ -3234,7 +3655,7 @@
                   <pic:spPr bwMode="auto">
                     <a:xfrm>
                       <a:off x="0" y="0"/>
-                      <a:ext cx="5612130" cy="5548149"/>
+                      <a:ext cx="6898882" cy="6820231"/>
                     </a:xfrm>
                     <a:prstGeom prst="rect">
                       <a:avLst/>
@@ -3253,20 +3674,117 @@
     </w:p>
     <w:p>
       <w:pPr>
+        <w:spacing w:line="259" w:lineRule="auto"/>
+      </w:pPr>
+      <w:r>
+        <w:br w:type="page"/>
+      </w:r>
+    </w:p>
+    <w:p>
+      <w:pPr>
+        <w:spacing w:line="259" w:lineRule="auto"/>
+        <w:rPr>
+          <w:b/>
+          <w:szCs w:val="24"/>
+        </w:rPr>
+      </w:pPr>
+      <w:r>
+        <w:rPr>
+          <w:b/>
+          <w:szCs w:val="24"/>
+        </w:rPr>
+        <w:lastRenderedPageBreak/>
+        <w:t>Diagrama de estados</w:t>
+      </w:r>
+    </w:p>
+    <w:p>
+      <w:pPr>
+        <w:spacing w:line="259" w:lineRule="auto"/>
+      </w:pPr>
+    </w:p>
+    <w:p>
+      <w:pPr>
+        <w:spacing w:line="259" w:lineRule="auto"/>
+        <w:jc w:val="center"/>
+      </w:pPr>
+      <w:r>
+        <w:rPr>
+          <w:noProof/>
+        </w:rPr>
+        <w:drawing>
+          <wp:inline distT="0" distB="0" distL="0" distR="0">
+            <wp:extent cx="5010150" cy="2819400"/>
+            <wp:effectExtent l="0" t="0" r="0" b="0"/>
+            <wp:docPr id="15" name="Imagen 15"/>
+            <wp:cNvGraphicFramePr>
+              <a:graphicFrameLocks xmlns:a="http://schemas.openxmlformats.org/drawingml/2006/main" noChangeAspect="1"/>
+            </wp:cNvGraphicFramePr>
+            <a:graphic xmlns:a="http://schemas.openxmlformats.org/drawingml/2006/main">
+              <a:graphicData uri="http://schemas.openxmlformats.org/drawingml/2006/picture">
+                <pic:pic xmlns:pic="http://schemas.openxmlformats.org/drawingml/2006/picture">
+                  <pic:nvPicPr>
+                    <pic:cNvPr id="0" name="Picture 1"/>
+                    <pic:cNvPicPr>
+                      <a:picLocks noChangeAspect="1" noChangeArrowheads="1"/>
+                    </pic:cNvPicPr>
+                  </pic:nvPicPr>
+                  <pic:blipFill>
+                    <a:blip r:embed="rId32">
+                      <a:extLst>
+                        <a:ext uri="{28A0092B-C50C-407E-A947-70E740481C1C}">
+                          <a14:useLocalDpi xmlns:a14="http://schemas.microsoft.com/office/drawing/2010/main" val="0"/>
+                        </a:ext>
+                      </a:extLst>
+                    </a:blip>
+                    <a:srcRect/>
+                    <a:stretch>
+                      <a:fillRect/>
+                    </a:stretch>
+                  </pic:blipFill>
+                  <pic:spPr bwMode="auto">
+                    <a:xfrm>
+                      <a:off x="0" y="0"/>
+                      <a:ext cx="5010150" cy="2819400"/>
+                    </a:xfrm>
+                    <a:prstGeom prst="rect">
+                      <a:avLst/>
+                    </a:prstGeom>
+                    <a:noFill/>
+                    <a:ln>
+                      <a:noFill/>
+                    </a:ln>
+                  </pic:spPr>
+                </pic:pic>
+              </a:graphicData>
+            </a:graphic>
+          </wp:inline>
+        </w:drawing>
+      </w:r>
+    </w:p>
+    <w:p>
+      <w:pPr>
         <w:pStyle w:val="Ttulo1"/>
       </w:pPr>
+    </w:p>
+    <w:p>
+      <w:pPr>
+        <w:pStyle w:val="Ttulo1"/>
+        <w:rPr>
+          <w:color w:val="595959" w:themeColor="text1" w:themeTint="A6"/>
+        </w:rPr>
+      </w:pPr>
+      <w:r>
+        <w:t>Bibliografía Utilizada</w:t>
+      </w:r>
+      <w:r>
+        <w:rPr>
+          <w:color w:val="595959" w:themeColor="text1" w:themeTint="A6"/>
+        </w:rPr>
+        <w:t>:</w:t>
+      </w:r>
       <w:bookmarkStart w:id="4" w:name="_GoBack"/>
+      <w:bookmarkEnd w:id="3"/>
       <w:bookmarkEnd w:id="4"/>
-      <w:r>
-        <w:t>Bibliografía Utilizada</w:t>
-      </w:r>
-      <w:r>
-        <w:rPr>
-          <w:color w:val="595959" w:themeColor="text1" w:themeTint="A6"/>
-        </w:rPr>
-        <w:t>:</w:t>
-      </w:r>
-      <w:bookmarkEnd w:id="3"/>
     </w:p>
     <w:p>
       <w:pPr>
@@ -3276,7 +3794,7 @@
         </w:numPr>
         <w:jc w:val="both"/>
       </w:pPr>
-      <w:hyperlink r:id="rId32" w:history="1">
+      <w:hyperlink r:id="rId33" w:history="1">
         <w:r>
           <w:rPr>
             <w:rStyle w:val="Hipervnculo"/>
@@ -3293,7 +3811,7 @@
         </w:numPr>
         <w:jc w:val="both"/>
       </w:pPr>
-      <w:hyperlink r:id="rId33" w:history="1">
+      <w:hyperlink r:id="rId34" w:history="1">
         <w:r>
           <w:rPr>
             <w:rStyle w:val="Hipervnculo"/>
@@ -3310,7 +3828,7 @@
         </w:numPr>
         <w:jc w:val="both"/>
       </w:pPr>
-      <w:hyperlink r:id="rId34" w:history="1">
+      <w:hyperlink r:id="rId35" w:history="1">
         <w:r>
           <w:rPr>
             <w:rStyle w:val="Hipervnculo"/>
@@ -3327,7 +3845,7 @@
         </w:numPr>
         <w:jc w:val="both"/>
       </w:pPr>
-      <w:hyperlink r:id="rId35" w:history="1">
+      <w:hyperlink r:id="rId36" w:history="1">
         <w:r>
           <w:rPr>
             <w:rStyle w:val="Hipervnculo"/>
@@ -3343,8 +3861,13 @@
           <w:numId w:val="5"/>
         </w:numPr>
         <w:jc w:val="both"/>
-      </w:pPr>
-      <w:hyperlink r:id="rId36" w:history="1">
+        <w:rPr>
+          <w:rStyle w:val="Hipervnculo"/>
+          <w:color w:val="auto"/>
+          <w:u w:val="none"/>
+        </w:rPr>
+      </w:pPr>
+      <w:hyperlink r:id="rId37" w:history="1">
         <w:r>
           <w:rPr>
             <w:rStyle w:val="Hipervnculo"/>
@@ -3353,8 +3876,127 @@
         </w:r>
       </w:hyperlink>
     </w:p>
+    <w:p>
+      <w:pPr>
+        <w:numPr>
+          <w:ilvl w:val="0"/>
+          <w:numId w:val="5"/>
+        </w:numPr>
+        <w:jc w:val="both"/>
+      </w:pPr>
+      <w:hyperlink r:id="rId38" w:history="1">
+        <w:r>
+          <w:rPr>
+            <w:rStyle w:val="Hipervnculo"/>
+          </w:rPr>
+          <w:t>https://cdn-learn.adafruit.com/downloads/pdf/dht.pdf</w:t>
+        </w:r>
+      </w:hyperlink>
+    </w:p>
+    <w:p>
+      <w:pPr>
+        <w:numPr>
+          <w:ilvl w:val="0"/>
+          <w:numId w:val="5"/>
+        </w:numPr>
+        <w:jc w:val="both"/>
+      </w:pPr>
+      <w:hyperlink r:id="rId39" w:history="1">
+        <w:r>
+          <w:rPr>
+            <w:rStyle w:val="Hipervnculo"/>
+          </w:rPr>
+          <w:t>https://docs.particle.io/guide/getting-started/examples/photon/</w:t>
+        </w:r>
+      </w:hyperlink>
+    </w:p>
+    <w:p>
+      <w:pPr>
+        <w:numPr>
+          <w:ilvl w:val="0"/>
+          <w:numId w:val="5"/>
+        </w:numPr>
+        <w:jc w:val="both"/>
+      </w:pPr>
+      <w:hyperlink r:id="rId40" w:history="1">
+        <w:r>
+          <w:rPr>
+            <w:rStyle w:val="Hipervnculo"/>
+          </w:rPr>
+          <w:t>https://docs.particle.io/reference/firmware/photon/#tone-</w:t>
+        </w:r>
+      </w:hyperlink>
+    </w:p>
+    <w:p>
+      <w:pPr>
+        <w:numPr>
+          <w:ilvl w:val="0"/>
+          <w:numId w:val="5"/>
+        </w:numPr>
+        <w:jc w:val="both"/>
+      </w:pPr>
+      <w:hyperlink r:id="rId41" w:history="1">
+        <w:r>
+          <w:rPr>
+            <w:rStyle w:val="Hipervnculo"/>
+          </w:rPr>
+          <w:t>https://docs.particle.io/reference/firmware/photon/#interrupts</w:t>
+        </w:r>
+      </w:hyperlink>
+    </w:p>
+    <w:p>
+      <w:pPr>
+        <w:numPr>
+          <w:ilvl w:val="0"/>
+          <w:numId w:val="5"/>
+        </w:numPr>
+        <w:jc w:val="both"/>
+      </w:pPr>
+      <w:hyperlink r:id="rId42" w:history="1">
+        <w:r>
+          <w:rPr>
+            <w:rStyle w:val="Hipervnculo"/>
+          </w:rPr>
+          <w:t>https://docs.particle.io/reference/firmware/photon/#time</w:t>
+        </w:r>
+      </w:hyperlink>
+    </w:p>
+    <w:p>
+      <w:pPr>
+        <w:numPr>
+          <w:ilvl w:val="0"/>
+          <w:numId w:val="5"/>
+        </w:numPr>
+        <w:jc w:val="both"/>
+      </w:pPr>
+      <w:hyperlink r:id="rId43" w:history="1">
+        <w:r>
+          <w:rPr>
+            <w:rStyle w:val="Hipervnculo"/>
+          </w:rPr>
+          <w:t>https://docs.particle.io/reference/firmware/photon/#software-timers</w:t>
+        </w:r>
+      </w:hyperlink>
+    </w:p>
+    <w:p>
+      <w:pPr>
+        <w:numPr>
+          <w:ilvl w:val="0"/>
+          <w:numId w:val="5"/>
+        </w:numPr>
+        <w:jc w:val="both"/>
+      </w:pPr>
+      <w:hyperlink r:id="rId44" w:history="1">
+        <w:r>
+          <w:rPr>
+            <w:rStyle w:val="Hipervnculo"/>
+          </w:rPr>
+          <w:t>http://diotlabs.daraghbyrne.me/6-controlling-outputs/piezo/</w:t>
+        </w:r>
+      </w:hyperlink>
+    </w:p>
     <w:sectPr>
-      <w:footerReference w:type="default" r:id="rId37"/>
+      <w:footerReference w:type="default" r:id="rId45"/>
       <w:pgSz w:w="12240" w:h="15840"/>
       <w:pgMar w:top="1417" w:right="1701" w:bottom="1417" w:left="1701" w:header="708" w:footer="708" w:gutter="0"/>
       <w:cols w:space="708"/>
@@ -3365,7 +4007,7 @@
 </file>
 
 <file path=word/endnotes.xml><?xml version="1.0" encoding="utf-8"?>
-<w:endnotes xmlns:wpc="http://schemas.microsoft.com/office/word/2010/wordprocessingCanvas" xmlns:mc="http://schemas.openxmlformats.org/markup-compatibility/2006" xmlns:o="urn:schemas-microsoft-com:office:office" xmlns:r="http://schemas.openxmlformats.org/officeDocument/2006/relationships" xmlns:m="http://schemas.openxmlformats.org/officeDocument/2006/math" xmlns:v="urn:schemas-microsoft-com:vml" xmlns:wp14="http://schemas.microsoft.com/office/word/2010/wordprocessingDrawing" xmlns:wp="http://schemas.openxmlformats.org/drawingml/2006/wordprocessingDrawing" xmlns:w10="urn:schemas-microsoft-com:office:word" xmlns:w="http://schemas.openxmlformats.org/wordprocessingml/2006/main" xmlns:w14="http://schemas.microsoft.com/office/word/2010/wordml" xmlns:w15="http://schemas.microsoft.com/office/word/2012/wordml" xmlns:wpg="http://schemas.microsoft.com/office/word/2010/wordprocessingGroup" xmlns:wpi="http://schemas.microsoft.com/office/word/2010/wordprocessingInk" xmlns:wne="http://schemas.microsoft.com/office/word/2006/wordml" xmlns:wps="http://schemas.microsoft.com/office/word/2010/wordprocessingShape" mc:Ignorable="w14 w15 wp14">
+<w:endnotes xmlns:wpc="http://schemas.microsoft.com/office/word/2010/wordprocessingCanvas" xmlns:cx="http://schemas.microsoft.com/office/drawing/2014/chartex" xmlns:cx1="http://schemas.microsoft.com/office/drawing/2015/9/8/chartex" xmlns:cx2="http://schemas.microsoft.com/office/drawing/2015/10/21/chartex" xmlns:cx3="http://schemas.microsoft.com/office/drawing/2016/5/9/chartex" xmlns:cx4="http://schemas.microsoft.com/office/drawing/2016/5/10/chartex" xmlns:cx5="http://schemas.microsoft.com/office/drawing/2016/5/11/chartex" xmlns:cx6="http://schemas.microsoft.com/office/drawing/2016/5/12/chartex" xmlns:cx7="http://schemas.microsoft.com/office/drawing/2016/5/13/chartex" xmlns:cx8="http://schemas.microsoft.com/office/drawing/2016/5/14/chartex" xmlns:mc="http://schemas.openxmlformats.org/markup-compatibility/2006" xmlns:aink="http://schemas.microsoft.com/office/drawing/2016/ink" xmlns:am3d="http://schemas.microsoft.com/office/drawing/2017/model3d" xmlns:o="urn:schemas-microsoft-com:office:office" xmlns:r="http://schemas.openxmlformats.org/officeDocument/2006/relationships" xmlns:m="http://schemas.openxmlformats.org/officeDocument/2006/math" xmlns:v="urn:schemas-microsoft-com:vml" xmlns:wp14="http://schemas.microsoft.com/office/word/2010/wordprocessingDrawing" xmlns:wp="http://schemas.openxmlformats.org/drawingml/2006/wordprocessingDrawing" xmlns:w10="urn:schemas-microsoft-com:office:word" xmlns:w="http://schemas.openxmlformats.org/wordprocessingml/2006/main" xmlns:w14="http://schemas.microsoft.com/office/word/2010/wordml" xmlns:w15="http://schemas.microsoft.com/office/word/2012/wordml" xmlns:w16cid="http://schemas.microsoft.com/office/word/2016/wordml/cid" xmlns:w16se="http://schemas.microsoft.com/office/word/2015/wordml/symex" xmlns:wpg="http://schemas.microsoft.com/office/word/2010/wordprocessingGroup" xmlns:wpi="http://schemas.microsoft.com/office/word/2010/wordprocessingInk" xmlns:wne="http://schemas.microsoft.com/office/word/2006/wordml" xmlns:wps="http://schemas.microsoft.com/office/word/2010/wordprocessingShape" mc:Ignorable="w14 w15 w16se w16cid wp14">
   <w:endnote w:type="separator" w:id="-1">
     <w:p>
       <w:pPr>
@@ -3390,7 +4032,7 @@
 </file>
 
 <file path=word/footer1.xml><?xml version="1.0" encoding="utf-8"?>
-<w:ftr xmlns:wpc="http://schemas.microsoft.com/office/word/2010/wordprocessingCanvas" xmlns:mc="http://schemas.openxmlformats.org/markup-compatibility/2006" xmlns:o="urn:schemas-microsoft-com:office:office" xmlns:r="http://schemas.openxmlformats.org/officeDocument/2006/relationships" xmlns:m="http://schemas.openxmlformats.org/officeDocument/2006/math" xmlns:v="urn:schemas-microsoft-com:vml" xmlns:wp14="http://schemas.microsoft.com/office/word/2010/wordprocessingDrawing" xmlns:wp="http://schemas.openxmlformats.org/drawingml/2006/wordprocessingDrawing" xmlns:w10="urn:schemas-microsoft-com:office:word" xmlns:w="http://schemas.openxmlformats.org/wordprocessingml/2006/main" xmlns:w14="http://schemas.microsoft.com/office/word/2010/wordml" xmlns:w15="http://schemas.microsoft.com/office/word/2012/wordml" xmlns:wpg="http://schemas.microsoft.com/office/word/2010/wordprocessingGroup" xmlns:wpi="http://schemas.microsoft.com/office/word/2010/wordprocessingInk" xmlns:wne="http://schemas.microsoft.com/office/word/2006/wordml" xmlns:wps="http://schemas.microsoft.com/office/word/2010/wordprocessingShape" mc:Ignorable="w14 w15 wp14">
+<w:ftr xmlns:wpc="http://schemas.microsoft.com/office/word/2010/wordprocessingCanvas" xmlns:cx="http://schemas.microsoft.com/office/drawing/2014/chartex" xmlns:cx1="http://schemas.microsoft.com/office/drawing/2015/9/8/chartex" xmlns:cx2="http://schemas.microsoft.com/office/drawing/2015/10/21/chartex" xmlns:cx3="http://schemas.microsoft.com/office/drawing/2016/5/9/chartex" xmlns:cx4="http://schemas.microsoft.com/office/drawing/2016/5/10/chartex" xmlns:cx5="http://schemas.microsoft.com/office/drawing/2016/5/11/chartex" xmlns:cx6="http://schemas.microsoft.com/office/drawing/2016/5/12/chartex" xmlns:cx7="http://schemas.microsoft.com/office/drawing/2016/5/13/chartex" xmlns:cx8="http://schemas.microsoft.com/office/drawing/2016/5/14/chartex" xmlns:mc="http://schemas.openxmlformats.org/markup-compatibility/2006" xmlns:aink="http://schemas.microsoft.com/office/drawing/2016/ink" xmlns:am3d="http://schemas.microsoft.com/office/drawing/2017/model3d" xmlns:o="urn:schemas-microsoft-com:office:office" xmlns:r="http://schemas.openxmlformats.org/officeDocument/2006/relationships" xmlns:m="http://schemas.openxmlformats.org/officeDocument/2006/math" xmlns:v="urn:schemas-microsoft-com:vml" xmlns:wp14="http://schemas.microsoft.com/office/word/2010/wordprocessingDrawing" xmlns:wp="http://schemas.openxmlformats.org/drawingml/2006/wordprocessingDrawing" xmlns:w10="urn:schemas-microsoft-com:office:word" xmlns:w="http://schemas.openxmlformats.org/wordprocessingml/2006/main" xmlns:w14="http://schemas.microsoft.com/office/word/2010/wordml" xmlns:w15="http://schemas.microsoft.com/office/word/2012/wordml" xmlns:w16cid="http://schemas.microsoft.com/office/word/2016/wordml/cid" xmlns:w16se="http://schemas.microsoft.com/office/word/2015/wordml/symex" xmlns:wpg="http://schemas.microsoft.com/office/word/2010/wordprocessingGroup" xmlns:wpi="http://schemas.microsoft.com/office/word/2010/wordprocessingInk" xmlns:wne="http://schemas.microsoft.com/office/word/2006/wordml" xmlns:wps="http://schemas.microsoft.com/office/word/2010/wordprocessingShape" mc:Ignorable="w14 w15 w16se w16cid wp14">
   <w:sdt>
     <w:sdtPr>
       <w:rPr>
@@ -3452,7 +4094,7 @@
 </file>
 
 <file path=word/footnotes.xml><?xml version="1.0" encoding="utf-8"?>
-<w:footnotes xmlns:wpc="http://schemas.microsoft.com/office/word/2010/wordprocessingCanvas" xmlns:mc="http://schemas.openxmlformats.org/markup-compatibility/2006" xmlns:o="urn:schemas-microsoft-com:office:office" xmlns:r="http://schemas.openxmlformats.org/officeDocument/2006/relationships" xmlns:m="http://schemas.openxmlformats.org/officeDocument/2006/math" xmlns:v="urn:schemas-microsoft-com:vml" xmlns:wp14="http://schemas.microsoft.com/office/word/2010/wordprocessingDrawing" xmlns:wp="http://schemas.openxmlformats.org/drawingml/2006/wordprocessingDrawing" xmlns:w10="urn:schemas-microsoft-com:office:word" xmlns:w="http://schemas.openxmlformats.org/wordprocessingml/2006/main" xmlns:w14="http://schemas.microsoft.com/office/word/2010/wordml" xmlns:w15="http://schemas.microsoft.com/office/word/2012/wordml" xmlns:wpg="http://schemas.microsoft.com/office/word/2010/wordprocessingGroup" xmlns:wpi="http://schemas.microsoft.com/office/word/2010/wordprocessingInk" xmlns:wne="http://schemas.microsoft.com/office/word/2006/wordml" xmlns:wps="http://schemas.microsoft.com/office/word/2010/wordprocessingShape" mc:Ignorable="w14 w15 wp14">
+<w:footnotes xmlns:wpc="http://schemas.microsoft.com/office/word/2010/wordprocessingCanvas" xmlns:cx="http://schemas.microsoft.com/office/drawing/2014/chartex" xmlns:cx1="http://schemas.microsoft.com/office/drawing/2015/9/8/chartex" xmlns:cx2="http://schemas.microsoft.com/office/drawing/2015/10/21/chartex" xmlns:cx3="http://schemas.microsoft.com/office/drawing/2016/5/9/chartex" xmlns:cx4="http://schemas.microsoft.com/office/drawing/2016/5/10/chartex" xmlns:cx5="http://schemas.microsoft.com/office/drawing/2016/5/11/chartex" xmlns:cx6="http://schemas.microsoft.com/office/drawing/2016/5/12/chartex" xmlns:cx7="http://schemas.microsoft.com/office/drawing/2016/5/13/chartex" xmlns:cx8="http://schemas.microsoft.com/office/drawing/2016/5/14/chartex" xmlns:mc="http://schemas.openxmlformats.org/markup-compatibility/2006" xmlns:aink="http://schemas.microsoft.com/office/drawing/2016/ink" xmlns:am3d="http://schemas.microsoft.com/office/drawing/2017/model3d" xmlns:o="urn:schemas-microsoft-com:office:office" xmlns:r="http://schemas.openxmlformats.org/officeDocument/2006/relationships" xmlns:m="http://schemas.openxmlformats.org/officeDocument/2006/math" xmlns:v="urn:schemas-microsoft-com:vml" xmlns:wp14="http://schemas.microsoft.com/office/word/2010/wordprocessingDrawing" xmlns:wp="http://schemas.openxmlformats.org/drawingml/2006/wordprocessingDrawing" xmlns:w10="urn:schemas-microsoft-com:office:word" xmlns:w="http://schemas.openxmlformats.org/wordprocessingml/2006/main" xmlns:w14="http://schemas.microsoft.com/office/word/2010/wordml" xmlns:w15="http://schemas.microsoft.com/office/word/2012/wordml" xmlns:w16cid="http://schemas.microsoft.com/office/word/2016/wordml/cid" xmlns:w16se="http://schemas.microsoft.com/office/word/2015/wordml/symex" xmlns:wpg="http://schemas.microsoft.com/office/word/2010/wordprocessingGroup" xmlns:wpi="http://schemas.microsoft.com/office/word/2010/wordprocessingInk" xmlns:wne="http://schemas.microsoft.com/office/word/2006/wordml" xmlns:wps="http://schemas.microsoft.com/office/word/2010/wordprocessingShape" mc:Ignorable="w14 w15 w16se w16cid wp14">
   <w:footnote w:type="separator" w:id="-1">
     <w:p>
       <w:pPr>
@@ -3477,7 +4119,7 @@
 </file>
 
 <file path=word/numbering.xml><?xml version="1.0" encoding="utf-8"?>
-<w:numbering xmlns:wpc="http://schemas.microsoft.com/office/word/2010/wordprocessingCanvas" xmlns:mc="http://schemas.openxmlformats.org/markup-compatibility/2006" xmlns:o="urn:schemas-microsoft-com:office:office" xmlns:r="http://schemas.openxmlformats.org/officeDocument/2006/relationships" xmlns:m="http://schemas.openxmlformats.org/officeDocument/2006/math" xmlns:v="urn:schemas-microsoft-com:vml" xmlns:wp14="http://schemas.microsoft.com/office/word/2010/wordprocessingDrawing" xmlns:wp="http://schemas.openxmlformats.org/drawingml/2006/wordprocessingDrawing" xmlns:w10="urn:schemas-microsoft-com:office:word" xmlns:w="http://schemas.openxmlformats.org/wordprocessingml/2006/main" xmlns:w14="http://schemas.microsoft.com/office/word/2010/wordml" xmlns:w15="http://schemas.microsoft.com/office/word/2012/wordml" xmlns:wpg="http://schemas.microsoft.com/office/word/2010/wordprocessingGroup" xmlns:wpi="http://schemas.microsoft.com/office/word/2010/wordprocessingInk" xmlns:wne="http://schemas.microsoft.com/office/word/2006/wordml" xmlns:wps="http://schemas.microsoft.com/office/word/2010/wordprocessingShape" mc:Ignorable="w14 w15 wp14">
+<w:numbering xmlns:wpc="http://schemas.microsoft.com/office/word/2010/wordprocessingCanvas" xmlns:cx="http://schemas.microsoft.com/office/drawing/2014/chartex" xmlns:cx1="http://schemas.microsoft.com/office/drawing/2015/9/8/chartex" xmlns:cx2="http://schemas.microsoft.com/office/drawing/2015/10/21/chartex" xmlns:cx3="http://schemas.microsoft.com/office/drawing/2016/5/9/chartex" xmlns:cx4="http://schemas.microsoft.com/office/drawing/2016/5/10/chartex" xmlns:cx5="http://schemas.microsoft.com/office/drawing/2016/5/11/chartex" xmlns:cx6="http://schemas.microsoft.com/office/drawing/2016/5/12/chartex" xmlns:cx7="http://schemas.microsoft.com/office/drawing/2016/5/13/chartex" xmlns:cx8="http://schemas.microsoft.com/office/drawing/2016/5/14/chartex" xmlns:mc="http://schemas.openxmlformats.org/markup-compatibility/2006" xmlns:aink="http://schemas.microsoft.com/office/drawing/2016/ink" xmlns:am3d="http://schemas.microsoft.com/office/drawing/2017/model3d" xmlns:o="urn:schemas-microsoft-com:office:office" xmlns:r="http://schemas.openxmlformats.org/officeDocument/2006/relationships" xmlns:m="http://schemas.openxmlformats.org/officeDocument/2006/math" xmlns:v="urn:schemas-microsoft-com:vml" xmlns:wp14="http://schemas.microsoft.com/office/word/2010/wordprocessingDrawing" xmlns:wp="http://schemas.openxmlformats.org/drawingml/2006/wordprocessingDrawing" xmlns:w10="urn:schemas-microsoft-com:office:word" xmlns:w="http://schemas.openxmlformats.org/wordprocessingml/2006/main" xmlns:w14="http://schemas.microsoft.com/office/word/2010/wordml" xmlns:w15="http://schemas.microsoft.com/office/word/2012/wordml" xmlns:w16cid="http://schemas.microsoft.com/office/word/2016/wordml/cid" xmlns:w16se="http://schemas.microsoft.com/office/word/2015/wordml/symex" xmlns:wpg="http://schemas.microsoft.com/office/word/2010/wordprocessingGroup" xmlns:wpi="http://schemas.microsoft.com/office/word/2010/wordprocessingInk" xmlns:wne="http://schemas.microsoft.com/office/word/2006/wordml" xmlns:wps="http://schemas.microsoft.com/office/word/2010/wordprocessingShape" mc:Ignorable="w14 w15 w16se w16cid wp14">
   <w:abstractNum w:abstractNumId="0" w15:restartNumberingAfterBreak="0">
     <w:nsid w:val="16EC0F62"/>
     <w:multiLevelType w:val="hybridMultilevel"/>
@@ -4146,7 +4788,7 @@
 </file>
 
 <file path=word/styles.xml><?xml version="1.0" encoding="utf-8"?>
-<w:styles xmlns:mc="http://schemas.openxmlformats.org/markup-compatibility/2006" xmlns:r="http://schemas.openxmlformats.org/officeDocument/2006/relationships" xmlns:w="http://schemas.openxmlformats.org/wordprocessingml/2006/main" xmlns:w14="http://schemas.microsoft.com/office/word/2010/wordml" xmlns:w15="http://schemas.microsoft.com/office/word/2012/wordml" mc:Ignorable="w14 w15">
+<w:styles xmlns:mc="http://schemas.openxmlformats.org/markup-compatibility/2006" xmlns:r="http://schemas.openxmlformats.org/officeDocument/2006/relationships" xmlns:w="http://schemas.openxmlformats.org/wordprocessingml/2006/main" xmlns:w14="http://schemas.microsoft.com/office/word/2010/wordml" xmlns:w15="http://schemas.microsoft.com/office/word/2012/wordml" xmlns:w16cid="http://schemas.microsoft.com/office/word/2016/wordml/cid" xmlns:w16se="http://schemas.microsoft.com/office/word/2015/wordml/symex" mc:Ignorable="w14 w15 w16se w16cid">
   <w:docDefaults>
     <w:rPrDefault>
       <w:rPr>
@@ -4162,7 +4804,7 @@
       </w:pPr>
     </w:pPrDefault>
   </w:docDefaults>
-  <w:latentStyles w:defLockedState="0" w:defUIPriority="99" w:defSemiHidden="0" w:defUnhideWhenUsed="0" w:defQFormat="0" w:count="371">
+  <w:latentStyles w:defLockedState="0" w:defUIPriority="99" w:defSemiHidden="0" w:defUnhideWhenUsed="0" w:defQFormat="0" w:count="375">
     <w:lsdException w:name="Normal" w:uiPriority="0" w:qFormat="1"/>
     <w:lsdException w:name="heading 1" w:uiPriority="9" w:qFormat="1"/>
     <w:lsdException w:name="heading 2" w:semiHidden="1" w:uiPriority="9" w:unhideWhenUsed="1" w:qFormat="1"/>
@@ -4268,7 +4910,6 @@
     <w:lsdException w:name="HTML Sample" w:semiHidden="1" w:unhideWhenUsed="1"/>
     <w:lsdException w:name="HTML Typewriter" w:semiHidden="1" w:unhideWhenUsed="1"/>
     <w:lsdException w:name="HTML Variable" w:semiHidden="1" w:unhideWhenUsed="1"/>
-    <w:lsdException w:name="Normal Table" w:semiHidden="1" w:unhideWhenUsed="1"/>
     <w:lsdException w:name="annotation subject" w:semiHidden="1" w:unhideWhenUsed="1"/>
     <w:lsdException w:name="No List" w:semiHidden="1" w:unhideWhenUsed="1"/>
     <w:lsdException w:name="Outline List 1" w:semiHidden="1" w:unhideWhenUsed="1"/>
@@ -4312,10 +4953,8 @@
     <w:lsdException w:name="Table Elegant" w:semiHidden="1" w:unhideWhenUsed="1"/>
     <w:lsdException w:name="Table Professional" w:semiHidden="1" w:unhideWhenUsed="1"/>
     <w:lsdException w:name="Table Subtle 1" w:semiHidden="1" w:unhideWhenUsed="1"/>
-    <w:lsdException w:name="Table Subtle 2" w:semiHidden="1" w:unhideWhenUsed="1"/>
     <w:lsdException w:name="Table Web 1" w:semiHidden="1" w:unhideWhenUsed="1"/>
     <w:lsdException w:name="Table Web 2" w:semiHidden="1" w:unhideWhenUsed="1"/>
-    <w:lsdException w:name="Table Web 3" w:semiHidden="1" w:unhideWhenUsed="1"/>
     <w:lsdException w:name="Balloon Text" w:semiHidden="1" w:unhideWhenUsed="1"/>
     <w:lsdException w:name="Table Grid" w:uiPriority="39"/>
     <w:lsdException w:name="Table Theme" w:semiHidden="1" w:unhideWhenUsed="1"/>
@@ -4534,6 +5173,10 @@
     <w:lsdException w:name="List Table 5 Dark Accent 6" w:uiPriority="50"/>
     <w:lsdException w:name="List Table 6 Colorful Accent 6" w:uiPriority="51"/>
     <w:lsdException w:name="List Table 7 Colorful Accent 6" w:uiPriority="52"/>
+    <w:lsdException w:name="Mention" w:semiHidden="1" w:unhideWhenUsed="1"/>
+    <w:lsdException w:name="Smart Hyperlink" w:semiHidden="1" w:unhideWhenUsed="1"/>
+    <w:lsdException w:name="Hashtag" w:semiHidden="1" w:unhideWhenUsed="1"/>
+    <w:lsdException w:name="Unresolved Mention" w:semiHidden="1" w:unhideWhenUsed="1"/>
   </w:latentStyles>
   <w:style w:type="paragraph" w:default="1" w:styleId="Normal">
     <w:name w:val="Normal"/>
@@ -4616,11 +5259,11 @@
     <w:semiHidden/>
     <w:unhideWhenUsed/>
   </w:style>
-  <w:style w:type="paragraph" w:styleId="Puesto">
+  <w:style w:type="paragraph" w:styleId="Ttulo">
     <w:name w:val="Title"/>
     <w:basedOn w:val="Normal"/>
     <w:next w:val="Normal"/>
-    <w:link w:val="PuestoCar"/>
+    <w:link w:val="TtuloCar"/>
     <w:uiPriority w:val="10"/>
     <w:qFormat/>
     <w:rsid w:val="00730D5F"/>
@@ -4636,10 +5279,10 @@
       <w:szCs w:val="56"/>
     </w:rPr>
   </w:style>
-  <w:style w:type="character" w:customStyle="1" w:styleId="PuestoCar">
-    <w:name w:val="Puesto Car"/>
+  <w:style w:type="character" w:customStyle="1" w:styleId="TtuloCar">
+    <w:name w:val="Título Car"/>
     <w:basedOn w:val="Fuentedeprrafopredeter"/>
-    <w:link w:val="Puesto"/>
+    <w:link w:val="Ttulo"/>
     <w:uiPriority w:val="10"/>
     <w:rsid w:val="00730D5F"/>
     <w:rPr>
@@ -4798,8 +5441,8 @@
       <w:szCs w:val="26"/>
     </w:rPr>
   </w:style>
-  <w:style w:type="character" w:customStyle="1" w:styleId="UnresolvedMention">
-    <w:name w:val="Unresolved Mention"/>
+  <w:style w:type="character" w:customStyle="1" w:styleId="Mencinsinresolver1">
+    <w:name w:val="Mención sin resolver1"/>
     <w:basedOn w:val="Fuentedeprrafopredeter"/>
     <w:uiPriority w:val="99"/>
     <w:semiHidden/>
@@ -4847,6 +5490,18 @@
     <w:rsid w:val="00233AE4"/>
     <w:rPr>
       <w:vertAlign w:val="superscript"/>
+    </w:rPr>
+  </w:style>
+  <w:style w:type="character" w:styleId="Mencinsinresolver">
+    <w:name w:val="Unresolved Mention"/>
+    <w:basedOn w:val="Fuentedeprrafopredeter"/>
+    <w:uiPriority w:val="99"/>
+    <w:semiHidden/>
+    <w:unhideWhenUsed/>
+    <w:rsid w:val="005A2A5F"/>
+    <w:rPr>
+      <w:color w:val="605E5C"/>
+      <w:shd w:val="clear" w:color="auto" w:fill="E1DFDD"/>
     </w:rPr>
   </w:style>
 </w:styles>
@@ -5152,7 +5807,7 @@
 </file>
 
 <file path=customXml/itemProps1.xml><?xml version="1.0" encoding="utf-8"?>
-<ds:datastoreItem xmlns:ds="http://schemas.openxmlformats.org/officeDocument/2006/customXml" ds:itemID="{F4BAA182-3EB0-44D1-92DA-AD1A25D6CAFB}">
+<ds:datastoreItem xmlns:ds="http://schemas.openxmlformats.org/officeDocument/2006/customXml" ds:itemID="{78685241-2D36-4C97-9599-5CC7FECE5E1B}">
   <ds:schemaRefs>
     <ds:schemaRef ds:uri="http://schemas.openxmlformats.org/officeDocument/2006/bibliography"/>
   </ds:schemaRefs>

</xml_diff>